<commit_message>
word doc update mostly
</commit_message>
<xml_diff>
--- a/Mandatory2/ai_automation_exam2.docx
+++ b/Mandatory2/ai_automation_exam2.docx
@@ -395,19 +395,21 @@
       </w:r>
       <w:r>
         <w:rPr>
+          <w:color w:val="000000"/>
+        </w:rPr>
+        <w:t>basically a 6400x1 matrix.</w:t>
+      </w:r>
+      <w:r>
+        <w:rPr/>
+        <w:t xml:space="preserve"> There is also other preprocessing done to the image such as downsampling the image and removing backgroudn and colour. It is not enough with only using 1 image since the neural net also needs to know the direction of the pong to determine whether the paddle should move up or down. So we are actually feeding the neural net the difference between the two frames. The input for the neural network is obtained through these lines:</w:t>
+      </w:r>
+    </w:p>
+    <w:p>
+      <w:pPr>
+        <w:pStyle w:val="Normal"/>
+        <w:rPr>
           <w:color w:val="C9211E"/>
         </w:rPr>
-        <w:t>basically a 6400x1 matrix</w:t>
-      </w:r>
-      <w:r>
-        <w:rPr/>
-        <w:t>. There is also other preprocessing done to the image such as downsampling the image and removing backgroudn and colour. It is not enough with only using 1 image since the neural net also needs to know the direction of the pong to determine whether the paddle should move up or down. So we are actually feeding the neural net the difference between the two frames. The input for the neural network is obtained through these lines:</w:t>
-      </w:r>
-    </w:p>
-    <w:p>
-      <w:pPr>
-        <w:pStyle w:val="Normal"/>
-        <w:rPr/>
       </w:pPr>
       <w:r>
         <w:drawing>
@@ -457,11 +459,15 @@
         </w:drawing>
       </w:r>
       <w:r>
-        <w:rPr/>
+        <w:rPr>
+          <w:color w:val="C9211E"/>
+        </w:rPr>
         <w:t>o</w:t>
       </w:r>
       <w:r>
-        <w:rPr/>
+        <w:rPr>
+          <w:color w:val="C9211E"/>
+        </w:rPr>
         <w:t>utput – proba = model.predict (line 77)</w:t>
       </w:r>
     </w:p>
@@ -638,21 +644,6 @@
     </w:p>
     <w:p>
       <w:pPr>
-        <w:pStyle w:val="Normal"/>
-        <w:rPr>
-          <w:color w:val="C9211E"/>
-        </w:rPr>
-      </w:pPr>
-      <w:r>
-        <w:rPr>
-          <w:color w:val="C9211E"/>
-          <w:lang w:val="en-US"/>
-        </w:rPr>
-        <w:t xml:space="preserve">Check with simon </w:t>
-      </w:r>
-    </w:p>
-    <w:p>
-      <w:pPr>
         <w:pStyle w:val="Heading2"/>
         <w:rPr>
           <w:lang w:val="en-US"/>
@@ -691,6 +682,20 @@
           <w:lang w:val="en-US"/>
         </w:rPr>
         <w:t xml:space="preserve">DQN target network is a copy of state-action value function (or Q-function) that is not changed for a fixed amount of time steps so we get stable learning for this period. If we do not have a target network, the Q-learning targets would keep changing making it more unstable (since the updated values fluctuate). Basically we use the target network to take the next state and predict the best action (Q-value) out of all the actions that can be taken from that state. </w:t>
+      </w:r>
+    </w:p>
+    <w:p>
+      <w:pPr>
+        <w:pStyle w:val="Normal"/>
+        <w:rPr>
+          <w:lang w:val="en-US"/>
+        </w:rPr>
+      </w:pPr>
+      <w:r>
+        <w:rPr>
+          <w:lang w:val="en-US"/>
+        </w:rPr>
+        <w:t>These techniques help with catastrophic forgetting, which is a term used when the network is trained on a specific task and the weights are adjusted to it. We then introduce a new task and the weights are adjusted for the new task, meaning that it forgets the knowledge of the previously learned task.</w:t>
       </w:r>
     </w:p>
     <w:p>
@@ -866,7 +871,32 @@
         <w:rPr>
           <w:lang w:val="en-US"/>
         </w:rPr>
-        <w:t xml:space="preserve"> slight increase of about 0.3, which is a nice increase but not a lot considering it trained for twice as long.</w:t>
+        <w:t xml:space="preserve"> slight increase of about 0.</w:t>
+      </w:r>
+      <w:r>
+        <w:rPr>
+          <w:lang w:val="en-US"/>
+        </w:rPr>
+        <w:t>0</w:t>
+      </w:r>
+      <w:r>
+        <w:rPr>
+          <w:lang w:val="en-US"/>
+        </w:rPr>
+        <w:t xml:space="preserve">3, which is a nice increase but not a lot considering it trained for twice as long. </w:t>
+      </w:r>
+      <w:r>
+        <w:rPr>
+          <w:lang w:val="en-US"/>
+        </w:rPr>
+        <w:t>Even though we gained more accuracy on the training set, the accuracy for the validation set declined a little (0.015)</w:t>
+      </w:r>
+      <w:r>
+        <w:rPr>
+          <w:color w:val="C9211E"/>
+          <w:lang w:val="en-US"/>
+        </w:rPr>
+        <w:t>.</w:t>
       </w:r>
     </w:p>
     <w:p>
@@ -992,33 +1022,7 @@
         <w:rPr>
           <w:lang w:val="en-US"/>
         </w:rPr>
-        <w:t xml:space="preserve">his did not increase the accuracy and actually worsened it, so just increasing layers this way did not produce a positive result. </w:t>
-      </w:r>
-      <w:r>
-        <w:rPr>
-          <w:lang w:val="en-US"/>
-        </w:rPr>
-        <w:t>Except for a slight increase in validation accuracy compared to the previous experiment.</w:t>
-      </w:r>
-    </w:p>
-    <w:p>
-      <w:pPr>
-        <w:pStyle w:val="Normal"/>
-        <w:rPr>
-          <w:lang w:val="en-US"/>
-        </w:rPr>
-      </w:pPr>
-      <w:r>
-        <w:rPr>
-          <w:lang w:val="en-US"/>
-        </w:rPr>
-        <w:t>A</w:t>
-      </w:r>
-      <w:r>
-        <w:rPr>
-          <w:lang w:val="en-US"/>
-        </w:rPr>
-        <w:t xml:space="preserve">nother change I made to the neural net was add a BERT layer </w:t>
+        <w:t>his did not increase the accuracy and actually worsened it, so just increasing layers this way did not produce a positive result. Except for a slight increase in validation accuracy compared to the previous experiment.</w:t>
       </w:r>
     </w:p>
     <w:p>
@@ -1026,6 +1030,7 @@
         <w:pStyle w:val="Normal"/>
         <w:rPr>
           <w:color w:val="C9211E"/>
+          <w:lang w:val="en-US"/>
         </w:rPr>
       </w:pPr>
       <w:r>
@@ -1033,7 +1038,7 @@
           <w:color w:val="C9211E"/>
           <w:lang w:val="en-US"/>
         </w:rPr>
-        <w:t>BERT</w:t>
+        <w:t xml:space="preserve">For some of my final experiments I tried changing the overall design of the neural net, this includes the layers, activation functions, optimizer and loss function. </w:t>
       </w:r>
     </w:p>
     <w:p>
@@ -1049,22 +1054,6 @@
           <w:color w:val="C9211E"/>
           <w:lang w:val="en-US"/>
         </w:rPr>
-        <w:t xml:space="preserve">For some of my final experiments I tried changing the overall design of the neural net, this includes the layers, activation functions, optimizer and loss function. </w:t>
-      </w:r>
-    </w:p>
-    <w:p>
-      <w:pPr>
-        <w:pStyle w:val="Normal"/>
-        <w:rPr>
-          <w:color w:val="C9211E"/>
-          <w:lang w:val="en-US"/>
-        </w:rPr>
-      </w:pPr>
-      <w:r>
-        <w:rPr>
-          <w:color w:val="C9211E"/>
-          <w:lang w:val="en-US"/>
-        </w:rPr>
         <w:t>Overall I would suggest… to improve the neural network...</w:t>
       </w:r>
     </w:p>
@@ -1106,91 +1095,81 @@
         <w:rPr>
           <w:lang w:val="en-US"/>
         </w:rPr>
-        <w:t xml:space="preserve">Most of the improvements (outside of the neural net) can be done in the prepossessing step, so right before we feed the data to the neural net. We can try and clean the data from unnecessary fields/labels or add more data that will help the neural net decide the sentiment. Some of this prepossessing could be stemming or lemmatization. </w:t>
-      </w:r>
-      <w:r>
-        <w:rPr>
-          <w:color w:val="C9211E"/>
-          <w:lang w:val="en-US"/>
-        </w:rPr>
-        <w:t>The idea behind this is … about stemming … Lemmatization help the data ...</w:t>
-      </w:r>
-    </w:p>
-    <w:p>
-      <w:pPr>
-        <w:pStyle w:val="Normal"/>
-        <w:rPr>
-          <w:lang w:val="en-US"/>
-        </w:rPr>
-      </w:pPr>
-      <w:r>
-        <w:rPr>
-          <w:lang w:val="en-US"/>
-        </w:rPr>
-      </w:r>
-    </w:p>
-    <w:p>
-      <w:pPr>
-        <w:pStyle w:val="Normal"/>
-        <w:rPr>
-          <w:color w:val="C9211E"/>
-          <w:lang w:val="en-US"/>
-        </w:rPr>
-      </w:pPr>
-      <w:r>
-        <w:rPr>
-          <w:color w:val="C9211E"/>
-          <w:lang w:val="en-US"/>
-        </w:rPr>
-        <w:t xml:space="preserve">Word2Vec / CountVectorizer </w:t>
-      </w:r>
-    </w:p>
-    <w:p>
-      <w:pPr>
-        <w:pStyle w:val="Normal"/>
-        <w:rPr>
-          <w:color w:val="C9211E"/>
-          <w:lang w:val="en-US"/>
-        </w:rPr>
-      </w:pPr>
-      <w:r>
-        <w:rPr>
-          <w:color w:val="C9211E"/>
-          <w:lang w:val="en-US"/>
-        </w:rPr>
-        <w:t>Cleaning the data</w:t>
-      </w:r>
-    </w:p>
-    <w:p>
-      <w:pPr>
-        <w:pStyle w:val="Normal"/>
-        <w:rPr>
-          <w:color w:val="C9211E"/>
-          <w:lang w:val="en-US"/>
-        </w:rPr>
-      </w:pPr>
-      <w:r>
-        <w:rPr>
-          <w:color w:val="C9211E"/>
-          <w:lang w:val="en-US"/>
-        </w:rPr>
-        <w:t>Stemming or lemmatize</w:t>
-      </w:r>
-    </w:p>
-    <w:p>
-      <w:pPr>
-        <w:pStyle w:val="Normal"/>
-        <w:rPr>
-          <w:color w:val="C9211E"/>
-          <w:lang w:val="en-US"/>
-        </w:rPr>
-      </w:pPr>
-      <w:r>
-        <w:rPr>
-          <w:color w:val="C9211E"/>
-          <w:lang w:val="en-US"/>
-        </w:rPr>
-        <w:t>BERT</w:t>
+        <w:t xml:space="preserve">Most of the improvements (outside of the neural net) can be done in the prepossessing step, so right before we feed the data to the neural net. We can try and clean the data from unnecessary fields/labels or add more data that will help the neural net decide the sentiment. </w:t>
+      </w:r>
+      <w:r>
+        <w:rPr>
+          <w:lang w:val="en-US"/>
+        </w:rPr>
+        <w:t>There are probably a lot of unnecessary stuff on tweets that we clean.</w:t>
+      </w:r>
+    </w:p>
+    <w:p>
+      <w:pPr>
+        <w:pStyle w:val="Normal"/>
+        <w:rPr>
+          <w:lang w:val="en-US"/>
+        </w:rPr>
+      </w:pPr>
+      <w:r>
+        <w:rPr>
+          <w:lang w:val="en-US"/>
+        </w:rPr>
+        <w:t xml:space="preserve">Some of </w:t>
+      </w:r>
+      <w:r>
+        <w:rPr>
+          <w:lang w:val="en-US"/>
+        </w:rPr>
+        <w:t xml:space="preserve">the </w:t>
+      </w:r>
+      <w:r>
+        <w:rPr>
+          <w:lang w:val="en-US"/>
+        </w:rPr>
+        <w:t xml:space="preserve">prepossessing could be stemming. </w:t>
+      </w:r>
+      <w:r>
+        <w:rPr>
+          <w:lang w:val="en-US"/>
+        </w:rPr>
+        <w:t xml:space="preserve">Stemming is about shortening a word to its stem/root format. An example for this could be  “writing” where the stem for the word is “write”. This process helps reduce the complexity meanwhile still retaining the meaning carried by the words. </w:t>
+      </w:r>
+    </w:p>
+    <w:p>
+      <w:pPr>
+        <w:pStyle w:val="Normal"/>
+        <w:rPr>
+          <w:lang w:val="en-US"/>
+        </w:rPr>
+      </w:pPr>
+      <w:r>
+        <w:rPr>
+          <w:lang w:val="en-US"/>
+        </w:rPr>
+        <w:t xml:space="preserve">The last suggestion is lemmatization, which is about normalizing words. </w:t>
+      </w:r>
+      <w:r>
+        <w:rPr>
+          <w:rFonts w:eastAsia="Calibri" w:cs="DejaVu Sans"/>
+          <w:color w:val="auto"/>
+          <w:kern w:val="0"/>
+          <w:sz w:val="22"/>
+          <w:szCs w:val="22"/>
+          <w:lang w:val="en-US" w:eastAsia="en-US" w:bidi="ar-SA"/>
+        </w:rPr>
+        <w:t xml:space="preserve">Here we get a root word instead of a root stem, the output of stemming. After lemmatization we will get a word that has the same meaning as the original word. </w:t>
+      </w:r>
+      <w:r>
+        <w:rPr>
+          <w:rFonts w:eastAsia="Calibri" w:cs="DejaVu Sans"/>
+          <w:color w:val="auto"/>
+          <w:kern w:val="0"/>
+          <w:sz w:val="22"/>
+          <w:szCs w:val="22"/>
+          <w:lang w:val="en-US" w:eastAsia="en-US" w:bidi="ar-SA"/>
+        </w:rPr>
+        <w:t>An example for this could be the words “is”, “was”, “were” are converted back to the root word “be”.</w:t>
       </w:r>
     </w:p>
     <w:p>
@@ -1216,12 +1195,12 @@
         <w:rPr>
           <w:b w:val="false"/>
           <w:i w:val="false"/>
-          <w:color w:val="C9211E"/>
-          <w:sz w:val="22"/>
-          <w:szCs w:val="22"/>
-          <w:lang w:val="en-US"/>
-        </w:rPr>
-        <w:t>If the given score is closer to 0 it means a negative review and the closer to 1 the more positive the review, ??where 0.5 would be neutral.??</w:t>
+          <w:color w:val="000000"/>
+          <w:sz w:val="22"/>
+          <w:szCs w:val="22"/>
+          <w:lang w:val="en-US"/>
+        </w:rPr>
+        <w:t>If the given score is closer to 0 it means a negative review and the closer to 1 the more positive the review, where 0.5 would be neutral.</w:t>
       </w:r>
       <w:r>
         <w:rPr>
@@ -1620,7 +1599,7 @@
       </w:pPr>
       <w:r>
         <w:drawing>
-          <wp:anchor behindDoc="0" distT="0" distB="0" distL="0" distR="0" simplePos="0" locked="0" layoutInCell="1" allowOverlap="1" relativeHeight="30">
+          <wp:anchor behindDoc="0" distT="0" distB="0" distL="0" distR="0" simplePos="0" locked="0" layoutInCell="1" allowOverlap="1" relativeHeight="26">
             <wp:simplePos x="0" y="0"/>
             <wp:positionH relativeFrom="column">
               <wp:align>center</wp:align>
@@ -1742,36 +1721,22 @@
         <w:rPr>
           <w:lang w:val="en-US"/>
         </w:rPr>
-        <w:t xml:space="preserve">e can see that it quickly reaches an accuracy greater than 0.95 in 20 epochs, where it slowly increases after. The increase in accuracy gets smaller and the loss becomes smaller as well the closer it gets to an accuracy of 1, but once it reaches around 90 epochs it reaches 1 in accuracy. </w:t>
-      </w:r>
-      <w:r>
-        <w:rPr>
-          <w:lang w:val="en-US"/>
-        </w:rPr>
-        <w:t>Interestingly the validation accuracy keeps decreasing, meaning it does worse when presented to new test samples (overfitted).</w:t>
-      </w:r>
-    </w:p>
-    <w:p>
-      <w:pPr>
-        <w:pStyle w:val="Normal"/>
-        <w:rPr>
-          <w:color w:val="C9211E"/>
-          <w:lang w:val="en-US"/>
-        </w:rPr>
-      </w:pPr>
-      <w:r>
-        <w:rPr>
-          <w:color w:val="C9211E"/>
-          <w:lang w:val="en-US"/>
-        </w:rPr>
-        <w:t xml:space="preserve">For the other small adjustments I made </w:t>
-      </w:r>
-      <w:r>
-        <w:rPr>
-          <w:color w:val="C9211E"/>
-          <w:lang w:val="en-US"/>
-        </w:rPr>
-        <w:t xml:space="preserve">I tried changing the activation function from sigmoid to one experiment with tanh and one with relu (still keeping it at 10 epochs). </w:t>
+        <w:t>e can see that it quickly reaches an accuracy greater than 0.95 in 20 epochs, where it slowly increases after. The increase in accuracy gets smaller and the loss becomes smaller as well the closer it gets to an accuracy of 1, but once it reaches around 90 epochs it reaches 1 in accuracy. Interestingly the validation accuracy keeps decreasing, meaning it does worse when presented to new test samples (overfitted).</w:t>
+      </w:r>
+    </w:p>
+    <w:p>
+      <w:pPr>
+        <w:pStyle w:val="Normal"/>
+        <w:rPr>
+          <w:color w:val="000000"/>
+        </w:rPr>
+      </w:pPr>
+      <w:r>
+        <w:rPr>
+          <w:color w:val="000000"/>
+          <w:lang w:val="en-US"/>
+        </w:rPr>
+        <w:t xml:space="preserve">For the other small adjustments I made I tried changing the activation function from sigmoid to one experiment with tanh and one with relu (still keeping it at 10 epochs). </w:t>
       </w:r>
     </w:p>
     <w:tbl>
@@ -1788,7 +1753,7 @@
       </w:tblPr>
       <w:tblGrid>
         <w:gridCol w:w="4819"/>
-        <w:gridCol w:w="4819"/>
+        <w:gridCol w:w="4818"/>
       </w:tblGrid>
       <w:tr>
         <w:trPr/>
@@ -1816,7 +1781,7 @@
         </w:tc>
         <w:tc>
           <w:tcPr>
-            <w:tcW w:w="4819" w:type="dxa"/>
+            <w:tcW w:w="4818" w:type="dxa"/>
             <w:tcBorders>
               <w:top w:val="single" w:sz="2" w:space="0" w:color="000000"/>
               <w:left w:val="single" w:sz="2" w:space="0" w:color="000000"/>
@@ -1857,7 +1822,7 @@
             <w:r>
               <w:rPr/>
               <w:drawing>
-                <wp:anchor behindDoc="0" distT="0" distB="0" distL="0" distR="0" simplePos="0" locked="0" layoutInCell="1" allowOverlap="1" relativeHeight="27">
+                <wp:anchor behindDoc="0" distT="0" distB="0" distL="0" distR="0" simplePos="0" locked="0" layoutInCell="1" allowOverlap="1" relativeHeight="23">
                   <wp:simplePos x="0" y="0"/>
                   <wp:positionH relativeFrom="column">
                     <wp:posOffset>2540</wp:posOffset>
@@ -1906,7 +1871,7 @@
         </w:tc>
         <w:tc>
           <w:tcPr>
-            <w:tcW w:w="4819" w:type="dxa"/>
+            <w:tcW w:w="4818" w:type="dxa"/>
             <w:tcBorders>
               <w:left w:val="single" w:sz="2" w:space="0" w:color="000000"/>
               <w:bottom w:val="single" w:sz="2" w:space="0" w:color="000000"/>
@@ -1922,7 +1887,7 @@
             <w:r>
               <w:rPr/>
               <w:drawing>
-                <wp:anchor behindDoc="0" distT="0" distB="0" distL="0" distR="0" simplePos="0" locked="0" layoutInCell="1" allowOverlap="1" relativeHeight="28">
+                <wp:anchor behindDoc="0" distT="0" distB="0" distL="0" distR="0" simplePos="0" locked="0" layoutInCell="1" allowOverlap="1" relativeHeight="24">
                   <wp:simplePos x="0" y="0"/>
                   <wp:positionH relativeFrom="column">
                     <wp:align>center</wp:align>
@@ -1979,7 +1944,9 @@
         </w:rPr>
       </w:pPr>
       <w:r>
-        <w:rPr/>
+        <w:rPr>
+          <w:lang w:val="en-US"/>
+        </w:rPr>
       </w:r>
     </w:p>
     <w:p>
@@ -2008,7 +1975,7 @@
       </w:pPr>
       <w:r>
         <w:drawing>
-          <wp:anchor behindDoc="0" distT="0" distB="0" distL="0" distR="0" simplePos="0" locked="0" layoutInCell="1" allowOverlap="1" relativeHeight="26">
+          <wp:anchor behindDoc="0" distT="0" distB="0" distL="0" distR="0" simplePos="0" locked="0" layoutInCell="1" allowOverlap="1" relativeHeight="22">
             <wp:simplePos x="0" y="0"/>
             <wp:positionH relativeFrom="column">
               <wp:posOffset>-47625</wp:posOffset>
@@ -2074,9 +2041,11 @@
         </w:rPr>
       </w:pPr>
       <w:r>
-        <w:rPr/>
+        <w:rPr>
+          <w:lang w:val="en-US"/>
+        </w:rPr>
         <w:drawing>
-          <wp:anchor behindDoc="0" distT="0" distB="0" distL="0" distR="0" simplePos="0" locked="0" layoutInCell="1" allowOverlap="1" relativeHeight="29">
+          <wp:anchor behindDoc="0" distT="0" distB="0" distL="0" distR="0" simplePos="0" locked="0" layoutInCell="1" allowOverlap="1" relativeHeight="25">
             <wp:simplePos x="0" y="0"/>
             <wp:positionH relativeFrom="column">
               <wp:align>center</wp:align>
@@ -2133,56 +2102,265 @@
         <w:rPr>
           <w:lang w:val="en-US"/>
         </w:rPr>
-        <w:t xml:space="preserve">Both experiments ends up doing better than the initial one, getting a higher accuracy at epoch 10, </w:t>
-      </w:r>
-      <w:r>
-        <w:rPr>
-          <w:lang w:val="en-US"/>
-        </w:rPr>
-        <w:t xml:space="preserve">but the accuracy on the validation set did not increase </w:t>
-      </w:r>
-      <w:r>
+        <w:t xml:space="preserve">Both experiments ends up doing better than the initial one, getting a higher accuracy at epoch 10, but the accuracy on the validation set did not increase compared to the initial run. </w:t>
+      </w:r>
+    </w:p>
+    <w:p>
+      <w:pPr>
+        <w:pStyle w:val="Normal"/>
+        <w:rPr>
+          <w:lang w:val="en-US"/>
+        </w:rPr>
+      </w:pPr>
+      <w:r>
+        <w:rPr>
+          <w:lang w:val="en-US"/>
+        </w:rPr>
+        <w:t>For other minor changes, I tried changing the optimizer to see if this would yield more accuracy. The plots are as follows:</w:t>
+      </w:r>
+    </w:p>
+    <w:tbl>
+      <w:tblPr>
+        <w:tblW w:w="9638" w:type="dxa"/>
+        <w:jc w:val="left"/>
+        <w:tblInd w:w="55" w:type="dxa"/>
+        <w:tblCellMar>
+          <w:top w:w="55" w:type="dxa"/>
+          <w:left w:w="55" w:type="dxa"/>
+          <w:bottom w:w="55" w:type="dxa"/>
+          <w:right w:w="55" w:type="dxa"/>
+        </w:tblCellMar>
+      </w:tblPr>
+      <w:tblGrid>
+        <w:gridCol w:w="4819"/>
+        <w:gridCol w:w="4819"/>
+      </w:tblGrid>
+      <w:tr>
+        <w:trPr/>
+        <w:tc>
+          <w:tcPr>
+            <w:tcW w:w="4819" w:type="dxa"/>
+            <w:tcBorders>
+              <w:top w:val="single" w:sz="2" w:space="0" w:color="000000"/>
+              <w:left w:val="single" w:sz="2" w:space="0" w:color="000000"/>
+              <w:bottom w:val="single" w:sz="2" w:space="0" w:color="000000"/>
+            </w:tcBorders>
+          </w:tcPr>
+          <w:p>
+            <w:pPr>
+              <w:pStyle w:val="TableContents"/>
+              <w:spacing w:before="0" w:after="160"/>
+              <w:jc w:val="center"/>
+              <w:rPr/>
+            </w:pPr>
+            <w:r>
+              <w:rPr/>
+              <w:t>Adamax</w:t>
+            </w:r>
+          </w:p>
+        </w:tc>
+        <w:tc>
+          <w:tcPr>
+            <w:tcW w:w="4819" w:type="dxa"/>
+            <w:tcBorders>
+              <w:top w:val="single" w:sz="2" w:space="0" w:color="000000"/>
+              <w:left w:val="single" w:sz="2" w:space="0" w:color="000000"/>
+              <w:bottom w:val="single" w:sz="2" w:space="0" w:color="000000"/>
+              <w:right w:val="single" w:sz="2" w:space="0" w:color="000000"/>
+            </w:tcBorders>
+          </w:tcPr>
+          <w:p>
+            <w:pPr>
+              <w:pStyle w:val="TableContents"/>
+              <w:spacing w:before="0" w:after="160"/>
+              <w:jc w:val="center"/>
+              <w:rPr/>
+            </w:pPr>
+            <w:r>
+              <w:rPr/>
+              <w:t>Nadam</w:t>
+            </w:r>
+          </w:p>
+        </w:tc>
+      </w:tr>
+      <w:tr>
+        <w:trPr/>
+        <w:tc>
+          <w:tcPr>
+            <w:tcW w:w="4819" w:type="dxa"/>
+            <w:tcBorders>
+              <w:left w:val="single" w:sz="2" w:space="0" w:color="000000"/>
+              <w:bottom w:val="single" w:sz="2" w:space="0" w:color="000000"/>
+            </w:tcBorders>
+          </w:tcPr>
+          <w:p>
+            <w:pPr>
+              <w:pStyle w:val="TableContents"/>
+              <w:suppressLineNumbers/>
+              <w:spacing w:before="0" w:after="160"/>
+              <w:rPr/>
+            </w:pPr>
+            <w:r>
+              <w:rPr/>
+              <w:drawing>
+                <wp:anchor behindDoc="0" distT="0" distB="0" distL="0" distR="0" simplePos="0" locked="0" layoutInCell="1" allowOverlap="1" relativeHeight="35">
+                  <wp:simplePos x="0" y="0"/>
+                  <wp:positionH relativeFrom="column">
+                    <wp:posOffset>-6985</wp:posOffset>
+                  </wp:positionH>
+                  <wp:positionV relativeFrom="paragraph">
+                    <wp:posOffset>63500</wp:posOffset>
+                  </wp:positionV>
+                  <wp:extent cx="2990215" cy="2207260"/>
+                  <wp:effectExtent l="0" t="0" r="0" b="0"/>
+                  <wp:wrapTopAndBottom/>
+                  <wp:docPr id="21" name="Image30" descr=""/>
+                  <wp:cNvGraphicFramePr>
+                    <a:graphicFrameLocks xmlns:a="http://schemas.openxmlformats.org/drawingml/2006/main" noChangeAspect="1"/>
+                  </wp:cNvGraphicFramePr>
+                  <a:graphic xmlns:a="http://schemas.openxmlformats.org/drawingml/2006/main">
+                    <a:graphicData uri="http://schemas.openxmlformats.org/drawingml/2006/picture">
+                      <pic:pic xmlns:pic="http://schemas.openxmlformats.org/drawingml/2006/picture">
+                        <pic:nvPicPr>
+                          <pic:cNvPr id="21" name="Image30" descr=""/>
+                          <pic:cNvPicPr>
+                            <a:picLocks noChangeAspect="1" noChangeArrowheads="1"/>
+                          </pic:cNvPicPr>
+                        </pic:nvPicPr>
+                        <pic:blipFill>
+                          <a:blip r:embed="rId25"/>
+                          <a:stretch>
+                            <a:fillRect/>
+                          </a:stretch>
+                        </pic:blipFill>
+                        <pic:spPr bwMode="auto">
+                          <a:xfrm>
+                            <a:off x="0" y="0"/>
+                            <a:ext cx="2990215" cy="2207260"/>
+                          </a:xfrm>
+                          <a:prstGeom prst="rect">
+                            <a:avLst/>
+                          </a:prstGeom>
+                        </pic:spPr>
+                      </pic:pic>
+                    </a:graphicData>
+                  </a:graphic>
+                </wp:anchor>
+              </w:drawing>
+            </w:r>
+          </w:p>
+        </w:tc>
+        <w:tc>
+          <w:tcPr>
+            <w:tcW w:w="4819" w:type="dxa"/>
+            <w:tcBorders>
+              <w:left w:val="single" w:sz="2" w:space="0" w:color="000000"/>
+              <w:bottom w:val="single" w:sz="2" w:space="0" w:color="000000"/>
+              <w:right w:val="single" w:sz="2" w:space="0" w:color="000000"/>
+            </w:tcBorders>
+          </w:tcPr>
+          <w:p>
+            <w:pPr>
+              <w:pStyle w:val="TableContents"/>
+              <w:suppressLineNumbers/>
+              <w:spacing w:before="0" w:after="160"/>
+              <w:rPr/>
+            </w:pPr>
+            <w:r>
+              <w:rPr/>
+              <w:drawing>
+                <wp:anchor behindDoc="0" distT="0" distB="0" distL="0" distR="0" simplePos="0" locked="0" layoutInCell="1" allowOverlap="1" relativeHeight="36">
+                  <wp:simplePos x="0" y="0"/>
+                  <wp:positionH relativeFrom="column">
+                    <wp:posOffset>0</wp:posOffset>
+                  </wp:positionH>
+                  <wp:positionV relativeFrom="paragraph">
+                    <wp:posOffset>31750</wp:posOffset>
+                  </wp:positionV>
+                  <wp:extent cx="2990215" cy="2225675"/>
+                  <wp:effectExtent l="0" t="0" r="0" b="0"/>
+                  <wp:wrapTopAndBottom/>
+                  <wp:docPr id="22" name="Image31" descr=""/>
+                  <wp:cNvGraphicFramePr>
+                    <a:graphicFrameLocks xmlns:a="http://schemas.openxmlformats.org/drawingml/2006/main" noChangeAspect="1"/>
+                  </wp:cNvGraphicFramePr>
+                  <a:graphic xmlns:a="http://schemas.openxmlformats.org/drawingml/2006/main">
+                    <a:graphicData uri="http://schemas.openxmlformats.org/drawingml/2006/picture">
+                      <pic:pic xmlns:pic="http://schemas.openxmlformats.org/drawingml/2006/picture">
+                        <pic:nvPicPr>
+                          <pic:cNvPr id="22" name="Image31" descr=""/>
+                          <pic:cNvPicPr>
+                            <a:picLocks noChangeAspect="1" noChangeArrowheads="1"/>
+                          </pic:cNvPicPr>
+                        </pic:nvPicPr>
+                        <pic:blipFill>
+                          <a:blip r:embed="rId26"/>
+                          <a:stretch>
+                            <a:fillRect/>
+                          </a:stretch>
+                        </pic:blipFill>
+                        <pic:spPr bwMode="auto">
+                          <a:xfrm>
+                            <a:off x="0" y="0"/>
+                            <a:ext cx="2990215" cy="2225675"/>
+                          </a:xfrm>
+                          <a:prstGeom prst="rect">
+                            <a:avLst/>
+                          </a:prstGeom>
+                        </pic:spPr>
+                      </pic:pic>
+                    </a:graphicData>
+                  </a:graphic>
+                </wp:anchor>
+              </w:drawing>
+            </w:r>
+          </w:p>
+        </w:tc>
+      </w:tr>
+    </w:tbl>
+    <w:p>
+      <w:pPr>
+        <w:pStyle w:val="Normal"/>
+        <w:rPr>
+          <w:lang w:val="en-US"/>
+        </w:rPr>
+      </w:pPr>
+      <w:r>
+        <w:rPr/>
+      </w:r>
+    </w:p>
+    <w:p>
+      <w:pPr>
+        <w:pStyle w:val="Normal"/>
+        <w:rPr>
+          <w:lang w:val="en-US"/>
+        </w:rPr>
+      </w:pPr>
+      <w:r>
+        <w:rPr>
+          <w:lang w:val="en-US"/>
+        </w:rPr>
+        <w:t>The change in optimizer did not give better overall stats for the network, though the Nadam optimizer was very close to have the same accuracy as the initial run.</w:t>
+      </w:r>
+    </w:p>
+    <w:p>
+      <w:pPr>
+        <w:pStyle w:val="Normal"/>
         <w:rPr>
           <w:color w:val="C9211E"/>
           <w:lang w:val="en-US"/>
         </w:rPr>
-        <w:t>(I don’t know why)</w:t>
-      </w:r>
-      <w:r>
-        <w:rPr>
-          <w:lang w:val="en-US"/>
-        </w:rPr>
-        <w:t xml:space="preserve">. And to top it off the loss is lower which is better. </w:t>
-      </w:r>
-    </w:p>
-    <w:p>
-      <w:pPr>
-        <w:pStyle w:val="Normal"/>
-        <w:rPr>
+      </w:pPr>
+      <w:r>
+        <w:rPr>
+          <w:rFonts w:eastAsia="Calibri" w:cs="DejaVu Sans"/>
           <w:color w:val="C9211E"/>
-          <w:lang w:val="en-US"/>
-        </w:rPr>
-      </w:pPr>
-      <w:r>
-        <w:rPr>
-          <w:color w:val="C9211E"/>
-          <w:lang w:val="en-US"/>
-        </w:rPr>
-        <w:t xml:space="preserve">Other minor changes could be changing the optimizer and the loss functions. </w:t>
-      </w:r>
-    </w:p>
-    <w:p>
-      <w:pPr>
-        <w:pStyle w:val="Normal"/>
-        <w:rPr>
-          <w:color w:val="C9211E"/>
-          <w:lang w:val="en-US"/>
-        </w:rPr>
-      </w:pPr>
-      <w:r>
-        <w:rPr>
-          <w:lang w:val="en-US"/>
-        </w:rPr>
+          <w:kern w:val="0"/>
+          <w:sz w:val="22"/>
+          <w:szCs w:val="22"/>
+          <w:lang w:val="en-US" w:eastAsia="en-US" w:bidi="ar-SA"/>
+        </w:rPr>
+        <w:t>The last minor changes I tried was changing the loss function...</w:t>
       </w:r>
     </w:p>
     <w:p>
@@ -2236,7 +2414,7 @@
             <wp:extent cx="1000125" cy="209550"/>
             <wp:effectExtent l="0" t="0" r="0" b="0"/>
             <wp:wrapSquare wrapText="largest"/>
-            <wp:docPr id="21" name="Image18" descr=""/>
+            <wp:docPr id="23" name="Image18" descr=""/>
             <wp:cNvGraphicFramePr>
               <a:graphicFrameLocks xmlns:a="http://schemas.openxmlformats.org/drawingml/2006/main" noChangeAspect="1"/>
             </wp:cNvGraphicFramePr>
@@ -2244,13 +2422,13 @@
               <a:graphicData uri="http://schemas.openxmlformats.org/drawingml/2006/picture">
                 <pic:pic xmlns:pic="http://schemas.openxmlformats.org/drawingml/2006/picture">
                   <pic:nvPicPr>
-                    <pic:cNvPr id="21" name="Image18" descr=""/>
+                    <pic:cNvPr id="23" name="Image18" descr=""/>
                     <pic:cNvPicPr>
                       <a:picLocks noChangeAspect="1" noChangeArrowheads="1"/>
                     </pic:cNvPicPr>
                   </pic:nvPicPr>
                   <pic:blipFill>
-                    <a:blip r:embed="rId25"/>
+                    <a:blip r:embed="rId27"/>
                     <a:stretch>
                       <a:fillRect/>
                     </a:stretch>
@@ -2322,7 +2500,7 @@
             <wp:extent cx="1000125" cy="209550"/>
             <wp:effectExtent l="0" t="0" r="0" b="0"/>
             <wp:wrapSquare wrapText="largest"/>
-            <wp:docPr id="22" name="Image19" descr=""/>
+            <wp:docPr id="24" name="Image19" descr=""/>
             <wp:cNvGraphicFramePr>
               <a:graphicFrameLocks xmlns:a="http://schemas.openxmlformats.org/drawingml/2006/main" noChangeAspect="1"/>
             </wp:cNvGraphicFramePr>
@@ -2330,13 +2508,13 @@
               <a:graphicData uri="http://schemas.openxmlformats.org/drawingml/2006/picture">
                 <pic:pic xmlns:pic="http://schemas.openxmlformats.org/drawingml/2006/picture">
                   <pic:nvPicPr>
-                    <pic:cNvPr id="22" name="Image19" descr=""/>
+                    <pic:cNvPr id="24" name="Image19" descr=""/>
                     <pic:cNvPicPr>
                       <a:picLocks noChangeAspect="1" noChangeArrowheads="1"/>
                     </pic:cNvPicPr>
                   </pic:nvPicPr>
                   <pic:blipFill>
-                    <a:blip r:embed="rId26"/>
+                    <a:blip r:embed="rId28"/>
                     <a:stretch>
                       <a:fillRect/>
                     </a:stretch>
@@ -2380,18 +2558,7 @@
           <w:szCs w:val="22"/>
           <w:lang w:val="en-US" w:eastAsia="en-US" w:bidi="ar-SA"/>
         </w:rPr>
-        <w:t xml:space="preserve">action movies according to this person’s opinion. The score was probably lower due to the review not being very long and also the reviewer comparing it to other well rated actions movies (James Bond- and the Bourne movies). </w:t>
-      </w:r>
-      <w:r>
-        <w:rPr>
-          <w:rFonts w:eastAsia="Calibri" w:cs="DejaVu Sans"/>
-          <w:color w:val="000000"/>
-          <w:kern w:val="0"/>
-          <w:sz w:val="22"/>
-          <w:szCs w:val="22"/>
-          <w:lang w:val="en-US" w:eastAsia="en-US" w:bidi="ar-SA"/>
-        </w:rPr>
-        <w:t xml:space="preserve">The network does not have any knowledge of these movies so the information is deemed useless. </w:t>
+        <w:t xml:space="preserve">action movies according to this person’s opinion. The score was probably lower due to the review not being very long and also the reviewer comparing it to other well rated actions movies (James Bond- and the Bourne movies). The network does not have any knowledge of these movies so the information is deemed useless. </w:t>
       </w:r>
     </w:p>
     <w:p>
@@ -2447,110 +2614,292 @@
         <w:rPr>
           <w:lang w:val="en-US"/>
         </w:rPr>
-        <w:t xml:space="preserve">If we can see that the model perform really well on the training data, but when it comes to actual samples it perform not so well, it means that the model is overfitting. </w:t>
-      </w:r>
-      <w:r>
-        <w:rPr>
-          <w:lang w:val="en-US"/>
-        </w:rPr>
-        <w:t>This can be seen if the “accuracy” is really good but the “val_accuracy” is not good.</w:t>
-      </w:r>
-      <w:r>
-        <w:rPr>
-          <w:lang w:val="en-US"/>
-        </w:rPr>
-        <w:t xml:space="preserve"> There are a few ways to handle overfitting, one is changing the complexity of the neural net. If the neural net is too complex it could lead to overfitting. Another way for dea</w:t>
-      </w:r>
-      <w:r>
-        <w:rPr>
-          <w:lang w:val="en-US"/>
-        </w:rPr>
-        <w:t>l</w:t>
-      </w:r>
-      <w:r>
-        <w:rPr>
-          <w:lang w:val="en-US"/>
-        </w:rPr>
-        <w:t xml:space="preserve">ing with overfitting is regularization. In this case </w:t>
-      </w:r>
-      <w:r>
-        <w:rPr>
-          <w:lang w:val="en-US"/>
-        </w:rPr>
-        <w:t xml:space="preserve">we could </w:t>
-      </w:r>
-      <w:r>
-        <w:rPr>
-          <w:lang w:val="en-US"/>
-        </w:rPr>
-        <w:t>regulariz</w:t>
-      </w:r>
-      <w:r>
-        <w:rPr>
-          <w:lang w:val="en-US"/>
-        </w:rPr>
-        <w:t>e</w:t>
-      </w:r>
-      <w:r>
-        <w:rPr>
-          <w:lang w:val="en-US"/>
-        </w:rPr>
-        <w:t xml:space="preserve"> with either a dropout layer, batch normalization or L2 weight regularization.</w:t>
-      </w:r>
-    </w:p>
-    <w:p>
-      <w:pPr>
-        <w:pStyle w:val="Normal"/>
-        <w:rPr>
-          <w:lang w:val="en-US"/>
-        </w:rPr>
-      </w:pPr>
-      <w:r>
-        <w:rPr>
-          <w:lang w:val="en-US"/>
-        </w:rPr>
-        <w:t xml:space="preserve">The hyper-parameters we could change are epochs, </w:t>
-      </w:r>
-    </w:p>
-    <w:p>
-      <w:pPr>
-        <w:pStyle w:val="Normal"/>
+        <w:t>If we can see that the model perform really well on the training data, but when it comes to actual samples it perform not so well, it means that the model is overfitting. This can be seen if the “accuracy” is really good but the “val_accuracy” is not good. There are a few ways to handle overfitting, one is changing the complexity of the neural net. If the neural net is too complex it could lead to overfitting. Another way for dealing with overfitting is regularization. In this case we could regularize with either a dropout layer, batch normalization or L2 weight regularization.</w:t>
+      </w:r>
+    </w:p>
+    <w:p>
+      <w:pPr>
+        <w:pStyle w:val="Normal"/>
+        <w:rPr>
+          <w:lang w:val="en-US"/>
+        </w:rPr>
+      </w:pPr>
+      <w:r>
+        <w:drawing>
+          <wp:anchor behindDoc="0" distT="0" distB="0" distL="0" distR="0" simplePos="0" locked="0" layoutInCell="1" allowOverlap="1" relativeHeight="37">
+            <wp:simplePos x="0" y="0"/>
+            <wp:positionH relativeFrom="column">
+              <wp:posOffset>78740</wp:posOffset>
+            </wp:positionH>
+            <wp:positionV relativeFrom="paragraph">
+              <wp:posOffset>-7620</wp:posOffset>
+            </wp:positionV>
+            <wp:extent cx="3408045" cy="2468880"/>
+            <wp:effectExtent l="0" t="0" r="0" b="0"/>
+            <wp:wrapTopAndBottom/>
+            <wp:docPr id="25" name="Image32" descr=""/>
+            <wp:cNvGraphicFramePr>
+              <a:graphicFrameLocks xmlns:a="http://schemas.openxmlformats.org/drawingml/2006/main" noChangeAspect="1"/>
+            </wp:cNvGraphicFramePr>
+            <a:graphic xmlns:a="http://schemas.openxmlformats.org/drawingml/2006/main">
+              <a:graphicData uri="http://schemas.openxmlformats.org/drawingml/2006/picture">
+                <pic:pic xmlns:pic="http://schemas.openxmlformats.org/drawingml/2006/picture">
+                  <pic:nvPicPr>
+                    <pic:cNvPr id="25" name="Image32" descr=""/>
+                    <pic:cNvPicPr>
+                      <a:picLocks noChangeAspect="1" noChangeArrowheads="1"/>
+                    </pic:cNvPicPr>
+                  </pic:nvPicPr>
+                  <pic:blipFill>
+                    <a:blip r:embed="rId29"/>
+                    <a:stretch>
+                      <a:fillRect/>
+                    </a:stretch>
+                  </pic:blipFill>
+                  <pic:spPr bwMode="auto">
+                    <a:xfrm>
+                      <a:off x="0" y="0"/>
+                      <a:ext cx="3408045" cy="2468880"/>
+                    </a:xfrm>
+                    <a:prstGeom prst="rect">
+                      <a:avLst/>
+                    </a:prstGeom>
+                  </pic:spPr>
+                </pic:pic>
+              </a:graphicData>
+            </a:graphic>
+          </wp:anchor>
+        </w:drawing>
+      </w:r>
+      <w:r>
+        <w:rPr>
+          <w:lang w:val="en-US"/>
+        </w:rPr>
+        <w:t>T</w:t>
+      </w:r>
+      <w:r>
+        <w:rPr>
+          <w:lang w:val="en-US"/>
+        </w:rPr>
+        <w:t>he plot above shows us that adding dropout and and regularization didn’t really improve the overall network, since the training accuracy does not reach 1 and that validation accuracy may start at a slightly higher value (0.01 higher), but the overall result is still worse.</w:t>
+      </w:r>
+    </w:p>
+    <w:p>
+      <w:pPr>
+        <w:pStyle w:val="Normal"/>
+        <w:rPr>
+          <w:lang w:val="en-US"/>
+        </w:rPr>
+      </w:pPr>
+      <w:r>
+        <w:rPr>
+          <w:lang w:val="en-US"/>
+        </w:rPr>
+        <w:t>In another (failed) attempt to improve network I decreased the neurons (N) in each layer to 64 instead of 128 and decreased the dropout ratio from 0.5 to 0.2. The accuracy may have increased, but the validation accuracy took did not seem to improve.</w:t>
+      </w:r>
+    </w:p>
+    <w:p>
+      <w:pPr>
+        <w:pStyle w:val="Normal"/>
+        <w:rPr>
+          <w:lang w:val="en-US"/>
+        </w:rPr>
+      </w:pPr>
+      <w:r>
         <w:rPr/>
-      </w:pPr>
-      <w:hyperlink r:id="rId27">
-        <w:r>
-          <w:rPr>
-            <w:rStyle w:val="InternetLink"/>
-            <w:lang w:val="en-US"/>
-          </w:rPr>
-          <w:t>https://machinelearningmastery.com/introduction-to-regularization-to-reduce-overfitting-and-improve-generalization-error/</w:t>
-        </w:r>
-      </w:hyperlink>
-      <w:r>
-        <w:rPr>
-          <w:lang w:val="en-US"/>
-        </w:rPr>
-        <w:t xml:space="preserve"> </w:t>
-      </w:r>
-    </w:p>
-    <w:p>
-      <w:pPr>
-        <w:pStyle w:val="Normal"/>
-        <w:rPr/>
-      </w:pPr>
-      <w:r>
-        <w:rPr>
-          <w:color w:val="C9211E"/>
-        </w:rPr>
-        <w:t xml:space="preserve">exercise is basically just finding hyperparameters </w:t>
-      </w:r>
-      <w:r>
-        <w:rPr>
-          <w:b/>
-          <w:bCs/>
-          <w:color w:val="C9211E"/>
-        </w:rPr>
-        <w:t>include plots</w:t>
+        <w:drawing>
+          <wp:anchor behindDoc="0" distT="0" distB="0" distL="0" distR="0" simplePos="0" locked="0" layoutInCell="1" allowOverlap="1" relativeHeight="38">
+            <wp:simplePos x="0" y="0"/>
+            <wp:positionH relativeFrom="column">
+              <wp:posOffset>22225</wp:posOffset>
+            </wp:positionH>
+            <wp:positionV relativeFrom="paragraph">
+              <wp:posOffset>-40005</wp:posOffset>
+            </wp:positionV>
+            <wp:extent cx="3425825" cy="2516505"/>
+            <wp:effectExtent l="0" t="0" r="0" b="0"/>
+            <wp:wrapTopAndBottom/>
+            <wp:docPr id="26" name="Image33" descr=""/>
+            <wp:cNvGraphicFramePr>
+              <a:graphicFrameLocks xmlns:a="http://schemas.openxmlformats.org/drawingml/2006/main" noChangeAspect="1"/>
+            </wp:cNvGraphicFramePr>
+            <a:graphic xmlns:a="http://schemas.openxmlformats.org/drawingml/2006/main">
+              <a:graphicData uri="http://schemas.openxmlformats.org/drawingml/2006/picture">
+                <pic:pic xmlns:pic="http://schemas.openxmlformats.org/drawingml/2006/picture">
+                  <pic:nvPicPr>
+                    <pic:cNvPr id="26" name="Image33" descr=""/>
+                    <pic:cNvPicPr>
+                      <a:picLocks noChangeAspect="1" noChangeArrowheads="1"/>
+                    </pic:cNvPicPr>
+                  </pic:nvPicPr>
+                  <pic:blipFill>
+                    <a:blip r:embed="rId30"/>
+                    <a:stretch>
+                      <a:fillRect/>
+                    </a:stretch>
+                  </pic:blipFill>
+                  <pic:spPr bwMode="auto">
+                    <a:xfrm>
+                      <a:off x="0" y="0"/>
+                      <a:ext cx="3425825" cy="2516505"/>
+                    </a:xfrm>
+                    <a:prstGeom prst="rect">
+                      <a:avLst/>
+                    </a:prstGeom>
+                  </pic:spPr>
+                </pic:pic>
+              </a:graphicData>
+            </a:graphic>
+          </wp:anchor>
+        </w:drawing>
+      </w:r>
+    </w:p>
+    <w:p>
+      <w:pPr>
+        <w:pStyle w:val="Normal"/>
+        <w:rPr>
+          <w:lang w:val="en-US"/>
+        </w:rPr>
+      </w:pPr>
+      <w:r>
+        <w:rPr>
+          <w:lang w:val="en-US"/>
+        </w:rPr>
+        <w:t>For my last experiment I wanted to see what would happen if we might make the network a little too complex. Here was the network I ended up with:</w:t>
+      </w:r>
+    </w:p>
+    <w:p>
+      <w:pPr>
+        <w:pStyle w:val="Normal"/>
+        <w:rPr>
+          <w:lang w:val="en-US"/>
+        </w:rPr>
+      </w:pPr>
+      <w:r>
+        <w:drawing>
+          <wp:anchor behindDoc="0" distT="0" distB="0" distL="0" distR="0" simplePos="0" locked="0" layoutInCell="1" allowOverlap="1" relativeHeight="39">
+            <wp:simplePos x="0" y="0"/>
+            <wp:positionH relativeFrom="column">
+              <wp:posOffset>37465</wp:posOffset>
+            </wp:positionH>
+            <wp:positionV relativeFrom="paragraph">
+              <wp:posOffset>-63500</wp:posOffset>
+            </wp:positionV>
+            <wp:extent cx="4467860" cy="2826385"/>
+            <wp:effectExtent l="0" t="0" r="0" b="0"/>
+            <wp:wrapTopAndBottom/>
+            <wp:docPr id="27" name="Image34" descr=""/>
+            <wp:cNvGraphicFramePr>
+              <a:graphicFrameLocks xmlns:a="http://schemas.openxmlformats.org/drawingml/2006/main" noChangeAspect="1"/>
+            </wp:cNvGraphicFramePr>
+            <a:graphic xmlns:a="http://schemas.openxmlformats.org/drawingml/2006/main">
+              <a:graphicData uri="http://schemas.openxmlformats.org/drawingml/2006/picture">
+                <pic:pic xmlns:pic="http://schemas.openxmlformats.org/drawingml/2006/picture">
+                  <pic:nvPicPr>
+                    <pic:cNvPr id="27" name="Image34" descr=""/>
+                    <pic:cNvPicPr>
+                      <a:picLocks noChangeAspect="1" noChangeArrowheads="1"/>
+                    </pic:cNvPicPr>
+                  </pic:nvPicPr>
+                  <pic:blipFill>
+                    <a:blip r:embed="rId31"/>
+                    <a:stretch>
+                      <a:fillRect/>
+                    </a:stretch>
+                  </pic:blipFill>
+                  <pic:spPr bwMode="auto">
+                    <a:xfrm>
+                      <a:off x="0" y="0"/>
+                      <a:ext cx="4467860" cy="2826385"/>
+                    </a:xfrm>
+                    <a:prstGeom prst="rect">
+                      <a:avLst/>
+                    </a:prstGeom>
+                  </pic:spPr>
+                </pic:pic>
+              </a:graphicData>
+            </a:graphic>
+          </wp:anchor>
+        </w:drawing>
+      </w:r>
+      <w:r>
+        <w:rPr>
+          <w:lang w:val="en-US"/>
+        </w:rPr>
+        <w:t>N</w:t>
+      </w:r>
+      <w:r>
+        <w:rPr>
+          <w:lang w:val="en-US"/>
+        </w:rPr>
+        <w:t xml:space="preserve">ot too complex but quite a few neurons and layers compared to before (double the amount). </w:t>
+      </w:r>
+    </w:p>
+    <w:p>
+      <w:pPr>
+        <w:pStyle w:val="Normal"/>
+        <w:rPr>
+          <w:lang w:val="en-US"/>
+        </w:rPr>
+      </w:pPr>
+      <w:r>
+        <w:drawing>
+          <wp:anchor behindDoc="0" distT="0" distB="0" distL="0" distR="0" simplePos="0" locked="0" layoutInCell="1" allowOverlap="1" relativeHeight="40">
+            <wp:simplePos x="0" y="0"/>
+            <wp:positionH relativeFrom="column">
+              <wp:posOffset>50800</wp:posOffset>
+            </wp:positionH>
+            <wp:positionV relativeFrom="paragraph">
+              <wp:posOffset>63500</wp:posOffset>
+            </wp:positionV>
+            <wp:extent cx="3938905" cy="2835910"/>
+            <wp:effectExtent l="0" t="0" r="0" b="0"/>
+            <wp:wrapTopAndBottom/>
+            <wp:docPr id="28" name="Image35" descr=""/>
+            <wp:cNvGraphicFramePr>
+              <a:graphicFrameLocks xmlns:a="http://schemas.openxmlformats.org/drawingml/2006/main" noChangeAspect="1"/>
+            </wp:cNvGraphicFramePr>
+            <a:graphic xmlns:a="http://schemas.openxmlformats.org/drawingml/2006/main">
+              <a:graphicData uri="http://schemas.openxmlformats.org/drawingml/2006/picture">
+                <pic:pic xmlns:pic="http://schemas.openxmlformats.org/drawingml/2006/picture">
+                  <pic:nvPicPr>
+                    <pic:cNvPr id="28" name="Image35" descr=""/>
+                    <pic:cNvPicPr>
+                      <a:picLocks noChangeAspect="1" noChangeArrowheads="1"/>
+                    </pic:cNvPicPr>
+                  </pic:nvPicPr>
+                  <pic:blipFill>
+                    <a:blip r:embed="rId32"/>
+                    <a:stretch>
+                      <a:fillRect/>
+                    </a:stretch>
+                  </pic:blipFill>
+                  <pic:spPr bwMode="auto">
+                    <a:xfrm>
+                      <a:off x="0" y="0"/>
+                      <a:ext cx="3938905" cy="2835910"/>
+                    </a:xfrm>
+                    <a:prstGeom prst="rect">
+                      <a:avLst/>
+                    </a:prstGeom>
+                  </pic:spPr>
+                </pic:pic>
+              </a:graphicData>
+            </a:graphic>
+          </wp:anchor>
+        </w:drawing>
+      </w:r>
+      <w:r>
+        <w:rPr>
+          <w:lang w:val="en-US"/>
+        </w:rPr>
+        <w:t>I</w:t>
+      </w:r>
+      <w:r>
+        <w:rPr>
+          <w:lang w:val="en-US"/>
+        </w:rPr>
+        <w:t>n conclusion the network should not be too complex otherwise it will have trouble not overfitting the data. The optimal approach to this is probably having a more simple network where we still get a stable accuracy as well as validation accuracy.</w:t>
       </w:r>
     </w:p>
     <w:p>
@@ -2561,11 +2910,8 @@
         </w:rPr>
       </w:pPr>
       <w:r>
-        <w:rPr>
-          <w:lang w:val="en-US"/>
-        </w:rPr>
         <w:drawing>
-          <wp:anchor behindDoc="0" distT="0" distB="0" distL="0" distR="0" simplePos="0" locked="0" layoutInCell="1" allowOverlap="1" relativeHeight="33">
+          <wp:anchor behindDoc="0" distT="0" distB="0" distL="0" distR="0" simplePos="0" locked="0" layoutInCell="1" allowOverlap="1" relativeHeight="29">
             <wp:simplePos x="0" y="0"/>
             <wp:positionH relativeFrom="column">
               <wp:posOffset>4673600</wp:posOffset>
@@ -2576,7 +2922,7 @@
             <wp:extent cx="1490980" cy="227965"/>
             <wp:effectExtent l="0" t="0" r="0" b="0"/>
             <wp:wrapSquare wrapText="largest"/>
-            <wp:docPr id="23" name="Image28" descr=""/>
+            <wp:docPr id="29" name="Image28" descr=""/>
             <wp:cNvGraphicFramePr>
               <a:graphicFrameLocks xmlns:a="http://schemas.openxmlformats.org/drawingml/2006/main" noChangeAspect="1"/>
             </wp:cNvGraphicFramePr>
@@ -2584,13 +2930,13 @@
               <a:graphicData uri="http://schemas.openxmlformats.org/drawingml/2006/picture">
                 <pic:pic xmlns:pic="http://schemas.openxmlformats.org/drawingml/2006/picture">
                   <pic:nvPicPr>
-                    <pic:cNvPr id="23" name="Image28" descr=""/>
+                    <pic:cNvPr id="29" name="Image28" descr=""/>
                     <pic:cNvPicPr>
                       <a:picLocks noChangeAspect="1" noChangeArrowheads="1"/>
                     </pic:cNvPicPr>
                   </pic:nvPicPr>
                   <pic:blipFill>
-                    <a:blip r:embed="rId28"/>
+                    <a:blip r:embed="rId33"/>
                     <a:stretch>
                       <a:fillRect/>
                     </a:stretch>
@@ -2614,7 +2960,13 @@
         <w:rPr>
           <w:lang w:val="en-US"/>
         </w:rPr>
-        <w:t>e)</w:t>
+        <w:t>e</w:t>
+      </w:r>
+      <w:r>
+        <w:rPr>
+          <w:lang w:val="en-US"/>
+        </w:rPr>
+        <w:t>)</w:t>
       </w:r>
     </w:p>
     <w:p>
@@ -2642,25 +2994,7 @@
         <w:rPr>
           <w:lang w:val="en-US"/>
         </w:rPr>
-        <w:t xml:space="preserve">For this exercise it would not allow me to train with all 90000 (cause of system memory issues), so I shortened it to </w:t>
-      </w:r>
-      <w:r>
-        <w:rPr>
-          <w:lang w:val="en-US"/>
-        </w:rPr>
-        <w:t>20000</w:t>
-      </w:r>
-      <w:r>
-        <w:rPr>
-          <w:lang w:val="en-US"/>
-        </w:rPr>
-        <w:t xml:space="preserve"> </w:t>
-      </w:r>
-      <w:r>
-        <w:rPr>
-          <w:lang w:val="en-US"/>
-        </w:rPr>
-        <w:t>which is was allowed.</w:t>
+        <w:t>For this exercise it would not allow me to train with all 90000 (cause of system memory issues), so I shortened it to 20000 which was allowed.</w:t>
       </w:r>
     </w:p>
     <w:p>
@@ -2686,18 +3020,18 @@
       </w:pPr>
       <w:r>
         <w:drawing>
-          <wp:anchor behindDoc="0" distT="0" distB="0" distL="0" distR="0" simplePos="0" locked="0" layoutInCell="1" allowOverlap="1" relativeHeight="31">
+          <wp:anchor behindDoc="0" distT="0" distB="0" distL="0" distR="0" simplePos="0" locked="0" layoutInCell="1" allowOverlap="1" relativeHeight="27">
             <wp:simplePos x="0" y="0"/>
             <wp:positionH relativeFrom="column">
               <wp:posOffset>20320</wp:posOffset>
             </wp:positionH>
             <wp:positionV relativeFrom="paragraph">
-              <wp:posOffset>635</wp:posOffset>
+              <wp:posOffset>-86995</wp:posOffset>
             </wp:positionV>
-            <wp:extent cx="3856990" cy="2804160"/>
+            <wp:extent cx="3413760" cy="2481580"/>
             <wp:effectExtent l="0" t="0" r="0" b="0"/>
             <wp:wrapTopAndBottom/>
-            <wp:docPr id="24" name="Image26" descr=""/>
+            <wp:docPr id="30" name="Image26" descr=""/>
             <wp:cNvGraphicFramePr>
               <a:graphicFrameLocks xmlns:a="http://schemas.openxmlformats.org/drawingml/2006/main" noChangeAspect="1"/>
             </wp:cNvGraphicFramePr>
@@ -2705,13 +3039,13 @@
               <a:graphicData uri="http://schemas.openxmlformats.org/drawingml/2006/picture">
                 <pic:pic xmlns:pic="http://schemas.openxmlformats.org/drawingml/2006/picture">
                   <pic:nvPicPr>
-                    <pic:cNvPr id="24" name="Image26" descr=""/>
+                    <pic:cNvPr id="30" name="Image26" descr=""/>
                     <pic:cNvPicPr>
                       <a:picLocks noChangeAspect="1" noChangeArrowheads="1"/>
                     </pic:cNvPicPr>
                   </pic:nvPicPr>
                   <pic:blipFill>
-                    <a:blip r:embed="rId29"/>
+                    <a:blip r:embed="rId34"/>
                     <a:stretch>
                       <a:fillRect/>
                     </a:stretch>
@@ -2719,7 +3053,7 @@
                   <pic:spPr bwMode="auto">
                     <a:xfrm>
                       <a:off x="0" y="0"/>
-                      <a:ext cx="3856990" cy="2804160"/>
+                      <a:ext cx="3413760" cy="2481580"/>
                     </a:xfrm>
                     <a:prstGeom prst="rect">
                       <a:avLst/>
@@ -2731,18 +3065,18 @@
           </wp:anchor>
         </w:drawing>
         <w:drawing>
-          <wp:anchor behindDoc="0" distT="0" distB="0" distL="0" distR="0" simplePos="0" locked="0" layoutInCell="1" allowOverlap="1" relativeHeight="32">
+          <wp:anchor behindDoc="0" distT="0" distB="0" distL="0" distR="0" simplePos="0" locked="0" layoutInCell="1" allowOverlap="1" relativeHeight="28">
             <wp:simplePos x="0" y="0"/>
             <wp:positionH relativeFrom="column">
-              <wp:posOffset>0</wp:posOffset>
+              <wp:posOffset>-48260</wp:posOffset>
             </wp:positionH>
             <wp:positionV relativeFrom="paragraph">
-              <wp:posOffset>2873375</wp:posOffset>
+              <wp:posOffset>2531745</wp:posOffset>
             </wp:positionV>
             <wp:extent cx="6120130" cy="614045"/>
             <wp:effectExtent l="0" t="0" r="0" b="0"/>
             <wp:wrapTopAndBottom/>
-            <wp:docPr id="25" name="Image27" descr=""/>
+            <wp:docPr id="31" name="Image27" descr=""/>
             <wp:cNvGraphicFramePr>
               <a:graphicFrameLocks xmlns:a="http://schemas.openxmlformats.org/drawingml/2006/main" noChangeAspect="1"/>
             </wp:cNvGraphicFramePr>
@@ -2750,13 +3084,13 @@
               <a:graphicData uri="http://schemas.openxmlformats.org/drawingml/2006/picture">
                 <pic:pic xmlns:pic="http://schemas.openxmlformats.org/drawingml/2006/picture">
                   <pic:nvPicPr>
-                    <pic:cNvPr id="25" name="Image27" descr=""/>
+                    <pic:cNvPr id="31" name="Image27" descr=""/>
                     <pic:cNvPicPr>
                       <a:picLocks noChangeAspect="1" noChangeArrowheads="1"/>
                     </pic:cNvPicPr>
                   </pic:nvPicPr>
                   <pic:blipFill>
-                    <a:blip r:embed="rId30"/>
+                    <a:blip r:embed="rId35"/>
                     <a:stretch>
                       <a:fillRect/>
                     </a:stretch>
@@ -2786,19 +3120,7 @@
         <w:rPr>
           <w:lang w:val="en-US"/>
         </w:rPr>
-        <w:t xml:space="preserve">he accuracy increase was at 0.03 as well as a small increase in the validation accuracy. So increasing the amount of data is useful for improving the model, but that is only if your computer can actually handle all the extra data </w:t>
-      </w:r>
-      <w:r>
-        <w:rPr>
-          <w:lang w:val="en-US"/>
-        </w:rPr>
-        <w:t>as well as the extra time it takes to train on the increased data</w:t>
-      </w:r>
-      <w:r>
-        <w:rPr>
-          <w:lang w:val="en-US"/>
-        </w:rPr>
-        <w:t xml:space="preserve">. </w:t>
+        <w:t xml:space="preserve">he accuracy increase was at 0.03 as well as a small increase in the validation accuracy to almost 0.87. So increasing the amount of data is useful for improving the model, but that is only if your computer can actually handle all the extra data as well as the extra time it takes to train on the increased data. </w:t>
       </w:r>
     </w:p>
     <w:p>
@@ -2853,7 +3175,7 @@
           <w:szCs w:val="22"/>
           <w:lang w:val="en-US"/>
         </w:rPr>
-        <w:t xml:space="preserve">To make it easier for myself too see which the most frequently used words were, i sorted the list of word_frequencies by the frequency value. </w:t>
+        <w:t xml:space="preserve">To make it easier for myself too see which the most frequently used words were, I sorted the list of word_frequencies by the frequency value. </w:t>
       </w:r>
     </w:p>
     <w:p>
@@ -2883,7 +3205,7 @@
             <wp:extent cx="5619750" cy="209550"/>
             <wp:effectExtent l="0" t="0" r="0" b="0"/>
             <wp:wrapSquare wrapText="largest"/>
-            <wp:docPr id="26" name="Image1" descr=""/>
+            <wp:docPr id="32" name="Image1" descr=""/>
             <wp:cNvGraphicFramePr>
               <a:graphicFrameLocks xmlns:a="http://schemas.openxmlformats.org/drawingml/2006/main" noChangeAspect="1"/>
             </wp:cNvGraphicFramePr>
@@ -2891,13 +3213,13 @@
               <a:graphicData uri="http://schemas.openxmlformats.org/drawingml/2006/picture">
                 <pic:pic xmlns:pic="http://schemas.openxmlformats.org/drawingml/2006/picture">
                   <pic:nvPicPr>
-                    <pic:cNvPr id="26" name="Image1" descr=""/>
+                    <pic:cNvPr id="32" name="Image1" descr=""/>
                     <pic:cNvPicPr>
                       <a:picLocks noChangeAspect="1" noChangeArrowheads="1"/>
                     </pic:cNvPicPr>
                   </pic:nvPicPr>
                   <pic:blipFill>
-                    <a:blip r:embed="rId31"/>
+                    <a:blip r:embed="rId36"/>
                     <a:stretch>
                       <a:fillRect/>
                     </a:stretch>
@@ -2965,7 +3287,7 @@
             <wp:extent cx="6120130" cy="265430"/>
             <wp:effectExtent l="0" t="0" r="0" b="0"/>
             <wp:wrapSquare wrapText="largest"/>
-            <wp:docPr id="27" name="Image2" descr=""/>
+            <wp:docPr id="33" name="Image2" descr=""/>
             <wp:cNvGraphicFramePr>
               <a:graphicFrameLocks xmlns:a="http://schemas.openxmlformats.org/drawingml/2006/main" noChangeAspect="1"/>
             </wp:cNvGraphicFramePr>
@@ -2973,13 +3295,13 @@
               <a:graphicData uri="http://schemas.openxmlformats.org/drawingml/2006/picture">
                 <pic:pic xmlns:pic="http://schemas.openxmlformats.org/drawingml/2006/picture">
                   <pic:nvPicPr>
-                    <pic:cNvPr id="27" name="Image2" descr=""/>
+                    <pic:cNvPr id="33" name="Image2" descr=""/>
                     <pic:cNvPicPr>
                       <a:picLocks noChangeAspect="1" noChangeArrowheads="1"/>
                     </pic:cNvPicPr>
                   </pic:nvPicPr>
                   <pic:blipFill>
-                    <a:blip r:embed="rId32"/>
+                    <a:blip r:embed="rId37"/>
                     <a:stretch>
                       <a:fillRect/>
                     </a:stretch>
@@ -3062,7 +3384,7 @@
             <wp:extent cx="4591050" cy="447675"/>
             <wp:effectExtent l="0" t="0" r="0" b="0"/>
             <wp:wrapSquare wrapText="largest"/>
-            <wp:docPr id="28" name="Image3" descr=""/>
+            <wp:docPr id="34" name="Image3" descr=""/>
             <wp:cNvGraphicFramePr>
               <a:graphicFrameLocks xmlns:a="http://schemas.openxmlformats.org/drawingml/2006/main" noChangeAspect="1"/>
             </wp:cNvGraphicFramePr>
@@ -3070,13 +3392,13 @@
               <a:graphicData uri="http://schemas.openxmlformats.org/drawingml/2006/picture">
                 <pic:pic xmlns:pic="http://schemas.openxmlformats.org/drawingml/2006/picture">
                   <pic:nvPicPr>
-                    <pic:cNvPr id="28" name="Image3" descr=""/>
+                    <pic:cNvPr id="34" name="Image3" descr=""/>
                     <pic:cNvPicPr>
                       <a:picLocks noChangeAspect="1" noChangeArrowheads="1"/>
                     </pic:cNvPicPr>
                   </pic:nvPicPr>
                   <pic:blipFill>
-                    <a:blip r:embed="rId33"/>
+                    <a:blip r:embed="rId38"/>
                     <a:stretch>
                       <a:fillRect/>
                     </a:stretch>
@@ -3133,7 +3455,7 @@
             <wp:extent cx="2514600" cy="438150"/>
             <wp:effectExtent l="0" t="0" r="0" b="0"/>
             <wp:wrapSquare wrapText="largest"/>
-            <wp:docPr id="29" name="Image4" descr=""/>
+            <wp:docPr id="35" name="Image4" descr=""/>
             <wp:cNvGraphicFramePr>
               <a:graphicFrameLocks xmlns:a="http://schemas.openxmlformats.org/drawingml/2006/main" noChangeAspect="1"/>
             </wp:cNvGraphicFramePr>
@@ -3141,13 +3463,13 @@
               <a:graphicData uri="http://schemas.openxmlformats.org/drawingml/2006/picture">
                 <pic:pic xmlns:pic="http://schemas.openxmlformats.org/drawingml/2006/picture">
                   <pic:nvPicPr>
-                    <pic:cNvPr id="29" name="Image4" descr=""/>
+                    <pic:cNvPr id="35" name="Image4" descr=""/>
                     <pic:cNvPicPr>
                       <a:picLocks noChangeAspect="1" noChangeArrowheads="1"/>
                     </pic:cNvPicPr>
                   </pic:nvPicPr>
                   <pic:blipFill>
-                    <a:blip r:embed="rId34"/>
+                    <a:blip r:embed="rId39"/>
                     <a:stretch>
                       <a:fillRect/>
                     </a:stretch>
@@ -3179,6 +3501,19 @@
         <w:rPr>
           <w:lang w:val="en-US"/>
         </w:rPr>
+      </w:r>
+    </w:p>
+    <w:p>
+      <w:pPr>
+        <w:pStyle w:val="Heading2"/>
+        <w:rPr>
+          <w:lang w:val="en-US"/>
+        </w:rPr>
+      </w:pPr>
+      <w:r>
+        <w:rPr>
+          <w:lang w:val="en-US"/>
+        </w:rPr>
         <w:t>c)</w:t>
       </w:r>
     </w:p>
@@ -3247,7 +3582,7 @@
             <wp:extent cx="3629025" cy="381000"/>
             <wp:effectExtent l="0" t="0" r="0" b="0"/>
             <wp:wrapSquare wrapText="largest"/>
-            <wp:docPr id="30" name="Image5" descr=""/>
+            <wp:docPr id="36" name="Image5" descr=""/>
             <wp:cNvGraphicFramePr>
               <a:graphicFrameLocks xmlns:a="http://schemas.openxmlformats.org/drawingml/2006/main" noChangeAspect="1"/>
             </wp:cNvGraphicFramePr>
@@ -3255,13 +3590,13 @@
               <a:graphicData uri="http://schemas.openxmlformats.org/drawingml/2006/picture">
                 <pic:pic xmlns:pic="http://schemas.openxmlformats.org/drawingml/2006/picture">
                   <pic:nvPicPr>
-                    <pic:cNvPr id="30" name="Image5" descr=""/>
+                    <pic:cNvPr id="36" name="Image5" descr=""/>
                     <pic:cNvPicPr>
                       <a:picLocks noChangeAspect="1" noChangeArrowheads="1"/>
                     </pic:cNvPicPr>
                   </pic:nvPicPr>
                   <pic:blipFill>
-                    <a:blip r:embed="rId35"/>
+                    <a:blip r:embed="rId40"/>
                     <a:stretch>
                       <a:fillRect/>
                     </a:stretch>
@@ -3350,19 +3685,20 @@
         </w:rPr>
       </w:pPr>
       <w:r>
+        <w:rPr/>
         <w:drawing>
           <wp:anchor behindDoc="0" distT="0" distB="0" distL="0" distR="0" simplePos="0" locked="0" layoutInCell="1" allowOverlap="1" relativeHeight="7">
             <wp:simplePos x="0" y="0"/>
             <wp:positionH relativeFrom="column">
-              <wp:align>center</wp:align>
+              <wp:posOffset>34290</wp:posOffset>
             </wp:positionH>
             <wp:positionV relativeFrom="paragraph">
-              <wp:posOffset>635</wp:posOffset>
+              <wp:posOffset>1431290</wp:posOffset>
             </wp:positionV>
             <wp:extent cx="5972175" cy="209550"/>
             <wp:effectExtent l="0" t="0" r="0" b="0"/>
-            <wp:wrapSquare wrapText="largest"/>
-            <wp:docPr id="31" name="Image6" descr=""/>
+            <wp:wrapTopAndBottom/>
+            <wp:docPr id="37" name="Image6" descr=""/>
             <wp:cNvGraphicFramePr>
               <a:graphicFrameLocks xmlns:a="http://schemas.openxmlformats.org/drawingml/2006/main" noChangeAspect="1"/>
             </wp:cNvGraphicFramePr>
@@ -3370,13 +3706,13 @@
               <a:graphicData uri="http://schemas.openxmlformats.org/drawingml/2006/picture">
                 <pic:pic xmlns:pic="http://schemas.openxmlformats.org/drawingml/2006/picture">
                   <pic:nvPicPr>
-                    <pic:cNvPr id="31" name="Image6" descr=""/>
+                    <pic:cNvPr id="37" name="Image6" descr=""/>
                     <pic:cNvPicPr>
                       <a:picLocks noChangeAspect="1" noChangeArrowheads="1"/>
                     </pic:cNvPicPr>
                   </pic:nvPicPr>
                   <pic:blipFill>
-                    <a:blip r:embed="rId36"/>
+                    <a:blip r:embed="rId41"/>
                     <a:stretch>
                       <a:fillRect/>
                     </a:stretch>
@@ -3399,15 +3735,15 @@
           <wp:anchor behindDoc="0" distT="0" distB="0" distL="0" distR="0" simplePos="0" locked="0" layoutInCell="1" allowOverlap="1" relativeHeight="8">
             <wp:simplePos x="0" y="0"/>
             <wp:positionH relativeFrom="column">
-              <wp:align>center</wp:align>
+              <wp:posOffset>0</wp:posOffset>
             </wp:positionH>
             <wp:positionV relativeFrom="paragraph">
-              <wp:posOffset>635</wp:posOffset>
+              <wp:posOffset>33655</wp:posOffset>
             </wp:positionV>
             <wp:extent cx="6120130" cy="1189355"/>
             <wp:effectExtent l="0" t="0" r="0" b="0"/>
-            <wp:wrapSquare wrapText="largest"/>
-            <wp:docPr id="32" name="Image7" descr=""/>
+            <wp:wrapTopAndBottom/>
+            <wp:docPr id="38" name="Image7" descr=""/>
             <wp:cNvGraphicFramePr>
               <a:graphicFrameLocks xmlns:a="http://schemas.openxmlformats.org/drawingml/2006/main" noChangeAspect="1"/>
             </wp:cNvGraphicFramePr>
@@ -3415,13 +3751,13 @@
               <a:graphicData uri="http://schemas.openxmlformats.org/drawingml/2006/picture">
                 <pic:pic xmlns:pic="http://schemas.openxmlformats.org/drawingml/2006/picture">
                   <pic:nvPicPr>
-                    <pic:cNvPr id="32" name="Image7" descr=""/>
+                    <pic:cNvPr id="38" name="Image7" descr=""/>
                     <pic:cNvPicPr>
                       <a:picLocks noChangeAspect="1" noChangeArrowheads="1"/>
                     </pic:cNvPicPr>
                   </pic:nvPicPr>
                   <pic:blipFill>
-                    <a:blip r:embed="rId37"/>
+                    <a:blip r:embed="rId42"/>
                     <a:stretch>
                       <a:fillRect/>
                     </a:stretch>
@@ -3441,23 +3777,27 @@
           </wp:anchor>
         </w:drawing>
       </w:r>
-      <w:r>
-        <w:rPr>
-          <w:lang w:val="en-US"/>
-        </w:rPr>
-        <w:t>d</w:t>
-      </w:r>
-      <w:r>
-        <w:rPr>
-          <w:lang w:val="en-US"/>
-        </w:rPr>
-        <w:t>)</w:t>
-      </w:r>
-    </w:p>
-    <w:p>
-      <w:pPr>
-        <w:pStyle w:val="Normal"/>
-        <w:rPr/>
+    </w:p>
+    <w:p>
+      <w:pPr>
+        <w:pStyle w:val="Heading2"/>
+        <w:rPr>
+          <w:lang w:val="en-US"/>
+        </w:rPr>
+      </w:pPr>
+      <w:r>
+        <w:rPr>
+          <w:lang w:val="en-US"/>
+        </w:rPr>
+        <w:t>d)</w:t>
+      </w:r>
+    </w:p>
+    <w:p>
+      <w:pPr>
+        <w:pStyle w:val="Normal"/>
+        <w:rPr>
+          <w:color w:val="C9211E"/>
+        </w:rPr>
       </w:pPr>
       <w:r>
         <w:rPr>
@@ -3468,32 +3808,33 @@
           <w:szCs w:val="22"/>
           <w:lang w:val="en-US"/>
         </w:rPr>
-        <w:t>Numbers in the text, included in what sentences????</w:t>
-      </w:r>
-      <w:r>
-        <w:rPr>
-          <w:color w:val="C9211E"/>
-          <w:sz w:val="22"/>
-          <w:szCs w:val="22"/>
-        </w:rPr>
-        <w:br/>
-      </w:r>
+        <w:t xml:space="preserve">Look at the numbers after summarization. </w:t>
+      </w:r>
+    </w:p>
+    <w:p>
+      <w:pPr>
+        <w:pStyle w:val="Normal"/>
+        <w:rPr/>
+      </w:pPr>
       <w:r>
         <w:rPr>
           <w:b w:val="false"/>
           <w:i w:val="false"/>
-          <w:color w:val="C9211E"/>
-          <w:sz w:val="22"/>
-          <w:szCs w:val="22"/>
-        </w:rPr>
-        <w:t>missing coding part</w:t>
-      </w:r>
-    </w:p>
-    <w:p>
-      <w:pPr>
-        <w:pStyle w:val="Normal"/>
-        <w:rPr/>
-      </w:pPr>
+          <w:color w:val="000000"/>
+          <w:sz w:val="22"/>
+          <w:szCs w:val="22"/>
+          <w:lang w:val="en-US"/>
+        </w:rPr>
+        <w:t>The numbers in the text include primarily dates and some land area measured in km2.</w:t>
+      </w:r>
+      <w:r>
+        <w:rPr>
+          <w:color w:val="000000"/>
+          <w:sz w:val="22"/>
+          <w:szCs w:val="22"/>
+        </w:rPr>
+        <w:br/>
+      </w:r>
       <w:r>
         <w:rPr>
           <w:b w:val="false"/>
@@ -3501,18 +3842,15 @@
           <w:color w:val="000000"/>
           <w:sz w:val="22"/>
           <w:szCs w:val="22"/>
-          <w:lang w:val="en-US"/>
-        </w:rPr>
-        <w:t>The numbers in the text include primarily dates and some land area measured in km2.</w:t>
-      </w:r>
-      <w:r>
-        <w:rPr>
-          <w:color w:val="000000"/>
-          <w:sz w:val="22"/>
-          <w:szCs w:val="22"/>
-        </w:rPr>
-        <w:br/>
-      </w:r>
+        </w:rPr>
+        <w:t>To find the information that best describes Denmark we could look at the numbers and then the words in that sentence. If the sentence contains the word Denmark or DK we can say that it is more likely to better describe it. The flaw with this is that if it doesn't contain Denmark or DK it would be deemed as not important. The other flaw is that it will take every sentence with numbers and the word ”Denmark” or ”Danish” in it, even if they have no correlation at all.</w:t>
+      </w:r>
+    </w:p>
+    <w:p>
+      <w:pPr>
+        <w:pStyle w:val="Normal"/>
+        <w:rPr/>
+      </w:pPr>
       <w:r>
         <w:rPr>
           <w:b w:val="false"/>
@@ -3521,28 +3859,13 @@
           <w:sz w:val="22"/>
           <w:szCs w:val="22"/>
         </w:rPr>
-        <w:t>To find the information that best describes Denmark we could look at the numbers and then the words in that sentence. If the sentence contains the word Denmark or DK we can say that it is more likely to better describe it. The flaw with this is that if it doesn't contain Denmark or DK it would be deemed as not important.</w:t>
-      </w:r>
-    </w:p>
-    <w:p>
-      <w:pPr>
-        <w:pStyle w:val="Normal"/>
-        <w:rPr/>
-      </w:pPr>
-      <w:r>
-        <w:rPr>
-          <w:b w:val="false"/>
-          <w:i w:val="false"/>
-          <w:color w:val="000000"/>
-          <w:sz w:val="22"/>
-          <w:szCs w:val="22"/>
-        </w:rPr>
         <w:t>This idea has been coded like this:</w:t>
       </w:r>
     </w:p>
     <w:p>
       <w:pPr>
         <w:pStyle w:val="Normal"/>
+        <w:spacing w:before="0" w:after="160"/>
         <w:rPr>
           <w:b w:val="false"/>
           <w:b w:val="false"/>
@@ -3554,9 +3877,8 @@
         </w:rPr>
       </w:pPr>
       <w:r>
-        <w:rPr/>
         <w:drawing>
-          <wp:anchor behindDoc="0" distT="0" distB="0" distL="0" distR="0" simplePos="0" locked="0" layoutInCell="1" allowOverlap="1" relativeHeight="34">
+          <wp:anchor behindDoc="0" distT="0" distB="0" distL="0" distR="0" simplePos="0" locked="0" layoutInCell="1" allowOverlap="1" relativeHeight="30">
             <wp:simplePos x="0" y="0"/>
             <wp:positionH relativeFrom="column">
               <wp:posOffset>22860</wp:posOffset>
@@ -3567,7 +3889,7 @@
             <wp:extent cx="5295900" cy="1619250"/>
             <wp:effectExtent l="0" t="0" r="0" b="0"/>
             <wp:wrapTopAndBottom/>
-            <wp:docPr id="33" name="Image29" descr=""/>
+            <wp:docPr id="39" name="Image29" descr=""/>
             <wp:cNvGraphicFramePr>
               <a:graphicFrameLocks xmlns:a="http://schemas.openxmlformats.org/drawingml/2006/main" noChangeAspect="1"/>
             </wp:cNvGraphicFramePr>
@@ -3575,13 +3897,13 @@
               <a:graphicData uri="http://schemas.openxmlformats.org/drawingml/2006/picture">
                 <pic:pic xmlns:pic="http://schemas.openxmlformats.org/drawingml/2006/picture">
                   <pic:nvPicPr>
-                    <pic:cNvPr id="33" name="Image29" descr=""/>
+                    <pic:cNvPr id="39" name="Image29" descr=""/>
                     <pic:cNvPicPr>
                       <a:picLocks noChangeAspect="1" noChangeArrowheads="1"/>
                     </pic:cNvPicPr>
                   </pic:nvPicPr>
                   <pic:blipFill>
-                    <a:blip r:embed="rId38"/>
+                    <a:blip r:embed="rId43"/>
                     <a:stretch>
                       <a:fillRect/>
                     </a:stretch>
@@ -3601,20 +3923,30 @@
           </wp:anchor>
         </w:drawing>
       </w:r>
-    </w:p>
-    <w:p>
-      <w:pPr>
-        <w:pStyle w:val="Normal"/>
-        <w:spacing w:before="0" w:after="160"/>
-        <w:rPr/>
-      </w:pPr>
-      <w:r>
-        <w:rPr/>
+      <w:r>
+        <w:rPr>
+          <w:b w:val="false"/>
+          <w:i w:val="false"/>
+          <w:color w:val="000000"/>
+          <w:sz w:val="22"/>
+          <w:szCs w:val="22"/>
+        </w:rPr>
+        <w:t>A</w:t>
+      </w:r>
+      <w:r>
+        <w:rPr>
+          <w:b w:val="false"/>
+          <w:i w:val="false"/>
+          <w:color w:val="000000"/>
+          <w:sz w:val="22"/>
+          <w:szCs w:val="22"/>
+        </w:rPr>
+        <w:t>fter this we could look at the words close to the numbers, which are the most likely words that describe what the number is about.</w:t>
       </w:r>
     </w:p>
     <w:sectPr>
-      <w:headerReference w:type="default" r:id="rId39"/>
-      <w:footerReference w:type="default" r:id="rId40"/>
+      <w:headerReference w:type="default" r:id="rId44"/>
+      <w:footerReference w:type="default" r:id="rId45"/>
       <w:type w:val="nextPage"/>
       <w:pgSz w:w="11906" w:h="16838"/>
       <w:pgMar w:left="1134" w:right="1134" w:header="708" w:top="1701" w:footer="708" w:bottom="1701" w:gutter="0"/>
@@ -3649,7 +3981,7 @@
     </w:r>
     <w:r>
       <w:rPr/>
-      <w:t>12</w:t>
+      <w:t>14</w:t>
     </w:r>
     <w:r>
       <w:rPr/>
@@ -3750,7 +4082,7 @@
     <w:pPr>
       <w:widowControl/>
       <w:suppressAutoHyphens w:val="true"/>
-      <w:overflowPunct w:val="true"/>
+      <w:overflowPunct w:val="false"/>
       <w:bidi w:val="0"/>
       <w:spacing w:lineRule="auto" w:line="259" w:before="0" w:after="160"/>
       <w:jc w:val="left"/>
@@ -3874,6 +4206,14 @@
     <w:qFormat/>
     <w:rPr>
       <w:rFonts w:ascii="OpenSymbol" w:hAnsi="OpenSymbol" w:eastAsia="OpenSymbol" w:cs="OpenSymbol"/>
+    </w:rPr>
+  </w:style>
+  <w:style w:type="character" w:styleId="VisitedInternetLink">
+    <w:name w:val="FollowedHyperlink"/>
+    <w:rPr>
+      <w:color w:val="800000"/>
+      <w:u w:val="single"/>
+      <w:lang w:val="zxx" w:eastAsia="zxx" w:bidi="zxx"/>
     </w:rPr>
   </w:style>
   <w:style w:type="paragraph" w:styleId="Heading">

</xml_diff>

<commit_message>
changed pirates.txt wordcloud to only have upper case words
</commit_message>
<xml_diff>
--- a/Mandatory2/ai_automation_exam2.docx
+++ b/Mandatory2/ai_automation_exam2.docx
@@ -230,10 +230,18 @@
       <w:r>
         <w:rPr/>
         <w:drawing>
-          <wp:inline distT="0" distB="0" distL="0" distR="0">
-            <wp:extent cx="5334635" cy="666750"/>
+          <wp:anchor behindDoc="0" distT="0" distB="0" distL="0" distR="0" simplePos="0" locked="0" layoutInCell="1" allowOverlap="1" relativeHeight="43">
+            <wp:simplePos x="0" y="0"/>
+            <wp:positionH relativeFrom="column">
+              <wp:posOffset>54610</wp:posOffset>
+            </wp:positionH>
+            <wp:positionV relativeFrom="paragraph">
+              <wp:posOffset>79375</wp:posOffset>
+            </wp:positionV>
+            <wp:extent cx="5295900" cy="828675"/>
             <wp:effectExtent l="0" t="0" r="0" b="0"/>
-            <wp:docPr id="3" name="Picture 4" descr="Text&#10;&#10;Description automatically generated"/>
+            <wp:wrapTopAndBottom/>
+            <wp:docPr id="3" name="Image40" descr=""/>
             <wp:cNvGraphicFramePr>
               <a:graphicFrameLocks xmlns:a="http://schemas.openxmlformats.org/drawingml/2006/main" noChangeAspect="1"/>
             </wp:cNvGraphicFramePr>
@@ -241,7 +249,7 @@
               <a:graphicData uri="http://schemas.openxmlformats.org/drawingml/2006/picture">
                 <pic:pic xmlns:pic="http://schemas.openxmlformats.org/drawingml/2006/picture">
                   <pic:nvPicPr>
-                    <pic:cNvPr id="3" name="Picture 4" descr="Text&#10;&#10;Description automatically generated"/>
+                    <pic:cNvPr id="3" name="Image40" descr=""/>
                     <pic:cNvPicPr>
                       <a:picLocks noChangeAspect="1" noChangeArrowheads="1"/>
                     </pic:cNvPicPr>
@@ -255,7 +263,7 @@
                   <pic:spPr bwMode="auto">
                     <a:xfrm>
                       <a:off x="0" y="0"/>
-                      <a:ext cx="5334635" cy="666750"/>
+                      <a:ext cx="5295900" cy="828675"/>
                     </a:xfrm>
                     <a:prstGeom prst="rect">
                       <a:avLst/>
@@ -264,7 +272,7 @@
                 </pic:pic>
               </a:graphicData>
             </a:graphic>
-          </wp:inline>
+          </wp:anchor>
         </w:drawing>
       </w:r>
     </w:p>
@@ -290,10 +298,18 @@
       <w:r>
         <w:rPr/>
         <w:drawing>
-          <wp:inline distT="0" distB="0" distL="0" distR="0">
-            <wp:extent cx="5534025" cy="2992755"/>
+          <wp:anchor behindDoc="0" distT="0" distB="0" distL="0" distR="0" simplePos="0" locked="0" layoutInCell="1" allowOverlap="1" relativeHeight="42">
+            <wp:simplePos x="0" y="0"/>
+            <wp:positionH relativeFrom="column">
+              <wp:posOffset>24130</wp:posOffset>
+            </wp:positionH>
+            <wp:positionV relativeFrom="paragraph">
+              <wp:posOffset>15875</wp:posOffset>
+            </wp:positionV>
+            <wp:extent cx="6120130" cy="3210560"/>
             <wp:effectExtent l="0" t="0" r="0" b="0"/>
-            <wp:docPr id="4" name="Picture 5" descr="Text&#10;&#10;Description automatically generated"/>
+            <wp:wrapTopAndBottom/>
+            <wp:docPr id="4" name="Image39" descr=""/>
             <wp:cNvGraphicFramePr>
               <a:graphicFrameLocks xmlns:a="http://schemas.openxmlformats.org/drawingml/2006/main" noChangeAspect="1"/>
             </wp:cNvGraphicFramePr>
@@ -301,7 +317,7 @@
               <a:graphicData uri="http://schemas.openxmlformats.org/drawingml/2006/picture">
                 <pic:pic xmlns:pic="http://schemas.openxmlformats.org/drawingml/2006/picture">
                   <pic:nvPicPr>
-                    <pic:cNvPr id="4" name="Picture 5" descr="Text&#10;&#10;Description automatically generated"/>
+                    <pic:cNvPr id="4" name="Image39" descr=""/>
                     <pic:cNvPicPr>
                       <a:picLocks noChangeAspect="1" noChangeArrowheads="1"/>
                     </pic:cNvPicPr>
@@ -315,7 +331,7 @@
                   <pic:spPr bwMode="auto">
                     <a:xfrm>
                       <a:off x="0" y="0"/>
-                      <a:ext cx="5534025" cy="2992755"/>
+                      <a:ext cx="6120130" cy="3210560"/>
                     </a:xfrm>
                     <a:prstGeom prst="rect">
                       <a:avLst/>
@@ -324,7 +340,7 @@
                 </pic:pic>
               </a:graphicData>
             </a:graphic>
-          </wp:inline>
+          </wp:anchor>
         </w:drawing>
       </w:r>
     </w:p>
@@ -401,25 +417,31 @@
       </w:r>
       <w:r>
         <w:rPr/>
-        <w:t xml:space="preserve"> There is also other preprocessing done to the image such as downsampling the image and removing backgroudn and colour. It is not enough with only using 1 image since the neural net also needs to know the direction of the pong to determine whether the paddle should move up or down. So we are actually feeding the neural net the difference between the two frames. The input for the neural network is obtained through these lines:</w:t>
-      </w:r>
-    </w:p>
-    <w:p>
-      <w:pPr>
-        <w:pStyle w:val="Normal"/>
-        <w:rPr>
-          <w:color w:val="C9211E"/>
-        </w:rPr>
+        <w:t xml:space="preserve"> There is also other preprocessing done to the image such as downsampling the image and removing backgroudn and colour. It is not enough with only using 1 image since the neural net also needs to know the direction of the pong to determine whether the paddle should move up or down. So we are actually feeding the neural net the difference between the two frames. The input for the neural network is obtained through these lines </w:t>
+      </w:r>
+      <w:r>
+        <w:rPr/>
+        <w:t>(input is x)</w:t>
+      </w:r>
+      <w:r>
+        <w:rPr/>
+        <w:t>:</w:t>
+      </w:r>
+    </w:p>
+    <w:p>
+      <w:pPr>
+        <w:pStyle w:val="Normal"/>
+        <w:rPr/>
       </w:pPr>
       <w:r>
         <w:drawing>
-          <wp:anchor behindDoc="0" distT="0" distB="0" distL="0" distR="0" simplePos="0" locked="0" layoutInCell="1" allowOverlap="1" relativeHeight="20">
+          <wp:anchor behindDoc="0" distT="0" distB="0" distL="0" distR="0" simplePos="0" locked="0" layoutInCell="1" allowOverlap="1" relativeHeight="18">
             <wp:simplePos x="0" y="0"/>
             <wp:positionH relativeFrom="column">
               <wp:posOffset>35560</wp:posOffset>
             </wp:positionH>
             <wp:positionV relativeFrom="paragraph">
-              <wp:posOffset>-71755</wp:posOffset>
+              <wp:posOffset>-17145</wp:posOffset>
             </wp:positionV>
             <wp:extent cx="5810250" cy="838200"/>
             <wp:effectExtent l="0" t="0" r="0" b="0"/>
@@ -459,26 +481,12 @@
         </w:drawing>
       </w:r>
       <w:r>
-        <w:rPr>
-          <w:color w:val="C9211E"/>
-        </w:rPr>
-        <w:t>o</w:t>
-      </w:r>
-      <w:r>
-        <w:rPr>
-          <w:color w:val="C9211E"/>
-        </w:rPr>
-        <w:t>utput – proba = model.predict (line 77)</w:t>
-      </w:r>
-    </w:p>
-    <w:p>
-      <w:pPr>
-        <w:pStyle w:val="Normal"/>
         <w:rPr/>
-      </w:pPr>
+        <w:t>T</w:t>
+      </w:r>
       <w:r>
         <w:rPr/>
-        <w:t xml:space="preserve">The output of the neural net </w:t>
+        <w:t>he input layer can also be seen in the network at these lines of code:</w:t>
       </w:r>
     </w:p>
     <w:p>
@@ -486,49 +494,182 @@
         <w:pStyle w:val="Normal"/>
         <w:rPr/>
       </w:pPr>
-      <w:hyperlink r:id="rId7">
-        <w:r>
-          <w:rPr>
-            <w:rStyle w:val="InternetLink"/>
-          </w:rPr>
-          <w:t>https://karpathy.github.io/2016/05/31/rl/</w:t>
-        </w:r>
-      </w:hyperlink>
-    </w:p>
-    <w:p>
-      <w:pPr>
-        <w:pStyle w:val="Normal"/>
+      <w:r>
+        <w:drawing>
+          <wp:anchor behindDoc="0" distT="0" distB="0" distL="0" distR="0" simplePos="0" locked="0" layoutInCell="1" allowOverlap="1" relativeHeight="46">
+            <wp:simplePos x="0" y="0"/>
+            <wp:positionH relativeFrom="column">
+              <wp:align>center</wp:align>
+            </wp:positionH>
+            <wp:positionV relativeFrom="paragraph">
+              <wp:posOffset>635</wp:posOffset>
+            </wp:positionV>
+            <wp:extent cx="6120130" cy="222885"/>
+            <wp:effectExtent l="0" t="0" r="0" b="0"/>
+            <wp:wrapTopAndBottom/>
+            <wp:docPr id="6" name="Image43" descr=""/>
+            <wp:cNvGraphicFramePr>
+              <a:graphicFrameLocks xmlns:a="http://schemas.openxmlformats.org/drawingml/2006/main" noChangeAspect="1"/>
+            </wp:cNvGraphicFramePr>
+            <a:graphic xmlns:a="http://schemas.openxmlformats.org/drawingml/2006/main">
+              <a:graphicData uri="http://schemas.openxmlformats.org/drawingml/2006/picture">
+                <pic:pic xmlns:pic="http://schemas.openxmlformats.org/drawingml/2006/picture">
+                  <pic:nvPicPr>
+                    <pic:cNvPr id="6" name="Image43" descr=""/>
+                    <pic:cNvPicPr>
+                      <a:picLocks noChangeAspect="1" noChangeArrowheads="1"/>
+                    </pic:cNvPicPr>
+                  </pic:nvPicPr>
+                  <pic:blipFill>
+                    <a:blip r:embed="rId7"/>
+                    <a:stretch>
+                      <a:fillRect/>
+                    </a:stretch>
+                  </pic:blipFill>
+                  <pic:spPr bwMode="auto">
+                    <a:xfrm>
+                      <a:off x="0" y="0"/>
+                      <a:ext cx="6120130" cy="222885"/>
+                    </a:xfrm>
+                    <a:prstGeom prst="rect">
+                      <a:avLst/>
+                    </a:prstGeom>
+                  </pic:spPr>
+                </pic:pic>
+              </a:graphicData>
+            </a:graphic>
+          </wp:anchor>
+        </w:drawing>
+      </w:r>
+      <w:r>
         <w:rPr/>
-      </w:pPr>
-      <w:hyperlink r:id="rId8">
-        <w:r>
-          <w:rPr>
-            <w:rStyle w:val="InternetLink"/>
-          </w:rPr>
-          <w:t>https://gist.github.com/karpathy/a4166c7fe253700972fcbc77e4ea32c5</w:t>
-        </w:r>
-      </w:hyperlink>
+        <w:t>T</w:t>
+      </w:r>
       <w:r>
         <w:rPr/>
-        <w:t xml:space="preserve"> </w:t>
-      </w:r>
-    </w:p>
-    <w:p>
-      <w:pPr>
-        <w:pStyle w:val="Normal"/>
+        <w:t xml:space="preserve">he output of the neural net </w:t>
+      </w:r>
+      <w:r>
         <w:rPr/>
-      </w:pPr>
-      <w:hyperlink r:id="rId9">
-        <w:r>
-          <w:rPr>
-            <w:rStyle w:val="InternetLink"/>
-          </w:rPr>
-          <w:t>https://eaaa.instructure.com/courses/14184/files/830423?module_item_id=436440</w:t>
-        </w:r>
-      </w:hyperlink>
-      <w:r>
+        <w:t xml:space="preserve">is achieved through the following line: </w:t>
+      </w:r>
+    </w:p>
+    <w:p>
+      <w:pPr>
+        <w:pStyle w:val="Normal"/>
         <w:rPr/>
-        <w:t xml:space="preserve"> </w:t>
+      </w:pPr>
+      <w:r>
+        <w:rPr/>
+        <w:drawing>
+          <wp:anchor behindDoc="0" distT="0" distB="0" distL="0" distR="0" simplePos="0" locked="0" layoutInCell="1" allowOverlap="1" relativeHeight="44">
+            <wp:simplePos x="0" y="0"/>
+            <wp:positionH relativeFrom="column">
+              <wp:posOffset>29845</wp:posOffset>
+            </wp:positionH>
+            <wp:positionV relativeFrom="paragraph">
+              <wp:posOffset>-95250</wp:posOffset>
+            </wp:positionV>
+            <wp:extent cx="3981450" cy="266700"/>
+            <wp:effectExtent l="0" t="0" r="0" b="0"/>
+            <wp:wrapSquare wrapText="largest"/>
+            <wp:docPr id="7" name="Image41" descr=""/>
+            <wp:cNvGraphicFramePr>
+              <a:graphicFrameLocks xmlns:a="http://schemas.openxmlformats.org/drawingml/2006/main" noChangeAspect="1"/>
+            </wp:cNvGraphicFramePr>
+            <a:graphic xmlns:a="http://schemas.openxmlformats.org/drawingml/2006/main">
+              <a:graphicData uri="http://schemas.openxmlformats.org/drawingml/2006/picture">
+                <pic:pic xmlns:pic="http://schemas.openxmlformats.org/drawingml/2006/picture">
+                  <pic:nvPicPr>
+                    <pic:cNvPr id="7" name="Image41" descr=""/>
+                    <pic:cNvPicPr>
+                      <a:picLocks noChangeAspect="1" noChangeArrowheads="1"/>
+                    </pic:cNvPicPr>
+                  </pic:nvPicPr>
+                  <pic:blipFill>
+                    <a:blip r:embed="rId8"/>
+                    <a:stretch>
+                      <a:fillRect/>
+                    </a:stretch>
+                  </pic:blipFill>
+                  <pic:spPr bwMode="auto">
+                    <a:xfrm>
+                      <a:off x="0" y="0"/>
+                      <a:ext cx="3981450" cy="266700"/>
+                    </a:xfrm>
+                    <a:prstGeom prst="rect">
+                      <a:avLst/>
+                    </a:prstGeom>
+                  </pic:spPr>
+                </pic:pic>
+              </a:graphicData>
+            </a:graphic>
+          </wp:anchor>
+        </w:drawing>
+      </w:r>
+    </w:p>
+    <w:p>
+      <w:pPr>
+        <w:pStyle w:val="Normal"/>
+        <w:rPr/>
+      </w:pPr>
+      <w:r>
+        <w:rPr/>
+        <w:t>Here the ”proba” is a probability calculated/predicted by the network, which we then use to decide whether we want to take an UP or DOWN action. We can see the output layer in the neural net here:</w:t>
+      </w:r>
+    </w:p>
+    <w:p>
+      <w:pPr>
+        <w:pStyle w:val="Normal"/>
+        <w:rPr/>
+      </w:pPr>
+      <w:r>
+        <w:rPr/>
+        <w:drawing>
+          <wp:anchor behindDoc="0" distT="0" distB="0" distL="0" distR="0" simplePos="0" locked="0" layoutInCell="1" allowOverlap="1" relativeHeight="45">
+            <wp:simplePos x="0" y="0"/>
+            <wp:positionH relativeFrom="column">
+              <wp:posOffset>0</wp:posOffset>
+            </wp:positionH>
+            <wp:positionV relativeFrom="paragraph">
+              <wp:posOffset>-95250</wp:posOffset>
+            </wp:positionV>
+            <wp:extent cx="6120130" cy="414655"/>
+            <wp:effectExtent l="0" t="0" r="0" b="0"/>
+            <wp:wrapTopAndBottom/>
+            <wp:docPr id="8" name="Image42" descr=""/>
+            <wp:cNvGraphicFramePr>
+              <a:graphicFrameLocks xmlns:a="http://schemas.openxmlformats.org/drawingml/2006/main" noChangeAspect="1"/>
+            </wp:cNvGraphicFramePr>
+            <a:graphic xmlns:a="http://schemas.openxmlformats.org/drawingml/2006/main">
+              <a:graphicData uri="http://schemas.openxmlformats.org/drawingml/2006/picture">
+                <pic:pic xmlns:pic="http://schemas.openxmlformats.org/drawingml/2006/picture">
+                  <pic:nvPicPr>
+                    <pic:cNvPr id="8" name="Image42" descr=""/>
+                    <pic:cNvPicPr>
+                      <a:picLocks noChangeAspect="1" noChangeArrowheads="1"/>
+                    </pic:cNvPicPr>
+                  </pic:nvPicPr>
+                  <pic:blipFill>
+                    <a:blip r:embed="rId9"/>
+                    <a:stretch>
+                      <a:fillRect/>
+                    </a:stretch>
+                  </pic:blipFill>
+                  <pic:spPr bwMode="auto">
+                    <a:xfrm>
+                      <a:off x="0" y="0"/>
+                      <a:ext cx="6120130" cy="414655"/>
+                    </a:xfrm>
+                    <a:prstGeom prst="rect">
+                      <a:avLst/>
+                    </a:prstGeom>
+                  </pic:spPr>
+                </pic:pic>
+              </a:graphicData>
+            </a:graphic>
+          </wp:anchor>
+        </w:drawing>
       </w:r>
     </w:p>
     <w:p>
@@ -539,6 +680,20 @@
         </w:rPr>
       </w:pPr>
       <w:r>
+        <w:rPr/>
+      </w:r>
+      <w:r>
+        <w:br w:type="page"/>
+      </w:r>
+    </w:p>
+    <w:p>
+      <w:pPr>
+        <w:pStyle w:val="Heading2"/>
+        <w:rPr>
+          <w:lang w:val="en-US"/>
+        </w:rPr>
+      </w:pPr>
+      <w:r>
         <w:rPr>
           <w:lang w:val="en-US"/>
         </w:rPr>
@@ -572,7 +727,7 @@
       </w:r>
       <w:r>
         <w:drawing>
-          <wp:anchor behindDoc="0" distT="0" distB="0" distL="0" distR="0" simplePos="0" locked="0" layoutInCell="1" allowOverlap="1" relativeHeight="21">
+          <wp:anchor behindDoc="0" distT="0" distB="0" distL="0" distR="0" simplePos="0" locked="0" layoutInCell="1" allowOverlap="1" relativeHeight="19">
             <wp:simplePos x="0" y="0"/>
             <wp:positionH relativeFrom="column">
               <wp:posOffset>60325</wp:posOffset>
@@ -583,7 +738,7 @@
             <wp:extent cx="3409950" cy="2752725"/>
             <wp:effectExtent l="0" t="0" r="0" b="0"/>
             <wp:wrapTopAndBottom/>
-            <wp:docPr id="6" name="Image21" descr=""/>
+            <wp:docPr id="9" name="Image21" descr=""/>
             <wp:cNvGraphicFramePr>
               <a:graphicFrameLocks xmlns:a="http://schemas.openxmlformats.org/drawingml/2006/main" noChangeAspect="1"/>
             </wp:cNvGraphicFramePr>
@@ -591,7 +746,7 @@
               <a:graphicData uri="http://schemas.openxmlformats.org/drawingml/2006/picture">
                 <pic:pic xmlns:pic="http://schemas.openxmlformats.org/drawingml/2006/picture">
                   <pic:nvPicPr>
-                    <pic:cNvPr id="6" name="Image21" descr=""/>
+                    <pic:cNvPr id="9" name="Image21" descr=""/>
                     <pic:cNvPicPr>
                       <a:picLocks noChangeAspect="1" noChangeArrowheads="1"/>
                     </pic:cNvPicPr>
@@ -749,7 +904,7 @@
       </w:pPr>
       <w:r>
         <w:drawing>
-          <wp:anchor behindDoc="0" distT="0" distB="0" distL="0" distR="0" simplePos="0" locked="0" layoutInCell="1" allowOverlap="1" relativeHeight="13">
+          <wp:anchor behindDoc="0" distT="0" distB="0" distL="0" distR="0" simplePos="0" locked="0" layoutInCell="1" allowOverlap="1" relativeHeight="11">
             <wp:simplePos x="0" y="0"/>
             <wp:positionH relativeFrom="column">
               <wp:posOffset>0</wp:posOffset>
@@ -760,7 +915,7 @@
             <wp:extent cx="6120130" cy="222885"/>
             <wp:effectExtent l="0" t="0" r="0" b="0"/>
             <wp:wrapSquare wrapText="largest"/>
-            <wp:docPr id="7" name="Image12" descr=""/>
+            <wp:docPr id="10" name="Image12" descr=""/>
             <wp:cNvGraphicFramePr>
               <a:graphicFrameLocks xmlns:a="http://schemas.openxmlformats.org/drawingml/2006/main" noChangeAspect="1"/>
             </wp:cNvGraphicFramePr>
@@ -768,7 +923,7 @@
               <a:graphicData uri="http://schemas.openxmlformats.org/drawingml/2006/picture">
                 <pic:pic xmlns:pic="http://schemas.openxmlformats.org/drawingml/2006/picture">
                   <pic:nvPicPr>
-                    <pic:cNvPr id="7" name="Image12" descr=""/>
+                    <pic:cNvPr id="10" name="Image12" descr=""/>
                     <pic:cNvPicPr>
                       <a:picLocks noChangeAspect="1" noChangeArrowheads="1"/>
                     </pic:cNvPicPr>
@@ -816,7 +971,7 @@
       </w:pPr>
       <w:r>
         <w:drawing>
-          <wp:anchor behindDoc="0" distT="0" distB="0" distL="0" distR="0" simplePos="0" locked="0" layoutInCell="1" allowOverlap="1" relativeHeight="14">
+          <wp:anchor behindDoc="0" distT="0" distB="0" distL="0" distR="0" simplePos="0" locked="0" layoutInCell="1" allowOverlap="1" relativeHeight="12">
             <wp:simplePos x="0" y="0"/>
             <wp:positionH relativeFrom="column">
               <wp:posOffset>-280670</wp:posOffset>
@@ -827,7 +982,7 @@
             <wp:extent cx="6840220" cy="242570"/>
             <wp:effectExtent l="0" t="0" r="0" b="0"/>
             <wp:wrapSquare wrapText="largest"/>
-            <wp:docPr id="8" name="Image13" descr=""/>
+            <wp:docPr id="11" name="Image13" descr=""/>
             <wp:cNvGraphicFramePr>
               <a:graphicFrameLocks xmlns:a="http://schemas.openxmlformats.org/drawingml/2006/main" noChangeAspect="1"/>
             </wp:cNvGraphicFramePr>
@@ -835,7 +990,7 @@
               <a:graphicData uri="http://schemas.openxmlformats.org/drawingml/2006/picture">
                 <pic:pic xmlns:pic="http://schemas.openxmlformats.org/drawingml/2006/picture">
                   <pic:nvPicPr>
-                    <pic:cNvPr id="8" name="Image13" descr=""/>
+                    <pic:cNvPr id="11" name="Image13" descr=""/>
                     <pic:cNvPicPr>
                       <a:picLocks noChangeAspect="1" noChangeArrowheads="1"/>
                     </pic:cNvPicPr>
@@ -871,25 +1026,7 @@
         <w:rPr>
           <w:lang w:val="en-US"/>
         </w:rPr>
-        <w:t xml:space="preserve"> slight increase of about 0.</w:t>
-      </w:r>
-      <w:r>
-        <w:rPr>
-          <w:lang w:val="en-US"/>
-        </w:rPr>
-        <w:t>0</w:t>
-      </w:r>
-      <w:r>
-        <w:rPr>
-          <w:lang w:val="en-US"/>
-        </w:rPr>
-        <w:t xml:space="preserve">3, which is a nice increase but not a lot considering it trained for twice as long. </w:t>
-      </w:r>
-      <w:r>
-        <w:rPr>
-          <w:lang w:val="en-US"/>
-        </w:rPr>
-        <w:t>Even though we gained more accuracy on the training set, the accuracy for the validation set declined a little (0.015)</w:t>
+        <w:t xml:space="preserve"> slight increase of about 0.03, which is a nice increase but not a lot considering it trained for twice as long. Even though we gained more accuracy on the training set, the accuracy for the validation set declined a little (0.015)</w:t>
       </w:r>
       <w:r>
         <w:rPr>
@@ -922,7 +1059,7 @@
       </w:pPr>
       <w:r>
         <w:drawing>
-          <wp:anchor behindDoc="0" distT="0" distB="0" distL="0" distR="0" simplePos="0" locked="0" layoutInCell="1" allowOverlap="1" relativeHeight="15">
+          <wp:anchor behindDoc="0" distT="0" distB="0" distL="0" distR="0" simplePos="0" locked="0" layoutInCell="1" allowOverlap="1" relativeHeight="13">
             <wp:simplePos x="0" y="0"/>
             <wp:positionH relativeFrom="column">
               <wp:posOffset>2540</wp:posOffset>
@@ -933,7 +1070,7 @@
             <wp:extent cx="4431665" cy="3047365"/>
             <wp:effectExtent l="0" t="0" r="0" b="0"/>
             <wp:wrapTopAndBottom/>
-            <wp:docPr id="9" name="Image14" descr=""/>
+            <wp:docPr id="12" name="Image14" descr=""/>
             <wp:cNvGraphicFramePr>
               <a:graphicFrameLocks xmlns:a="http://schemas.openxmlformats.org/drawingml/2006/main" noChangeAspect="1"/>
             </wp:cNvGraphicFramePr>
@@ -941,7 +1078,7 @@
               <a:graphicData uri="http://schemas.openxmlformats.org/drawingml/2006/picture">
                 <pic:pic xmlns:pic="http://schemas.openxmlformats.org/drawingml/2006/picture">
                   <pic:nvPicPr>
-                    <pic:cNvPr id="9" name="Image14" descr=""/>
+                    <pic:cNvPr id="12" name="Image14" descr=""/>
                     <pic:cNvPicPr>
                       <a:picLocks noChangeAspect="1" noChangeArrowheads="1"/>
                     </pic:cNvPicPr>
@@ -967,7 +1104,7 @@
           </wp:anchor>
         </w:drawing>
         <w:drawing>
-          <wp:anchor behindDoc="0" distT="0" distB="0" distL="0" distR="0" simplePos="0" locked="0" layoutInCell="1" allowOverlap="1" relativeHeight="16">
+          <wp:anchor behindDoc="0" distT="0" distB="0" distL="0" distR="0" simplePos="0" locked="0" layoutInCell="1" allowOverlap="1" relativeHeight="14">
             <wp:simplePos x="0" y="0"/>
             <wp:positionH relativeFrom="column">
               <wp:posOffset>-365760</wp:posOffset>
@@ -978,7 +1115,7 @@
             <wp:extent cx="7038340" cy="262890"/>
             <wp:effectExtent l="0" t="0" r="0" b="0"/>
             <wp:wrapSquare wrapText="largest"/>
-            <wp:docPr id="10" name="Image15" descr=""/>
+            <wp:docPr id="13" name="Image15" descr=""/>
             <wp:cNvGraphicFramePr>
               <a:graphicFrameLocks xmlns:a="http://schemas.openxmlformats.org/drawingml/2006/main" noChangeAspect="1"/>
             </wp:cNvGraphicFramePr>
@@ -986,7 +1123,7 @@
               <a:graphicData uri="http://schemas.openxmlformats.org/drawingml/2006/picture">
                 <pic:pic xmlns:pic="http://schemas.openxmlformats.org/drawingml/2006/picture">
                   <pic:nvPicPr>
-                    <pic:cNvPr id="10" name="Image15" descr=""/>
+                    <pic:cNvPr id="13" name="Image15" descr=""/>
                     <pic:cNvPicPr>
                       <a:picLocks noChangeAspect="1" noChangeArrowheads="1"/>
                     </pic:cNvPicPr>
@@ -1029,32 +1166,152 @@
       <w:pPr>
         <w:pStyle w:val="Normal"/>
         <w:rPr>
-          <w:color w:val="C9211E"/>
-          <w:lang w:val="en-US"/>
-        </w:rPr>
-      </w:pPr>
-      <w:r>
-        <w:rPr>
-          <w:color w:val="C9211E"/>
-          <w:lang w:val="en-US"/>
-        </w:rPr>
-        <w:t xml:space="preserve">For some of my final experiments I tried changing the overall design of the neural net, this includes the layers, activation functions, optimizer and loss function. </w:t>
-      </w:r>
-    </w:p>
-    <w:p>
-      <w:pPr>
-        <w:pStyle w:val="Normal"/>
-        <w:rPr>
-          <w:color w:val="C9211E"/>
-          <w:lang w:val="en-US"/>
-        </w:rPr>
-      </w:pPr>
-      <w:r>
-        <w:rPr>
-          <w:color w:val="C9211E"/>
-          <w:lang w:val="en-US"/>
-        </w:rPr>
-        <w:t>Overall I would suggest… to improve the neural network...</w:t>
+          <w:color w:val="000000"/>
+        </w:rPr>
+      </w:pPr>
+      <w:r>
+        <w:rPr>
+          <w:color w:val="000000"/>
+          <w:lang w:val="en-US"/>
+        </w:rPr>
+        <w:t xml:space="preserve">For some of my final experiments I tried changing the overall design of the neural net </w:t>
+      </w:r>
+      <w:r>
+        <w:rPr>
+          <w:color w:val="000000"/>
+          <w:lang w:val="en-US"/>
+        </w:rPr>
+        <w:t xml:space="preserve">to make it less complicated. I would want to try and remove a layer as well as some of the neurons on the layer, the single dropout layer will stay with the same ratio (0.5). But I will also let it run for a few more epochs (25) to see if there will be any </w:t>
+      </w:r>
+      <w:r>
+        <w:drawing>
+          <wp:anchor behindDoc="0" distT="0" distB="0" distL="0" distR="0" simplePos="0" locked="0" layoutInCell="1" allowOverlap="1" relativeHeight="37">
+            <wp:simplePos x="0" y="0"/>
+            <wp:positionH relativeFrom="column">
+              <wp:posOffset>-7620</wp:posOffset>
+            </wp:positionH>
+            <wp:positionV relativeFrom="paragraph">
+              <wp:posOffset>1040765</wp:posOffset>
+            </wp:positionV>
+            <wp:extent cx="3770630" cy="2820035"/>
+            <wp:effectExtent l="0" t="0" r="0" b="0"/>
+            <wp:wrapTopAndBottom/>
+            <wp:docPr id="14" name="Image36" descr=""/>
+            <wp:cNvGraphicFramePr>
+              <a:graphicFrameLocks xmlns:a="http://schemas.openxmlformats.org/drawingml/2006/main" noChangeAspect="1"/>
+            </wp:cNvGraphicFramePr>
+            <a:graphic xmlns:a="http://schemas.openxmlformats.org/drawingml/2006/main">
+              <a:graphicData uri="http://schemas.openxmlformats.org/drawingml/2006/picture">
+                <pic:pic xmlns:pic="http://schemas.openxmlformats.org/drawingml/2006/picture">
+                  <pic:nvPicPr>
+                    <pic:cNvPr id="14" name="Image36" descr=""/>
+                    <pic:cNvPicPr>
+                      <a:picLocks noChangeAspect="1" noChangeArrowheads="1"/>
+                    </pic:cNvPicPr>
+                  </pic:nvPicPr>
+                  <pic:blipFill>
+                    <a:blip r:embed="rId15"/>
+                    <a:stretch>
+                      <a:fillRect/>
+                    </a:stretch>
+                  </pic:blipFill>
+                  <pic:spPr bwMode="auto">
+                    <a:xfrm>
+                      <a:off x="0" y="0"/>
+                      <a:ext cx="3770630" cy="2820035"/>
+                    </a:xfrm>
+                    <a:prstGeom prst="rect">
+                      <a:avLst/>
+                    </a:prstGeom>
+                  </pic:spPr>
+                </pic:pic>
+              </a:graphicData>
+            </a:graphic>
+          </wp:anchor>
+        </w:drawing>
+      </w:r>
+      <w:r>
+        <w:rPr>
+          <w:color w:val="000000"/>
+          <w:lang w:val="en-US"/>
+        </w:rPr>
+        <w:t>d</w:t>
+      </w:r>
+      <w:r>
+        <w:rPr>
+          <w:color w:val="000000"/>
+          <w:lang w:val="en-US"/>
+        </w:rPr>
+        <w:t>ifference.</w:t>
+      </w:r>
+    </w:p>
+    <w:p>
+      <w:pPr>
+        <w:pStyle w:val="Normal"/>
+        <w:rPr>
+          <w:color w:val="000000"/>
+        </w:rPr>
+      </w:pPr>
+      <w:r>
+        <w:drawing>
+          <wp:anchor behindDoc="0" distT="0" distB="0" distL="0" distR="0" simplePos="0" locked="0" layoutInCell="1" allowOverlap="1" relativeHeight="38">
+            <wp:simplePos x="0" y="0"/>
+            <wp:positionH relativeFrom="column">
+              <wp:posOffset>-286385</wp:posOffset>
+            </wp:positionH>
+            <wp:positionV relativeFrom="paragraph">
+              <wp:posOffset>2977515</wp:posOffset>
+            </wp:positionV>
+            <wp:extent cx="6840220" cy="273685"/>
+            <wp:effectExtent l="0" t="0" r="0" b="0"/>
+            <wp:wrapTopAndBottom/>
+            <wp:docPr id="15" name="Image37" descr=""/>
+            <wp:cNvGraphicFramePr>
+              <a:graphicFrameLocks xmlns:a="http://schemas.openxmlformats.org/drawingml/2006/main" noChangeAspect="1"/>
+            </wp:cNvGraphicFramePr>
+            <a:graphic xmlns:a="http://schemas.openxmlformats.org/drawingml/2006/main">
+              <a:graphicData uri="http://schemas.openxmlformats.org/drawingml/2006/picture">
+                <pic:pic xmlns:pic="http://schemas.openxmlformats.org/drawingml/2006/picture">
+                  <pic:nvPicPr>
+                    <pic:cNvPr id="15" name="Image37" descr=""/>
+                    <pic:cNvPicPr>
+                      <a:picLocks noChangeAspect="1" noChangeArrowheads="1"/>
+                    </pic:cNvPicPr>
+                  </pic:nvPicPr>
+                  <pic:blipFill>
+                    <a:blip r:embed="rId16"/>
+                    <a:stretch>
+                      <a:fillRect/>
+                    </a:stretch>
+                  </pic:blipFill>
+                  <pic:spPr bwMode="auto">
+                    <a:xfrm>
+                      <a:off x="0" y="0"/>
+                      <a:ext cx="6840220" cy="273685"/>
+                    </a:xfrm>
+                    <a:prstGeom prst="rect">
+                      <a:avLst/>
+                    </a:prstGeom>
+                  </pic:spPr>
+                </pic:pic>
+              </a:graphicData>
+            </a:graphic>
+          </wp:anchor>
+        </w:drawing>
+      </w:r>
+      <w:r>
+        <w:rPr>
+          <w:color w:val="000000"/>
+          <w:lang w:val="en-US"/>
+        </w:rPr>
+        <w:t>N</w:t>
+      </w:r>
+      <w:r>
+        <w:rPr>
+          <w:color w:val="000000"/>
+          <w:lang w:val="en-US"/>
+        </w:rPr>
+        <w:t>o increase in validation accuracy but a slight increase in accuracy on the training data.</w:t>
       </w:r>
     </w:p>
     <w:p>
@@ -1068,19 +1325,6 @@
         <w:rPr>
           <w:lang w:val="en-US"/>
         </w:rPr>
-      </w:r>
-    </w:p>
-    <w:p>
-      <w:pPr>
-        <w:pStyle w:val="Heading2"/>
-        <w:rPr>
-          <w:lang w:val="en-US"/>
-        </w:rPr>
-      </w:pPr>
-      <w:r>
-        <w:rPr>
-          <w:lang w:val="en-US"/>
-        </w:rPr>
         <w:t>b)</w:t>
       </w:r>
     </w:p>
@@ -1095,45 +1339,21 @@
         <w:rPr>
           <w:lang w:val="en-US"/>
         </w:rPr>
-        <w:t xml:space="preserve">Most of the improvements (outside of the neural net) can be done in the prepossessing step, so right before we feed the data to the neural net. We can try and clean the data from unnecessary fields/labels or add more data that will help the neural net decide the sentiment. </w:t>
-      </w:r>
-      <w:r>
-        <w:rPr>
-          <w:lang w:val="en-US"/>
-        </w:rPr>
-        <w:t>There are probably a lot of unnecessary stuff on tweets that we clean.</w:t>
-      </w:r>
-    </w:p>
-    <w:p>
-      <w:pPr>
-        <w:pStyle w:val="Normal"/>
-        <w:rPr>
-          <w:lang w:val="en-US"/>
-        </w:rPr>
-      </w:pPr>
-      <w:r>
-        <w:rPr>
-          <w:lang w:val="en-US"/>
-        </w:rPr>
-        <w:t xml:space="preserve">Some of </w:t>
-      </w:r>
-      <w:r>
-        <w:rPr>
-          <w:lang w:val="en-US"/>
-        </w:rPr>
-        <w:t xml:space="preserve">the </w:t>
-      </w:r>
-      <w:r>
-        <w:rPr>
-          <w:lang w:val="en-US"/>
-        </w:rPr>
-        <w:t xml:space="preserve">prepossessing could be stemming. </w:t>
-      </w:r>
-      <w:r>
-        <w:rPr>
-          <w:lang w:val="en-US"/>
-        </w:rPr>
-        <w:t xml:space="preserve">Stemming is about shortening a word to its stem/root format. An example for this could be  “writing” where the stem for the word is “write”. This process helps reduce the complexity meanwhile still retaining the meaning carried by the words. </w:t>
+        <w:t>Most of the improvements (outside of the neural net) can be done in the prepossessing step, so right before we feed the data to the neural net. We can try and clean the data from unnecessary fields/labels or add more data that will help the neural net decide the sentiment. There are probably a lot of unnecessary stuff on tweets that we clean.</w:t>
+      </w:r>
+    </w:p>
+    <w:p>
+      <w:pPr>
+        <w:pStyle w:val="Normal"/>
+        <w:rPr>
+          <w:lang w:val="en-US"/>
+        </w:rPr>
+      </w:pPr>
+      <w:r>
+        <w:rPr>
+          <w:lang w:val="en-US"/>
+        </w:rPr>
+        <w:t xml:space="preserve">Some of the prepossessing could be stemming. Stemming is about shortening a word to its stem/root format. An example for this could be  “writing” where the stem for the word is “write”. This process helps reduce the complexity meanwhile still retaining the meaning carried by the words. </w:t>
       </w:r>
     </w:p>
     <w:p>
@@ -1158,18 +1378,7 @@
           <w:szCs w:val="22"/>
           <w:lang w:val="en-US" w:eastAsia="en-US" w:bidi="ar-SA"/>
         </w:rPr>
-        <w:t xml:space="preserve">Here we get a root word instead of a root stem, the output of stemming. After lemmatization we will get a word that has the same meaning as the original word. </w:t>
-      </w:r>
-      <w:r>
-        <w:rPr>
-          <w:rFonts w:eastAsia="Calibri" w:cs="DejaVu Sans"/>
-          <w:color w:val="auto"/>
-          <w:kern w:val="0"/>
-          <w:sz w:val="22"/>
-          <w:szCs w:val="22"/>
-          <w:lang w:val="en-US" w:eastAsia="en-US" w:bidi="ar-SA"/>
-        </w:rPr>
-        <w:t>An example for this could be the words “is”, “was”, “were” are converted back to the root word “be”.</w:t>
+        <w:t>Here we get a root word instead of a root stem, the output of stemming. After lemmatization we will get a word that has the same meaning as the original word. An example for this could be the words “is”, “was”, “were” are converted back to the root word “be”.</w:t>
       </w:r>
     </w:p>
     <w:p>
@@ -1231,7 +1440,7 @@
       </w:r>
       <w:r>
         <w:drawing>
-          <wp:anchor behindDoc="0" distT="0" distB="0" distL="0" distR="0" simplePos="0" locked="0" layoutInCell="1" allowOverlap="1" relativeHeight="9">
+          <wp:anchor behindDoc="0" distT="0" distB="0" distL="0" distR="0" simplePos="0" locked="0" layoutInCell="1" allowOverlap="1" relativeHeight="7">
             <wp:simplePos x="0" y="0"/>
             <wp:positionH relativeFrom="column">
               <wp:posOffset>-278130</wp:posOffset>
@@ -1242,7 +1451,7 @@
             <wp:extent cx="6824345" cy="191770"/>
             <wp:effectExtent l="0" t="0" r="0" b="0"/>
             <wp:wrapSquare wrapText="largest"/>
-            <wp:docPr id="11" name="Image8" descr=""/>
+            <wp:docPr id="16" name="Image8" descr=""/>
             <wp:cNvGraphicFramePr>
               <a:graphicFrameLocks xmlns:a="http://schemas.openxmlformats.org/drawingml/2006/main" noChangeAspect="1"/>
             </wp:cNvGraphicFramePr>
@@ -1250,13 +1459,13 @@
               <a:graphicData uri="http://schemas.openxmlformats.org/drawingml/2006/picture">
                 <pic:pic xmlns:pic="http://schemas.openxmlformats.org/drawingml/2006/picture">
                   <pic:nvPicPr>
-                    <pic:cNvPr id="11" name="Image8" descr=""/>
+                    <pic:cNvPr id="16" name="Image8" descr=""/>
                     <pic:cNvPicPr>
                       <a:picLocks noChangeAspect="1" noChangeArrowheads="1"/>
                     </pic:cNvPicPr>
                   </pic:nvPicPr>
                   <pic:blipFill>
-                    <a:blip r:embed="rId15"/>
+                    <a:blip r:embed="rId17"/>
                     <a:stretch>
                       <a:fillRect/>
                     </a:stretch>
@@ -1305,7 +1514,7 @@
       </w:pPr>
       <w:r>
         <w:drawing>
-          <wp:anchor behindDoc="0" distT="0" distB="0" distL="0" distR="0" simplePos="0" locked="0" layoutInCell="1" allowOverlap="1" relativeHeight="10">
+          <wp:anchor behindDoc="0" distT="0" distB="0" distL="0" distR="0" simplePos="0" locked="0" layoutInCell="1" allowOverlap="1" relativeHeight="8">
             <wp:simplePos x="0" y="0"/>
             <wp:positionH relativeFrom="column">
               <wp:posOffset>0</wp:posOffset>
@@ -1316,7 +1525,7 @@
             <wp:extent cx="6120130" cy="186055"/>
             <wp:effectExtent l="0" t="0" r="0" b="0"/>
             <wp:wrapSquare wrapText="largest"/>
-            <wp:docPr id="12" name="Image9" descr=""/>
+            <wp:docPr id="17" name="Image9" descr=""/>
             <wp:cNvGraphicFramePr>
               <a:graphicFrameLocks xmlns:a="http://schemas.openxmlformats.org/drawingml/2006/main" noChangeAspect="1"/>
             </wp:cNvGraphicFramePr>
@@ -1324,13 +1533,13 @@
               <a:graphicData uri="http://schemas.openxmlformats.org/drawingml/2006/picture">
                 <pic:pic xmlns:pic="http://schemas.openxmlformats.org/drawingml/2006/picture">
                   <pic:nvPicPr>
-                    <pic:cNvPr id="12" name="Image9" descr=""/>
+                    <pic:cNvPr id="17" name="Image9" descr=""/>
                     <pic:cNvPicPr>
                       <a:picLocks noChangeAspect="1" noChangeArrowheads="1"/>
                     </pic:cNvPicPr>
                   </pic:nvPicPr>
                   <pic:blipFill>
-                    <a:blip r:embed="rId16"/>
+                    <a:blip r:embed="rId18"/>
                     <a:stretch>
                       <a:fillRect/>
                     </a:stretch>
@@ -1401,7 +1610,7 @@
       </w:r>
       <w:r>
         <w:drawing>
-          <wp:anchor behindDoc="0" distT="0" distB="0" distL="0" distR="0" simplePos="0" locked="0" layoutInCell="1" allowOverlap="1" relativeHeight="11">
+          <wp:anchor behindDoc="0" distT="0" distB="0" distL="0" distR="0" simplePos="0" locked="0" layoutInCell="1" allowOverlap="1" relativeHeight="9">
             <wp:simplePos x="0" y="0"/>
             <wp:positionH relativeFrom="column">
               <wp:posOffset>-246380</wp:posOffset>
@@ -1412,7 +1621,7 @@
             <wp:extent cx="6887845" cy="175260"/>
             <wp:effectExtent l="0" t="0" r="0" b="0"/>
             <wp:wrapSquare wrapText="largest"/>
-            <wp:docPr id="13" name="Image10" descr=""/>
+            <wp:docPr id="18" name="Image10" descr=""/>
             <wp:cNvGraphicFramePr>
               <a:graphicFrameLocks xmlns:a="http://schemas.openxmlformats.org/drawingml/2006/main" noChangeAspect="1"/>
             </wp:cNvGraphicFramePr>
@@ -1420,13 +1629,13 @@
               <a:graphicData uri="http://schemas.openxmlformats.org/drawingml/2006/picture">
                 <pic:pic xmlns:pic="http://schemas.openxmlformats.org/drawingml/2006/picture">
                   <pic:nvPicPr>
-                    <pic:cNvPr id="13" name="Image10" descr=""/>
+                    <pic:cNvPr id="18" name="Image10" descr=""/>
                     <pic:cNvPicPr>
                       <a:picLocks noChangeAspect="1" noChangeArrowheads="1"/>
                     </pic:cNvPicPr>
                   </pic:nvPicPr>
                   <pic:blipFill>
-                    <a:blip r:embed="rId17"/>
+                    <a:blip r:embed="rId19"/>
                     <a:stretch>
                       <a:fillRect/>
                     </a:stretch>
@@ -1486,7 +1695,7 @@
       </w:pPr>
       <w:r>
         <w:drawing>
-          <wp:anchor behindDoc="0" distT="0" distB="0" distL="0" distR="0" simplePos="0" locked="0" layoutInCell="1" allowOverlap="1" relativeHeight="12">
+          <wp:anchor behindDoc="0" distT="0" distB="0" distL="0" distR="0" simplePos="0" locked="0" layoutInCell="1" allowOverlap="1" relativeHeight="10">
             <wp:simplePos x="0" y="0"/>
             <wp:positionH relativeFrom="column">
               <wp:posOffset>-240665</wp:posOffset>
@@ -1497,7 +1706,7 @@
             <wp:extent cx="6840220" cy="151765"/>
             <wp:effectExtent l="0" t="0" r="0" b="0"/>
             <wp:wrapSquare wrapText="largest"/>
-            <wp:docPr id="14" name="Image11" descr=""/>
+            <wp:docPr id="19" name="Image11" descr=""/>
             <wp:cNvGraphicFramePr>
               <a:graphicFrameLocks xmlns:a="http://schemas.openxmlformats.org/drawingml/2006/main" noChangeAspect="1"/>
             </wp:cNvGraphicFramePr>
@@ -1505,13 +1714,13 @@
               <a:graphicData uri="http://schemas.openxmlformats.org/drawingml/2006/picture">
                 <pic:pic xmlns:pic="http://schemas.openxmlformats.org/drawingml/2006/picture">
                   <pic:nvPicPr>
-                    <pic:cNvPr id="14" name="Image11" descr=""/>
+                    <pic:cNvPr id="19" name="Image11" descr=""/>
                     <pic:cNvPicPr>
                       <a:picLocks noChangeAspect="1" noChangeArrowheads="1"/>
                     </pic:cNvPicPr>
                   </pic:nvPicPr>
                   <pic:blipFill>
-                    <a:blip r:embed="rId18"/>
+                    <a:blip r:embed="rId20"/>
                     <a:stretch>
                       <a:fillRect/>
                     </a:stretch>
@@ -1599,7 +1808,7 @@
       </w:pPr>
       <w:r>
         <w:drawing>
-          <wp:anchor behindDoc="0" distT="0" distB="0" distL="0" distR="0" simplePos="0" locked="0" layoutInCell="1" allowOverlap="1" relativeHeight="26">
+          <wp:anchor behindDoc="0" distT="0" distB="0" distL="0" distR="0" simplePos="0" locked="0" layoutInCell="1" allowOverlap="1" relativeHeight="24">
             <wp:simplePos x="0" y="0"/>
             <wp:positionH relativeFrom="column">
               <wp:align>center</wp:align>
@@ -1610,7 +1819,7 @@
             <wp:extent cx="6120130" cy="631825"/>
             <wp:effectExtent l="0" t="0" r="0" b="0"/>
             <wp:wrapTopAndBottom/>
-            <wp:docPr id="15" name="Image16" descr=""/>
+            <wp:docPr id="20" name="Image16" descr=""/>
             <wp:cNvGraphicFramePr>
               <a:graphicFrameLocks xmlns:a="http://schemas.openxmlformats.org/drawingml/2006/main" noChangeAspect="1"/>
             </wp:cNvGraphicFramePr>
@@ -1618,13 +1827,13 @@
               <a:graphicData uri="http://schemas.openxmlformats.org/drawingml/2006/picture">
                 <pic:pic xmlns:pic="http://schemas.openxmlformats.org/drawingml/2006/picture">
                   <pic:nvPicPr>
-                    <pic:cNvPr id="15" name="Image16" descr=""/>
+                    <pic:cNvPr id="20" name="Image16" descr=""/>
                     <pic:cNvPicPr>
                       <a:picLocks noChangeAspect="1" noChangeArrowheads="1"/>
                     </pic:cNvPicPr>
                   </pic:nvPicPr>
                   <pic:blipFill>
-                    <a:blip r:embed="rId19"/>
+                    <a:blip r:embed="rId21"/>
                     <a:stretch>
                       <a:fillRect/>
                     </a:stretch>
@@ -1666,7 +1875,7 @@
       </w:pPr>
       <w:r>
         <w:drawing>
-          <wp:anchor behindDoc="0" distT="0" distB="0" distL="0" distR="0" simplePos="0" locked="0" layoutInCell="1" allowOverlap="1" relativeHeight="17">
+          <wp:anchor behindDoc="0" distT="0" distB="0" distL="0" distR="0" simplePos="0" locked="0" layoutInCell="1" allowOverlap="1" relativeHeight="15">
             <wp:simplePos x="0" y="0"/>
             <wp:positionH relativeFrom="column">
               <wp:posOffset>-81280</wp:posOffset>
@@ -1677,7 +1886,7 @@
             <wp:extent cx="3665855" cy="2663825"/>
             <wp:effectExtent l="0" t="0" r="0" b="0"/>
             <wp:wrapTopAndBottom/>
-            <wp:docPr id="16" name="Image17" descr=""/>
+            <wp:docPr id="21" name="Image17" descr=""/>
             <wp:cNvGraphicFramePr>
               <a:graphicFrameLocks xmlns:a="http://schemas.openxmlformats.org/drawingml/2006/main" noChangeAspect="1"/>
             </wp:cNvGraphicFramePr>
@@ -1685,13 +1894,13 @@
               <a:graphicData uri="http://schemas.openxmlformats.org/drawingml/2006/picture">
                 <pic:pic xmlns:pic="http://schemas.openxmlformats.org/drawingml/2006/picture">
                   <pic:nvPicPr>
-                    <pic:cNvPr id="16" name="Image17" descr=""/>
+                    <pic:cNvPr id="21" name="Image17" descr=""/>
                     <pic:cNvPicPr>
                       <a:picLocks noChangeAspect="1" noChangeArrowheads="1"/>
                     </pic:cNvPicPr>
                   </pic:nvPicPr>
                   <pic:blipFill>
-                    <a:blip r:embed="rId20"/>
+                    <a:blip r:embed="rId22"/>
                     <a:stretch>
                       <a:fillRect/>
                     </a:stretch>
@@ -1822,7 +2031,7 @@
             <w:r>
               <w:rPr/>
               <w:drawing>
-                <wp:anchor behindDoc="0" distT="0" distB="0" distL="0" distR="0" simplePos="0" locked="0" layoutInCell="1" allowOverlap="1" relativeHeight="23">
+                <wp:anchor behindDoc="0" distT="0" distB="0" distL="0" distR="0" simplePos="0" locked="0" layoutInCell="1" allowOverlap="1" relativeHeight="21">
                   <wp:simplePos x="0" y="0"/>
                   <wp:positionH relativeFrom="column">
                     <wp:posOffset>2540</wp:posOffset>
@@ -1833,7 +2042,7 @@
                   <wp:extent cx="2869565" cy="2150110"/>
                   <wp:effectExtent l="0" t="0" r="0" b="0"/>
                   <wp:wrapTopAndBottom/>
-                  <wp:docPr id="17" name="Image22" descr=""/>
+                  <wp:docPr id="22" name="Image22" descr=""/>
                   <wp:cNvGraphicFramePr>
                     <a:graphicFrameLocks xmlns:a="http://schemas.openxmlformats.org/drawingml/2006/main" noChangeAspect="1"/>
                   </wp:cNvGraphicFramePr>
@@ -1841,13 +2050,13 @@
                     <a:graphicData uri="http://schemas.openxmlformats.org/drawingml/2006/picture">
                       <pic:pic xmlns:pic="http://schemas.openxmlformats.org/drawingml/2006/picture">
                         <pic:nvPicPr>
-                          <pic:cNvPr id="17" name="Image22" descr=""/>
+                          <pic:cNvPr id="22" name="Image22" descr=""/>
                           <pic:cNvPicPr>
                             <a:picLocks noChangeAspect="1" noChangeArrowheads="1"/>
                           </pic:cNvPicPr>
                         </pic:nvPicPr>
                         <pic:blipFill>
-                          <a:blip r:embed="rId21"/>
+                          <a:blip r:embed="rId23"/>
                           <a:stretch>
                             <a:fillRect/>
                           </a:stretch>
@@ -1887,7 +2096,7 @@
             <w:r>
               <w:rPr/>
               <w:drawing>
-                <wp:anchor behindDoc="0" distT="0" distB="0" distL="0" distR="0" simplePos="0" locked="0" layoutInCell="1" allowOverlap="1" relativeHeight="24">
+                <wp:anchor behindDoc="0" distT="0" distB="0" distL="0" distR="0" simplePos="0" locked="0" layoutInCell="1" allowOverlap="1" relativeHeight="22">
                   <wp:simplePos x="0" y="0"/>
                   <wp:positionH relativeFrom="column">
                     <wp:align>center</wp:align>
@@ -1898,7 +2107,7 @@
                   <wp:extent cx="2990215" cy="2258695"/>
                   <wp:effectExtent l="0" t="0" r="0" b="0"/>
                   <wp:wrapSquare wrapText="largest"/>
-                  <wp:docPr id="18" name="Image24" descr=""/>
+                  <wp:docPr id="23" name="Image24" descr=""/>
                   <wp:cNvGraphicFramePr>
                     <a:graphicFrameLocks xmlns:a="http://schemas.openxmlformats.org/drawingml/2006/main" noChangeAspect="1"/>
                   </wp:cNvGraphicFramePr>
@@ -1906,13 +2115,13 @@
                     <a:graphicData uri="http://schemas.openxmlformats.org/drawingml/2006/picture">
                       <pic:pic xmlns:pic="http://schemas.openxmlformats.org/drawingml/2006/picture">
                         <pic:nvPicPr>
-                          <pic:cNvPr id="18" name="Image24" descr=""/>
+                          <pic:cNvPr id="23" name="Image24" descr=""/>
                           <pic:cNvPicPr>
                             <a:picLocks noChangeAspect="1" noChangeArrowheads="1"/>
                           </pic:cNvPicPr>
                         </pic:nvPicPr>
                         <pic:blipFill>
-                          <a:blip r:embed="rId22"/>
+                          <a:blip r:embed="rId24"/>
                           <a:stretch>
                             <a:fillRect/>
                           </a:stretch>
@@ -1975,7 +2184,7 @@
       </w:pPr>
       <w:r>
         <w:drawing>
-          <wp:anchor behindDoc="0" distT="0" distB="0" distL="0" distR="0" simplePos="0" locked="0" layoutInCell="1" allowOverlap="1" relativeHeight="22">
+          <wp:anchor behindDoc="0" distT="0" distB="0" distL="0" distR="0" simplePos="0" locked="0" layoutInCell="1" allowOverlap="1" relativeHeight="20">
             <wp:simplePos x="0" y="0"/>
             <wp:positionH relativeFrom="column">
               <wp:posOffset>-47625</wp:posOffset>
@@ -1986,7 +2195,7 @@
             <wp:extent cx="6120130" cy="646430"/>
             <wp:effectExtent l="0" t="0" r="0" b="0"/>
             <wp:wrapTopAndBottom/>
-            <wp:docPr id="19" name="Image23" descr=""/>
+            <wp:docPr id="24" name="Image23" descr=""/>
             <wp:cNvGraphicFramePr>
               <a:graphicFrameLocks xmlns:a="http://schemas.openxmlformats.org/drawingml/2006/main" noChangeAspect="1"/>
             </wp:cNvGraphicFramePr>
@@ -1994,13 +2203,13 @@
               <a:graphicData uri="http://schemas.openxmlformats.org/drawingml/2006/picture">
                 <pic:pic xmlns:pic="http://schemas.openxmlformats.org/drawingml/2006/picture">
                   <pic:nvPicPr>
-                    <pic:cNvPr id="19" name="Image23" descr=""/>
+                    <pic:cNvPr id="24" name="Image23" descr=""/>
                     <pic:cNvPicPr>
                       <a:picLocks noChangeAspect="1" noChangeArrowheads="1"/>
                     </pic:cNvPicPr>
                   </pic:nvPicPr>
                   <pic:blipFill>
-                    <a:blip r:embed="rId23"/>
+                    <a:blip r:embed="rId25"/>
                     <a:stretch>
                       <a:fillRect/>
                     </a:stretch>
@@ -2045,7 +2254,7 @@
           <w:lang w:val="en-US"/>
         </w:rPr>
         <w:drawing>
-          <wp:anchor behindDoc="0" distT="0" distB="0" distL="0" distR="0" simplePos="0" locked="0" layoutInCell="1" allowOverlap="1" relativeHeight="25">
+          <wp:anchor behindDoc="0" distT="0" distB="0" distL="0" distR="0" simplePos="0" locked="0" layoutInCell="1" allowOverlap="1" relativeHeight="23">
             <wp:simplePos x="0" y="0"/>
             <wp:positionH relativeFrom="column">
               <wp:align>center</wp:align>
@@ -2056,7 +2265,7 @@
             <wp:extent cx="6120130" cy="614045"/>
             <wp:effectExtent l="0" t="0" r="0" b="0"/>
             <wp:wrapTopAndBottom/>
-            <wp:docPr id="20" name="Image25" descr=""/>
+            <wp:docPr id="25" name="Image25" descr=""/>
             <wp:cNvGraphicFramePr>
               <a:graphicFrameLocks xmlns:a="http://schemas.openxmlformats.org/drawingml/2006/main" noChangeAspect="1"/>
             </wp:cNvGraphicFramePr>
@@ -2064,13 +2273,13 @@
               <a:graphicData uri="http://schemas.openxmlformats.org/drawingml/2006/picture">
                 <pic:pic xmlns:pic="http://schemas.openxmlformats.org/drawingml/2006/picture">
                   <pic:nvPicPr>
-                    <pic:cNvPr id="20" name="Image25" descr=""/>
+                    <pic:cNvPr id="25" name="Image25" descr=""/>
                     <pic:cNvPicPr>
                       <a:picLocks noChangeAspect="1" noChangeArrowheads="1"/>
                     </pic:cNvPicPr>
                   </pic:nvPicPr>
                   <pic:blipFill>
-                    <a:blip r:embed="rId24"/>
+                    <a:blip r:embed="rId26"/>
                     <a:stretch>
                       <a:fillRect/>
                     </a:stretch>
@@ -2133,7 +2342,7 @@
       </w:tblPr>
       <w:tblGrid>
         <w:gridCol w:w="4819"/>
-        <w:gridCol w:w="4819"/>
+        <w:gridCol w:w="4818"/>
       </w:tblGrid>
       <w:tr>
         <w:trPr/>
@@ -2161,7 +2370,7 @@
         </w:tc>
         <w:tc>
           <w:tcPr>
-            <w:tcW w:w="4819" w:type="dxa"/>
+            <w:tcW w:w="4818" w:type="dxa"/>
             <w:tcBorders>
               <w:top w:val="single" w:sz="2" w:space="0" w:color="000000"/>
               <w:left w:val="single" w:sz="2" w:space="0" w:color="000000"/>
@@ -2203,7 +2412,7 @@
             <w:r>
               <w:rPr/>
               <w:drawing>
-                <wp:anchor behindDoc="0" distT="0" distB="0" distL="0" distR="0" simplePos="0" locked="0" layoutInCell="1" allowOverlap="1" relativeHeight="35">
+                <wp:anchor behindDoc="0" distT="0" distB="0" distL="0" distR="0" simplePos="0" locked="0" layoutInCell="1" allowOverlap="1" relativeHeight="29">
                   <wp:simplePos x="0" y="0"/>
                   <wp:positionH relativeFrom="column">
                     <wp:posOffset>-6985</wp:posOffset>
@@ -2214,7 +2423,7 @@
                   <wp:extent cx="2990215" cy="2207260"/>
                   <wp:effectExtent l="0" t="0" r="0" b="0"/>
                   <wp:wrapTopAndBottom/>
-                  <wp:docPr id="21" name="Image30" descr=""/>
+                  <wp:docPr id="26" name="Image30" descr=""/>
                   <wp:cNvGraphicFramePr>
                     <a:graphicFrameLocks xmlns:a="http://schemas.openxmlformats.org/drawingml/2006/main" noChangeAspect="1"/>
                   </wp:cNvGraphicFramePr>
@@ -2222,13 +2431,13 @@
                     <a:graphicData uri="http://schemas.openxmlformats.org/drawingml/2006/picture">
                       <pic:pic xmlns:pic="http://schemas.openxmlformats.org/drawingml/2006/picture">
                         <pic:nvPicPr>
-                          <pic:cNvPr id="21" name="Image30" descr=""/>
+                          <pic:cNvPr id="26" name="Image30" descr=""/>
                           <pic:cNvPicPr>
                             <a:picLocks noChangeAspect="1" noChangeArrowheads="1"/>
                           </pic:cNvPicPr>
                         </pic:nvPicPr>
                         <pic:blipFill>
-                          <a:blip r:embed="rId25"/>
+                          <a:blip r:embed="rId27"/>
                           <a:stretch>
                             <a:fillRect/>
                           </a:stretch>
@@ -2252,7 +2461,7 @@
         </w:tc>
         <w:tc>
           <w:tcPr>
-            <w:tcW w:w="4819" w:type="dxa"/>
+            <w:tcW w:w="4818" w:type="dxa"/>
             <w:tcBorders>
               <w:left w:val="single" w:sz="2" w:space="0" w:color="000000"/>
               <w:bottom w:val="single" w:sz="2" w:space="0" w:color="000000"/>
@@ -2269,7 +2478,7 @@
             <w:r>
               <w:rPr/>
               <w:drawing>
-                <wp:anchor behindDoc="0" distT="0" distB="0" distL="0" distR="0" simplePos="0" locked="0" layoutInCell="1" allowOverlap="1" relativeHeight="36">
+                <wp:anchor behindDoc="0" distT="0" distB="0" distL="0" distR="0" simplePos="0" locked="0" layoutInCell="1" allowOverlap="1" relativeHeight="30">
                   <wp:simplePos x="0" y="0"/>
                   <wp:positionH relativeFrom="column">
                     <wp:posOffset>0</wp:posOffset>
@@ -2280,7 +2489,7 @@
                   <wp:extent cx="2990215" cy="2225675"/>
                   <wp:effectExtent l="0" t="0" r="0" b="0"/>
                   <wp:wrapTopAndBottom/>
-                  <wp:docPr id="22" name="Image31" descr=""/>
+                  <wp:docPr id="27" name="Image31" descr=""/>
                   <wp:cNvGraphicFramePr>
                     <a:graphicFrameLocks xmlns:a="http://schemas.openxmlformats.org/drawingml/2006/main" noChangeAspect="1"/>
                   </wp:cNvGraphicFramePr>
@@ -2288,13 +2497,13 @@
                     <a:graphicData uri="http://schemas.openxmlformats.org/drawingml/2006/picture">
                       <pic:pic xmlns:pic="http://schemas.openxmlformats.org/drawingml/2006/picture">
                         <pic:nvPicPr>
-                          <pic:cNvPr id="22" name="Image31" descr=""/>
+                          <pic:cNvPr id="27" name="Image31" descr=""/>
                           <pic:cNvPicPr>
                             <a:picLocks noChangeAspect="1" noChangeArrowheads="1"/>
                           </pic:cNvPicPr>
                         </pic:nvPicPr>
                         <pic:blipFill>
-                          <a:blip r:embed="rId26"/>
+                          <a:blip r:embed="rId28"/>
                           <a:stretch>
                             <a:fillRect/>
                           </a:stretch>
@@ -2326,7 +2535,9 @@
         </w:rPr>
       </w:pPr>
       <w:r>
-        <w:rPr/>
+        <w:rPr>
+          <w:lang w:val="en-US"/>
+        </w:rPr>
       </w:r>
     </w:p>
     <w:p>
@@ -2345,26 +2556,6 @@
     </w:p>
     <w:p>
       <w:pPr>
-        <w:pStyle w:val="Normal"/>
-        <w:rPr>
-          <w:color w:val="C9211E"/>
-          <w:lang w:val="en-US"/>
-        </w:rPr>
-      </w:pPr>
-      <w:r>
-        <w:rPr>
-          <w:rFonts w:eastAsia="Calibri" w:cs="DejaVu Sans"/>
-          <w:color w:val="C9211E"/>
-          <w:kern w:val="0"/>
-          <w:sz w:val="22"/>
-          <w:szCs w:val="22"/>
-          <w:lang w:val="en-US" w:eastAsia="en-US" w:bidi="ar-SA"/>
-        </w:rPr>
-        <w:t>The last minor changes I tried was changing the loss function...</w:t>
-      </w:r>
-    </w:p>
-    <w:p>
-      <w:pPr>
         <w:pStyle w:val="Heading2"/>
         <w:rPr>
           <w:lang w:val="en-US"/>
@@ -2403,7 +2594,7 @@
           <w:lang w:val="en-US"/>
         </w:rPr>
         <w:drawing>
-          <wp:anchor behindDoc="0" distT="0" distB="0" distL="0" distR="0" simplePos="0" locked="0" layoutInCell="1" allowOverlap="1" relativeHeight="18">
+          <wp:anchor behindDoc="0" distT="0" distB="0" distL="0" distR="0" simplePos="0" locked="0" layoutInCell="1" allowOverlap="1" relativeHeight="16">
             <wp:simplePos x="0" y="0"/>
             <wp:positionH relativeFrom="column">
               <wp:posOffset>27940</wp:posOffset>
@@ -2414,7 +2605,7 @@
             <wp:extent cx="1000125" cy="209550"/>
             <wp:effectExtent l="0" t="0" r="0" b="0"/>
             <wp:wrapSquare wrapText="largest"/>
-            <wp:docPr id="23" name="Image18" descr=""/>
+            <wp:docPr id="28" name="Image18" descr=""/>
             <wp:cNvGraphicFramePr>
               <a:graphicFrameLocks xmlns:a="http://schemas.openxmlformats.org/drawingml/2006/main" noChangeAspect="1"/>
             </wp:cNvGraphicFramePr>
@@ -2422,13 +2613,13 @@
               <a:graphicData uri="http://schemas.openxmlformats.org/drawingml/2006/picture">
                 <pic:pic xmlns:pic="http://schemas.openxmlformats.org/drawingml/2006/picture">
                   <pic:nvPicPr>
-                    <pic:cNvPr id="23" name="Image18" descr=""/>
+                    <pic:cNvPr id="28" name="Image18" descr=""/>
                     <pic:cNvPicPr>
                       <a:picLocks noChangeAspect="1" noChangeArrowheads="1"/>
                     </pic:cNvPicPr>
                   </pic:nvPicPr>
                   <pic:blipFill>
-                    <a:blip r:embed="rId27"/>
+                    <a:blip r:embed="rId29"/>
                     <a:stretch>
                       <a:fillRect/>
                     </a:stretch>
@@ -2489,7 +2680,7 @@
           <w:lang w:val="en-US"/>
         </w:rPr>
         <w:drawing>
-          <wp:anchor behindDoc="0" distT="0" distB="0" distL="0" distR="0" simplePos="0" locked="0" layoutInCell="1" allowOverlap="1" relativeHeight="19">
+          <wp:anchor behindDoc="0" distT="0" distB="0" distL="0" distR="0" simplePos="0" locked="0" layoutInCell="1" allowOverlap="1" relativeHeight="17">
             <wp:simplePos x="0" y="0"/>
             <wp:positionH relativeFrom="column">
               <wp:posOffset>-11430</wp:posOffset>
@@ -2500,7 +2691,7 @@
             <wp:extent cx="1000125" cy="209550"/>
             <wp:effectExtent l="0" t="0" r="0" b="0"/>
             <wp:wrapSquare wrapText="largest"/>
-            <wp:docPr id="24" name="Image19" descr=""/>
+            <wp:docPr id="29" name="Image19" descr=""/>
             <wp:cNvGraphicFramePr>
               <a:graphicFrameLocks xmlns:a="http://schemas.openxmlformats.org/drawingml/2006/main" noChangeAspect="1"/>
             </wp:cNvGraphicFramePr>
@@ -2508,13 +2699,13 @@
               <a:graphicData uri="http://schemas.openxmlformats.org/drawingml/2006/picture">
                 <pic:pic xmlns:pic="http://schemas.openxmlformats.org/drawingml/2006/picture">
                   <pic:nvPicPr>
-                    <pic:cNvPr id="24" name="Image19" descr=""/>
+                    <pic:cNvPr id="29" name="Image19" descr=""/>
                     <pic:cNvPicPr>
                       <a:picLocks noChangeAspect="1" noChangeArrowheads="1"/>
                     </pic:cNvPicPr>
                   </pic:nvPicPr>
                   <pic:blipFill>
-                    <a:blip r:embed="rId28"/>
+                    <a:blip r:embed="rId30"/>
                     <a:stretch>
                       <a:fillRect/>
                     </a:stretch>
@@ -2626,7 +2817,7 @@
       </w:pPr>
       <w:r>
         <w:drawing>
-          <wp:anchor behindDoc="0" distT="0" distB="0" distL="0" distR="0" simplePos="0" locked="0" layoutInCell="1" allowOverlap="1" relativeHeight="37">
+          <wp:anchor behindDoc="0" distT="0" distB="0" distL="0" distR="0" simplePos="0" locked="0" layoutInCell="1" allowOverlap="1" relativeHeight="31">
             <wp:simplePos x="0" y="0"/>
             <wp:positionH relativeFrom="column">
               <wp:posOffset>78740</wp:posOffset>
@@ -2637,7 +2828,7 @@
             <wp:extent cx="3408045" cy="2468880"/>
             <wp:effectExtent l="0" t="0" r="0" b="0"/>
             <wp:wrapTopAndBottom/>
-            <wp:docPr id="25" name="Image32" descr=""/>
+            <wp:docPr id="30" name="Image32" descr=""/>
             <wp:cNvGraphicFramePr>
               <a:graphicFrameLocks xmlns:a="http://schemas.openxmlformats.org/drawingml/2006/main" noChangeAspect="1"/>
             </wp:cNvGraphicFramePr>
@@ -2645,13 +2836,13 @@
               <a:graphicData uri="http://schemas.openxmlformats.org/drawingml/2006/picture">
                 <pic:pic xmlns:pic="http://schemas.openxmlformats.org/drawingml/2006/picture">
                   <pic:nvPicPr>
-                    <pic:cNvPr id="25" name="Image32" descr=""/>
+                    <pic:cNvPr id="30" name="Image32" descr=""/>
                     <pic:cNvPicPr>
                       <a:picLocks noChangeAspect="1" noChangeArrowheads="1"/>
                     </pic:cNvPicPr>
                   </pic:nvPicPr>
                   <pic:blipFill>
-                    <a:blip r:embed="rId29"/>
+                    <a:blip r:embed="rId31"/>
                     <a:stretch>
                       <a:fillRect/>
                     </a:stretch>
@@ -2706,9 +2897,11 @@
         </w:rPr>
       </w:pPr>
       <w:r>
-        <w:rPr/>
+        <w:rPr>
+          <w:lang w:val="en-US"/>
+        </w:rPr>
         <w:drawing>
-          <wp:anchor behindDoc="0" distT="0" distB="0" distL="0" distR="0" simplePos="0" locked="0" layoutInCell="1" allowOverlap="1" relativeHeight="38">
+          <wp:anchor behindDoc="0" distT="0" distB="0" distL="0" distR="0" simplePos="0" locked="0" layoutInCell="1" allowOverlap="1" relativeHeight="32">
             <wp:simplePos x="0" y="0"/>
             <wp:positionH relativeFrom="column">
               <wp:posOffset>22225</wp:posOffset>
@@ -2719,7 +2912,7 @@
             <wp:extent cx="3425825" cy="2516505"/>
             <wp:effectExtent l="0" t="0" r="0" b="0"/>
             <wp:wrapTopAndBottom/>
-            <wp:docPr id="26" name="Image33" descr=""/>
+            <wp:docPr id="31" name="Image33" descr=""/>
             <wp:cNvGraphicFramePr>
               <a:graphicFrameLocks xmlns:a="http://schemas.openxmlformats.org/drawingml/2006/main" noChangeAspect="1"/>
             </wp:cNvGraphicFramePr>
@@ -2727,13 +2920,13 @@
               <a:graphicData uri="http://schemas.openxmlformats.org/drawingml/2006/picture">
                 <pic:pic xmlns:pic="http://schemas.openxmlformats.org/drawingml/2006/picture">
                   <pic:nvPicPr>
-                    <pic:cNvPr id="26" name="Image33" descr=""/>
+                    <pic:cNvPr id="31" name="Image33" descr=""/>
                     <pic:cNvPicPr>
                       <a:picLocks noChangeAspect="1" noChangeArrowheads="1"/>
                     </pic:cNvPicPr>
                   </pic:nvPicPr>
                   <pic:blipFill>
-                    <a:blip r:embed="rId30"/>
+                    <a:blip r:embed="rId32"/>
                     <a:stretch>
                       <a:fillRect/>
                     </a:stretch>
@@ -2777,7 +2970,7 @@
       </w:pPr>
       <w:r>
         <w:drawing>
-          <wp:anchor behindDoc="0" distT="0" distB="0" distL="0" distR="0" simplePos="0" locked="0" layoutInCell="1" allowOverlap="1" relativeHeight="39">
+          <wp:anchor behindDoc="0" distT="0" distB="0" distL="0" distR="0" simplePos="0" locked="0" layoutInCell="1" allowOverlap="1" relativeHeight="33">
             <wp:simplePos x="0" y="0"/>
             <wp:positionH relativeFrom="column">
               <wp:posOffset>37465</wp:posOffset>
@@ -2788,7 +2981,7 @@
             <wp:extent cx="4467860" cy="2826385"/>
             <wp:effectExtent l="0" t="0" r="0" b="0"/>
             <wp:wrapTopAndBottom/>
-            <wp:docPr id="27" name="Image34" descr=""/>
+            <wp:docPr id="32" name="Image34" descr=""/>
             <wp:cNvGraphicFramePr>
               <a:graphicFrameLocks xmlns:a="http://schemas.openxmlformats.org/drawingml/2006/main" noChangeAspect="1"/>
             </wp:cNvGraphicFramePr>
@@ -2796,13 +2989,13 @@
               <a:graphicData uri="http://schemas.openxmlformats.org/drawingml/2006/picture">
                 <pic:pic xmlns:pic="http://schemas.openxmlformats.org/drawingml/2006/picture">
                   <pic:nvPicPr>
-                    <pic:cNvPr id="27" name="Image34" descr=""/>
+                    <pic:cNvPr id="32" name="Image34" descr=""/>
                     <pic:cNvPicPr>
                       <a:picLocks noChangeAspect="1" noChangeArrowheads="1"/>
                     </pic:cNvPicPr>
                   </pic:nvPicPr>
                   <pic:blipFill>
-                    <a:blip r:embed="rId31"/>
+                    <a:blip r:embed="rId33"/>
                     <a:stretch>
                       <a:fillRect/>
                     </a:stretch>
@@ -2844,7 +3037,7 @@
       </w:pPr>
       <w:r>
         <w:drawing>
-          <wp:anchor behindDoc="0" distT="0" distB="0" distL="0" distR="0" simplePos="0" locked="0" layoutInCell="1" allowOverlap="1" relativeHeight="40">
+          <wp:anchor behindDoc="0" distT="0" distB="0" distL="0" distR="0" simplePos="0" locked="0" layoutInCell="1" allowOverlap="1" relativeHeight="34">
             <wp:simplePos x="0" y="0"/>
             <wp:positionH relativeFrom="column">
               <wp:posOffset>50800</wp:posOffset>
@@ -2855,7 +3048,7 @@
             <wp:extent cx="3938905" cy="2835910"/>
             <wp:effectExtent l="0" t="0" r="0" b="0"/>
             <wp:wrapTopAndBottom/>
-            <wp:docPr id="28" name="Image35" descr=""/>
+            <wp:docPr id="33" name="Image35" descr=""/>
             <wp:cNvGraphicFramePr>
               <a:graphicFrameLocks xmlns:a="http://schemas.openxmlformats.org/drawingml/2006/main" noChangeAspect="1"/>
             </wp:cNvGraphicFramePr>
@@ -2863,13 +3056,13 @@
               <a:graphicData uri="http://schemas.openxmlformats.org/drawingml/2006/picture">
                 <pic:pic xmlns:pic="http://schemas.openxmlformats.org/drawingml/2006/picture">
                   <pic:nvPicPr>
-                    <pic:cNvPr id="28" name="Image35" descr=""/>
+                    <pic:cNvPr id="33" name="Image35" descr=""/>
                     <pic:cNvPicPr>
                       <a:picLocks noChangeAspect="1" noChangeArrowheads="1"/>
                     </pic:cNvPicPr>
                   </pic:nvPicPr>
                   <pic:blipFill>
-                    <a:blip r:embed="rId32"/>
+                    <a:blip r:embed="rId34"/>
                     <a:stretch>
                       <a:fillRect/>
                     </a:stretch>
@@ -2911,7 +3104,7 @@
       </w:pPr>
       <w:r>
         <w:drawing>
-          <wp:anchor behindDoc="0" distT="0" distB="0" distL="0" distR="0" simplePos="0" locked="0" layoutInCell="1" allowOverlap="1" relativeHeight="29">
+          <wp:anchor behindDoc="0" distT="0" distB="0" distL="0" distR="0" simplePos="0" locked="0" layoutInCell="1" allowOverlap="1" relativeHeight="27">
             <wp:simplePos x="0" y="0"/>
             <wp:positionH relativeFrom="column">
               <wp:posOffset>4673600</wp:posOffset>
@@ -2922,7 +3115,7 @@
             <wp:extent cx="1490980" cy="227965"/>
             <wp:effectExtent l="0" t="0" r="0" b="0"/>
             <wp:wrapSquare wrapText="largest"/>
-            <wp:docPr id="29" name="Image28" descr=""/>
+            <wp:docPr id="34" name="Image28" descr=""/>
             <wp:cNvGraphicFramePr>
               <a:graphicFrameLocks xmlns:a="http://schemas.openxmlformats.org/drawingml/2006/main" noChangeAspect="1"/>
             </wp:cNvGraphicFramePr>
@@ -2930,13 +3123,13 @@
               <a:graphicData uri="http://schemas.openxmlformats.org/drawingml/2006/picture">
                 <pic:pic xmlns:pic="http://schemas.openxmlformats.org/drawingml/2006/picture">
                   <pic:nvPicPr>
-                    <pic:cNvPr id="29" name="Image28" descr=""/>
+                    <pic:cNvPr id="34" name="Image28" descr=""/>
                     <pic:cNvPicPr>
                       <a:picLocks noChangeAspect="1" noChangeArrowheads="1"/>
                     </pic:cNvPicPr>
                   </pic:nvPicPr>
                   <pic:blipFill>
-                    <a:blip r:embed="rId33"/>
+                    <a:blip r:embed="rId35"/>
                     <a:stretch>
                       <a:fillRect/>
                     </a:stretch>
@@ -3020,7 +3213,7 @@
       </w:pPr>
       <w:r>
         <w:drawing>
-          <wp:anchor behindDoc="0" distT="0" distB="0" distL="0" distR="0" simplePos="0" locked="0" layoutInCell="1" allowOverlap="1" relativeHeight="27">
+          <wp:anchor behindDoc="0" distT="0" distB="0" distL="0" distR="0" simplePos="0" locked="0" layoutInCell="1" allowOverlap="1" relativeHeight="25">
             <wp:simplePos x="0" y="0"/>
             <wp:positionH relativeFrom="column">
               <wp:posOffset>20320</wp:posOffset>
@@ -3031,7 +3224,7 @@
             <wp:extent cx="3413760" cy="2481580"/>
             <wp:effectExtent l="0" t="0" r="0" b="0"/>
             <wp:wrapTopAndBottom/>
-            <wp:docPr id="30" name="Image26" descr=""/>
+            <wp:docPr id="35" name="Image26" descr=""/>
             <wp:cNvGraphicFramePr>
               <a:graphicFrameLocks xmlns:a="http://schemas.openxmlformats.org/drawingml/2006/main" noChangeAspect="1"/>
             </wp:cNvGraphicFramePr>
@@ -3039,13 +3232,13 @@
               <a:graphicData uri="http://schemas.openxmlformats.org/drawingml/2006/picture">
                 <pic:pic xmlns:pic="http://schemas.openxmlformats.org/drawingml/2006/picture">
                   <pic:nvPicPr>
-                    <pic:cNvPr id="30" name="Image26" descr=""/>
+                    <pic:cNvPr id="35" name="Image26" descr=""/>
                     <pic:cNvPicPr>
                       <a:picLocks noChangeAspect="1" noChangeArrowheads="1"/>
                     </pic:cNvPicPr>
                   </pic:nvPicPr>
                   <pic:blipFill>
-                    <a:blip r:embed="rId34"/>
+                    <a:blip r:embed="rId36"/>
                     <a:stretch>
                       <a:fillRect/>
                     </a:stretch>
@@ -3065,7 +3258,7 @@
           </wp:anchor>
         </w:drawing>
         <w:drawing>
-          <wp:anchor behindDoc="0" distT="0" distB="0" distL="0" distR="0" simplePos="0" locked="0" layoutInCell="1" allowOverlap="1" relativeHeight="28">
+          <wp:anchor behindDoc="0" distT="0" distB="0" distL="0" distR="0" simplePos="0" locked="0" layoutInCell="1" allowOverlap="1" relativeHeight="26">
             <wp:simplePos x="0" y="0"/>
             <wp:positionH relativeFrom="column">
               <wp:posOffset>-48260</wp:posOffset>
@@ -3076,7 +3269,7 @@
             <wp:extent cx="6120130" cy="614045"/>
             <wp:effectExtent l="0" t="0" r="0" b="0"/>
             <wp:wrapTopAndBottom/>
-            <wp:docPr id="31" name="Image27" descr=""/>
+            <wp:docPr id="36" name="Image27" descr=""/>
             <wp:cNvGraphicFramePr>
               <a:graphicFrameLocks xmlns:a="http://schemas.openxmlformats.org/drawingml/2006/main" noChangeAspect="1"/>
             </wp:cNvGraphicFramePr>
@@ -3084,13 +3277,13 @@
               <a:graphicData uri="http://schemas.openxmlformats.org/drawingml/2006/picture">
                 <pic:pic xmlns:pic="http://schemas.openxmlformats.org/drawingml/2006/picture">
                   <pic:nvPicPr>
-                    <pic:cNvPr id="31" name="Image27" descr=""/>
+                    <pic:cNvPr id="36" name="Image27" descr=""/>
                     <pic:cNvPicPr>
                       <a:picLocks noChangeAspect="1" noChangeArrowheads="1"/>
                     </pic:cNvPicPr>
                   </pic:nvPicPr>
                   <pic:blipFill>
-                    <a:blip r:embed="rId35"/>
+                    <a:blip r:embed="rId37"/>
                     <a:stretch>
                       <a:fillRect/>
                     </a:stretch>
@@ -3205,7 +3398,7 @@
             <wp:extent cx="5619750" cy="209550"/>
             <wp:effectExtent l="0" t="0" r="0" b="0"/>
             <wp:wrapSquare wrapText="largest"/>
-            <wp:docPr id="32" name="Image1" descr=""/>
+            <wp:docPr id="37" name="Image1" descr=""/>
             <wp:cNvGraphicFramePr>
               <a:graphicFrameLocks xmlns:a="http://schemas.openxmlformats.org/drawingml/2006/main" noChangeAspect="1"/>
             </wp:cNvGraphicFramePr>
@@ -3213,13 +3406,13 @@
               <a:graphicData uri="http://schemas.openxmlformats.org/drawingml/2006/picture">
                 <pic:pic xmlns:pic="http://schemas.openxmlformats.org/drawingml/2006/picture">
                   <pic:nvPicPr>
-                    <pic:cNvPr id="32" name="Image1" descr=""/>
+                    <pic:cNvPr id="37" name="Image1" descr=""/>
                     <pic:cNvPicPr>
                       <a:picLocks noChangeAspect="1" noChangeArrowheads="1"/>
                     </pic:cNvPicPr>
                   </pic:nvPicPr>
                   <pic:blipFill>
-                    <a:blip r:embed="rId36"/>
+                    <a:blip r:embed="rId38"/>
                     <a:stretch>
                       <a:fillRect/>
                     </a:stretch>
@@ -3287,7 +3480,7 @@
             <wp:extent cx="6120130" cy="265430"/>
             <wp:effectExtent l="0" t="0" r="0" b="0"/>
             <wp:wrapSquare wrapText="largest"/>
-            <wp:docPr id="33" name="Image2" descr=""/>
+            <wp:docPr id="38" name="Image2" descr=""/>
             <wp:cNvGraphicFramePr>
               <a:graphicFrameLocks xmlns:a="http://schemas.openxmlformats.org/drawingml/2006/main" noChangeAspect="1"/>
             </wp:cNvGraphicFramePr>
@@ -3295,13 +3488,13 @@
               <a:graphicData uri="http://schemas.openxmlformats.org/drawingml/2006/picture">
                 <pic:pic xmlns:pic="http://schemas.openxmlformats.org/drawingml/2006/picture">
                   <pic:nvPicPr>
-                    <pic:cNvPr id="33" name="Image2" descr=""/>
+                    <pic:cNvPr id="38" name="Image2" descr=""/>
                     <pic:cNvPicPr>
                       <a:picLocks noChangeAspect="1" noChangeArrowheads="1"/>
                     </pic:cNvPicPr>
                   </pic:nvPicPr>
                   <pic:blipFill>
-                    <a:blip r:embed="rId37"/>
+                    <a:blip r:embed="rId39"/>
                     <a:stretch>
                       <a:fillRect/>
                     </a:stretch>
@@ -3373,18 +3566,18 @@
           <w:lang w:val="en-US"/>
         </w:rPr>
         <w:drawing>
-          <wp:anchor behindDoc="0" distT="0" distB="0" distL="0" distR="0" simplePos="0" locked="0" layoutInCell="1" allowOverlap="1" relativeHeight="4">
+          <wp:anchor behindDoc="0" distT="0" distB="0" distL="0" distR="0" simplePos="0" locked="0" layoutInCell="1" allowOverlap="1" relativeHeight="40">
             <wp:simplePos x="0" y="0"/>
             <wp:positionH relativeFrom="column">
-              <wp:posOffset>2540</wp:posOffset>
+              <wp:posOffset>-10160</wp:posOffset>
             </wp:positionH>
             <wp:positionV relativeFrom="paragraph">
-              <wp:posOffset>-33020</wp:posOffset>
+              <wp:posOffset>635</wp:posOffset>
             </wp:positionV>
-            <wp:extent cx="4591050" cy="447675"/>
+            <wp:extent cx="5255260" cy="461645"/>
             <wp:effectExtent l="0" t="0" r="0" b="0"/>
             <wp:wrapSquare wrapText="largest"/>
-            <wp:docPr id="34" name="Image3" descr=""/>
+            <wp:docPr id="39" name="Image3" descr=""/>
             <wp:cNvGraphicFramePr>
               <a:graphicFrameLocks xmlns:a="http://schemas.openxmlformats.org/drawingml/2006/main" noChangeAspect="1"/>
             </wp:cNvGraphicFramePr>
@@ -3392,13 +3585,13 @@
               <a:graphicData uri="http://schemas.openxmlformats.org/drawingml/2006/picture">
                 <pic:pic xmlns:pic="http://schemas.openxmlformats.org/drawingml/2006/picture">
                   <pic:nvPicPr>
-                    <pic:cNvPr id="34" name="Image3" descr=""/>
+                    <pic:cNvPr id="39" name="Image3" descr=""/>
                     <pic:cNvPicPr>
                       <a:picLocks noChangeAspect="1" noChangeArrowheads="1"/>
                     </pic:cNvPicPr>
                   </pic:nvPicPr>
                   <pic:blipFill>
-                    <a:blip r:embed="rId38"/>
+                    <a:blip r:embed="rId40"/>
                     <a:stretch>
                       <a:fillRect/>
                     </a:stretch>
@@ -3406,7 +3599,7 @@
                   <pic:spPr bwMode="auto">
                     <a:xfrm>
                       <a:off x="0" y="0"/>
-                      <a:ext cx="4591050" cy="447675"/>
+                      <a:ext cx="5255260" cy="461645"/>
                     </a:xfrm>
                     <a:prstGeom prst="rect">
                       <a:avLst/>
@@ -3444,18 +3637,18 @@
           <w:lang w:val="en-US"/>
         </w:rPr>
         <w:drawing>
-          <wp:anchor behindDoc="0" distT="0" distB="0" distL="0" distR="0" simplePos="0" locked="0" layoutInCell="1" allowOverlap="1" relativeHeight="5">
+          <wp:anchor behindDoc="0" distT="0" distB="0" distL="0" distR="0" simplePos="0" locked="0" layoutInCell="1" allowOverlap="1" relativeHeight="39">
             <wp:simplePos x="0" y="0"/>
             <wp:positionH relativeFrom="column">
-              <wp:posOffset>24765</wp:posOffset>
+              <wp:posOffset>10160</wp:posOffset>
             </wp:positionH>
             <wp:positionV relativeFrom="paragraph">
-              <wp:posOffset>-47625</wp:posOffset>
+              <wp:posOffset>635</wp:posOffset>
             </wp:positionV>
-            <wp:extent cx="2514600" cy="438150"/>
+            <wp:extent cx="2828925" cy="431800"/>
             <wp:effectExtent l="0" t="0" r="0" b="0"/>
-            <wp:wrapSquare wrapText="largest"/>
-            <wp:docPr id="35" name="Image4" descr=""/>
+            <wp:wrapTopAndBottom/>
+            <wp:docPr id="40" name="Image4" descr=""/>
             <wp:cNvGraphicFramePr>
               <a:graphicFrameLocks xmlns:a="http://schemas.openxmlformats.org/drawingml/2006/main" noChangeAspect="1"/>
             </wp:cNvGraphicFramePr>
@@ -3463,13 +3656,13 @@
               <a:graphicData uri="http://schemas.openxmlformats.org/drawingml/2006/picture">
                 <pic:pic xmlns:pic="http://schemas.openxmlformats.org/drawingml/2006/picture">
                   <pic:nvPicPr>
-                    <pic:cNvPr id="35" name="Image4" descr=""/>
+                    <pic:cNvPr id="40" name="Image4" descr=""/>
                     <pic:cNvPicPr>
                       <a:picLocks noChangeAspect="1" noChangeArrowheads="1"/>
                     </pic:cNvPicPr>
                   </pic:nvPicPr>
                   <pic:blipFill>
-                    <a:blip r:embed="rId39"/>
+                    <a:blip r:embed="rId41"/>
                     <a:stretch>
                       <a:fillRect/>
                     </a:stretch>
@@ -3477,7 +3670,7 @@
                   <pic:spPr bwMode="auto">
                     <a:xfrm>
                       <a:off x="0" y="0"/>
-                      <a:ext cx="2514600" cy="438150"/>
+                      <a:ext cx="2828925" cy="431800"/>
                     </a:xfrm>
                     <a:prstGeom prst="rect">
                       <a:avLst/>
@@ -3501,19 +3694,6 @@
         <w:rPr>
           <w:lang w:val="en-US"/>
         </w:rPr>
-      </w:r>
-    </w:p>
-    <w:p>
-      <w:pPr>
-        <w:pStyle w:val="Heading2"/>
-        <w:rPr>
-          <w:lang w:val="en-US"/>
-        </w:rPr>
-      </w:pPr>
-      <w:r>
-        <w:rPr>
-          <w:lang w:val="en-US"/>
-        </w:rPr>
         <w:t>c)</w:t>
       </w:r>
     </w:p>
@@ -3571,7 +3751,7 @@
       </w:r>
       <w:r>
         <w:drawing>
-          <wp:anchor behindDoc="0" distT="0" distB="0" distL="0" distR="0" simplePos="0" locked="0" layoutInCell="1" allowOverlap="1" relativeHeight="6">
+          <wp:anchor behindDoc="0" distT="0" distB="0" distL="0" distR="0" simplePos="0" locked="0" layoutInCell="1" allowOverlap="1" relativeHeight="4">
             <wp:simplePos x="0" y="0"/>
             <wp:positionH relativeFrom="column">
               <wp:posOffset>31750</wp:posOffset>
@@ -3582,7 +3762,7 @@
             <wp:extent cx="3629025" cy="381000"/>
             <wp:effectExtent l="0" t="0" r="0" b="0"/>
             <wp:wrapSquare wrapText="largest"/>
-            <wp:docPr id="36" name="Image5" descr=""/>
+            <wp:docPr id="41" name="Image5" descr=""/>
             <wp:cNvGraphicFramePr>
               <a:graphicFrameLocks xmlns:a="http://schemas.openxmlformats.org/drawingml/2006/main" noChangeAspect="1"/>
             </wp:cNvGraphicFramePr>
@@ -3590,13 +3770,13 @@
               <a:graphicData uri="http://schemas.openxmlformats.org/drawingml/2006/picture">
                 <pic:pic xmlns:pic="http://schemas.openxmlformats.org/drawingml/2006/picture">
                   <pic:nvPicPr>
-                    <pic:cNvPr id="36" name="Image5" descr=""/>
+                    <pic:cNvPr id="41" name="Image5" descr=""/>
                     <pic:cNvPicPr>
                       <a:picLocks noChangeAspect="1" noChangeArrowheads="1"/>
                     </pic:cNvPicPr>
                   </pic:nvPicPr>
                   <pic:blipFill>
-                    <a:blip r:embed="rId40"/>
+                    <a:blip r:embed="rId42"/>
                     <a:stretch>
                       <a:fillRect/>
                     </a:stretch>
@@ -3685,9 +3865,11 @@
         </w:rPr>
       </w:pPr>
       <w:r>
-        <w:rPr/>
+        <w:rPr>
+          <w:lang w:val="en-US"/>
+        </w:rPr>
         <w:drawing>
-          <wp:anchor behindDoc="0" distT="0" distB="0" distL="0" distR="0" simplePos="0" locked="0" layoutInCell="1" allowOverlap="1" relativeHeight="7">
+          <wp:anchor behindDoc="0" distT="0" distB="0" distL="0" distR="0" simplePos="0" locked="0" layoutInCell="1" allowOverlap="1" relativeHeight="5">
             <wp:simplePos x="0" y="0"/>
             <wp:positionH relativeFrom="column">
               <wp:posOffset>34290</wp:posOffset>
@@ -3698,7 +3880,7 @@
             <wp:extent cx="5972175" cy="209550"/>
             <wp:effectExtent l="0" t="0" r="0" b="0"/>
             <wp:wrapTopAndBottom/>
-            <wp:docPr id="37" name="Image6" descr=""/>
+            <wp:docPr id="42" name="Image6" descr=""/>
             <wp:cNvGraphicFramePr>
               <a:graphicFrameLocks xmlns:a="http://schemas.openxmlformats.org/drawingml/2006/main" noChangeAspect="1"/>
             </wp:cNvGraphicFramePr>
@@ -3706,13 +3888,13 @@
               <a:graphicData uri="http://schemas.openxmlformats.org/drawingml/2006/picture">
                 <pic:pic xmlns:pic="http://schemas.openxmlformats.org/drawingml/2006/picture">
                   <pic:nvPicPr>
-                    <pic:cNvPr id="37" name="Image6" descr=""/>
+                    <pic:cNvPr id="42" name="Image6" descr=""/>
                     <pic:cNvPicPr>
                       <a:picLocks noChangeAspect="1" noChangeArrowheads="1"/>
                     </pic:cNvPicPr>
                   </pic:nvPicPr>
                   <pic:blipFill>
-                    <a:blip r:embed="rId41"/>
+                    <a:blip r:embed="rId43"/>
                     <a:stretch>
                       <a:fillRect/>
                     </a:stretch>
@@ -3732,7 +3914,7 @@
           </wp:anchor>
         </w:drawing>
         <w:drawing>
-          <wp:anchor behindDoc="0" distT="0" distB="0" distL="0" distR="0" simplePos="0" locked="0" layoutInCell="1" allowOverlap="1" relativeHeight="8">
+          <wp:anchor behindDoc="0" distT="0" distB="0" distL="0" distR="0" simplePos="0" locked="0" layoutInCell="1" allowOverlap="1" relativeHeight="6">
             <wp:simplePos x="0" y="0"/>
             <wp:positionH relativeFrom="column">
               <wp:posOffset>0</wp:posOffset>
@@ -3743,7 +3925,7 @@
             <wp:extent cx="6120130" cy="1189355"/>
             <wp:effectExtent l="0" t="0" r="0" b="0"/>
             <wp:wrapTopAndBottom/>
-            <wp:docPr id="38" name="Image7" descr=""/>
+            <wp:docPr id="43" name="Image7" descr=""/>
             <wp:cNvGraphicFramePr>
               <a:graphicFrameLocks xmlns:a="http://schemas.openxmlformats.org/drawingml/2006/main" noChangeAspect="1"/>
             </wp:cNvGraphicFramePr>
@@ -3751,13 +3933,13 @@
               <a:graphicData uri="http://schemas.openxmlformats.org/drawingml/2006/picture">
                 <pic:pic xmlns:pic="http://schemas.openxmlformats.org/drawingml/2006/picture">
                   <pic:nvPicPr>
-                    <pic:cNvPr id="38" name="Image7" descr=""/>
+                    <pic:cNvPr id="43" name="Image7" descr=""/>
                     <pic:cNvPicPr>
                       <a:picLocks noChangeAspect="1" noChangeArrowheads="1"/>
                     </pic:cNvPicPr>
                   </pic:nvPicPr>
                   <pic:blipFill>
-                    <a:blip r:embed="rId42"/>
+                    <a:blip r:embed="rId44"/>
                     <a:stretch>
                       <a:fillRect/>
                     </a:stretch>
@@ -3795,27 +3977,19 @@
     <w:p>
       <w:pPr>
         <w:pStyle w:val="Normal"/>
-        <w:rPr>
-          <w:color w:val="C9211E"/>
-        </w:rPr>
+        <w:rPr/>
       </w:pPr>
       <w:r>
         <w:rPr>
           <w:b w:val="false"/>
           <w:i w:val="false"/>
-          <w:color w:val="C9211E"/>
-          <w:sz w:val="22"/>
-          <w:szCs w:val="22"/>
-          <w:lang w:val="en-US"/>
-        </w:rPr>
-        <w:t xml:space="preserve">Look at the numbers after summarization. </w:t>
-      </w:r>
-    </w:p>
-    <w:p>
-      <w:pPr>
-        <w:pStyle w:val="Normal"/>
-        <w:rPr/>
-      </w:pPr>
+          <w:color w:val="000000"/>
+          <w:sz w:val="22"/>
+          <w:szCs w:val="22"/>
+          <w:lang w:val="en-US"/>
+        </w:rPr>
+        <w:t xml:space="preserve">The numbers in the text include primarily dates and some land area measured in km2. </w:t>
+      </w:r>
       <w:r>
         <w:rPr>
           <w:b w:val="false"/>
@@ -3825,7 +3999,7 @@
           <w:szCs w:val="22"/>
           <w:lang w:val="en-US"/>
         </w:rPr>
-        <w:t>The numbers in the text include primarily dates and some land area measured in km2.</w:t>
+        <w:t>To find out more information about the numbers we can look at the entity labels with nlp. I found out that there are types “DATE”, “QUANTITY”, “MONEY”, and “CARDINAL”.</w:t>
       </w:r>
       <w:r>
         <w:rPr>
@@ -3835,6 +4009,12 @@
         </w:rPr>
         <w:br/>
       </w:r>
+    </w:p>
+    <w:p>
+      <w:pPr>
+        <w:pStyle w:val="Normal"/>
+        <w:rPr/>
+      </w:pPr>
       <w:r>
         <w:rPr>
           <w:b w:val="false"/>
@@ -3878,7 +4058,7 @@
       </w:pPr>
       <w:r>
         <w:drawing>
-          <wp:anchor behindDoc="0" distT="0" distB="0" distL="0" distR="0" simplePos="0" locked="0" layoutInCell="1" allowOverlap="1" relativeHeight="30">
+          <wp:anchor behindDoc="0" distT="0" distB="0" distL="0" distR="0" simplePos="0" locked="0" layoutInCell="1" allowOverlap="1" relativeHeight="28">
             <wp:simplePos x="0" y="0"/>
             <wp:positionH relativeFrom="column">
               <wp:posOffset>22860</wp:posOffset>
@@ -3889,7 +4069,7 @@
             <wp:extent cx="5295900" cy="1619250"/>
             <wp:effectExtent l="0" t="0" r="0" b="0"/>
             <wp:wrapTopAndBottom/>
-            <wp:docPr id="39" name="Image29" descr=""/>
+            <wp:docPr id="44" name="Image29" descr=""/>
             <wp:cNvGraphicFramePr>
               <a:graphicFrameLocks xmlns:a="http://schemas.openxmlformats.org/drawingml/2006/main" noChangeAspect="1"/>
             </wp:cNvGraphicFramePr>
@@ -3897,13 +4077,13 @@
               <a:graphicData uri="http://schemas.openxmlformats.org/drawingml/2006/picture">
                 <pic:pic xmlns:pic="http://schemas.openxmlformats.org/drawingml/2006/picture">
                   <pic:nvPicPr>
-                    <pic:cNvPr id="39" name="Image29" descr=""/>
+                    <pic:cNvPr id="44" name="Image29" descr=""/>
                     <pic:cNvPicPr>
                       <a:picLocks noChangeAspect="1" noChangeArrowheads="1"/>
                     </pic:cNvPicPr>
                   </pic:nvPicPr>
                   <pic:blipFill>
-                    <a:blip r:embed="rId43"/>
+                    <a:blip r:embed="rId45"/>
                     <a:stretch>
                       <a:fillRect/>
                     </a:stretch>
@@ -3941,12 +4121,128 @@
           <w:sz w:val="22"/>
           <w:szCs w:val="22"/>
         </w:rPr>
-        <w:t>fter this we could look at the words close to the numbers, which are the most likely words that describe what the number is about.</w:t>
+        <w:t xml:space="preserve">fter this we could look at the words close to the numbers, which are the most likely words that describe what the number is about </w:t>
+      </w:r>
+      <w:r>
+        <w:rPr>
+          <w:b w:val="false"/>
+          <w:i w:val="false"/>
+          <w:color w:val="000000"/>
+          <w:sz w:val="22"/>
+          <w:szCs w:val="22"/>
+        </w:rPr>
+        <w:t>(did not code this part).</w:t>
+      </w:r>
+    </w:p>
+    <w:p>
+      <w:pPr>
+        <w:pStyle w:val="Normal"/>
+        <w:spacing w:before="0" w:after="160"/>
+        <w:rPr>
+          <w:b w:val="false"/>
+          <w:b w:val="false"/>
+          <w:i w:val="false"/>
+          <w:i w:val="false"/>
+          <w:color w:val="000000"/>
+          <w:sz w:val="22"/>
+          <w:szCs w:val="22"/>
+        </w:rPr>
+      </w:pPr>
+      <w:r>
+        <w:rPr>
+          <w:b w:val="false"/>
+          <w:i w:val="false"/>
+          <w:color w:val="000000"/>
+          <w:sz w:val="22"/>
+          <w:szCs w:val="22"/>
+        </w:rPr>
+        <w:t xml:space="preserve">Another way to find the important numbers for Denmark is by summarizing the text, in this experiment i did it with a ratio of 0.2, we look at the entities at the summarized text and find the numbers there. With a few lines of code we can see all the numbers in the text. </w:t>
+      </w:r>
+    </w:p>
+    <w:p>
+      <w:pPr>
+        <w:pStyle w:val="Normal"/>
+        <w:spacing w:before="0" w:after="160"/>
+        <w:rPr>
+          <w:b w:val="false"/>
+          <w:b w:val="false"/>
+          <w:i w:val="false"/>
+          <w:i w:val="false"/>
+          <w:color w:val="000000"/>
+          <w:sz w:val="22"/>
+          <w:szCs w:val="22"/>
+        </w:rPr>
+      </w:pPr>
+      <w:r>
+        <w:rPr/>
+        <w:drawing>
+          <wp:anchor behindDoc="0" distT="0" distB="0" distL="0" distR="0" simplePos="0" locked="0" layoutInCell="1" allowOverlap="1" relativeHeight="41">
+            <wp:simplePos x="0" y="0"/>
+            <wp:positionH relativeFrom="column">
+              <wp:posOffset>12065</wp:posOffset>
+            </wp:positionH>
+            <wp:positionV relativeFrom="paragraph">
+              <wp:posOffset>635</wp:posOffset>
+            </wp:positionV>
+            <wp:extent cx="4890135" cy="1089660"/>
+            <wp:effectExtent l="0" t="0" r="0" b="0"/>
+            <wp:wrapSquare wrapText="largest"/>
+            <wp:docPr id="45" name="Image38" descr=""/>
+            <wp:cNvGraphicFramePr>
+              <a:graphicFrameLocks xmlns:a="http://schemas.openxmlformats.org/drawingml/2006/main" noChangeAspect="1"/>
+            </wp:cNvGraphicFramePr>
+            <a:graphic xmlns:a="http://schemas.openxmlformats.org/drawingml/2006/main">
+              <a:graphicData uri="http://schemas.openxmlformats.org/drawingml/2006/picture">
+                <pic:pic xmlns:pic="http://schemas.openxmlformats.org/drawingml/2006/picture">
+                  <pic:nvPicPr>
+                    <pic:cNvPr id="45" name="Image38" descr=""/>
+                    <pic:cNvPicPr>
+                      <a:picLocks noChangeAspect="1" noChangeArrowheads="1"/>
+                    </pic:cNvPicPr>
+                  </pic:nvPicPr>
+                  <pic:blipFill>
+                    <a:blip r:embed="rId46"/>
+                    <a:stretch>
+                      <a:fillRect/>
+                    </a:stretch>
+                  </pic:blipFill>
+                  <pic:spPr bwMode="auto">
+                    <a:xfrm>
+                      <a:off x="0" y="0"/>
+                      <a:ext cx="4890135" cy="1089660"/>
+                    </a:xfrm>
+                    <a:prstGeom prst="rect">
+                      <a:avLst/>
+                    </a:prstGeom>
+                  </pic:spPr>
+                </pic:pic>
+              </a:graphicData>
+            </a:graphic>
+          </wp:anchor>
+        </w:drawing>
+      </w:r>
+    </w:p>
+    <w:p>
+      <w:pPr>
+        <w:pStyle w:val="Normal"/>
+        <w:spacing w:before="0" w:after="160"/>
+        <w:rPr>
+          <w:b w:val="false"/>
+          <w:b w:val="false"/>
+          <w:i w:val="false"/>
+          <w:i w:val="false"/>
+          <w:color w:val="000000"/>
+          <w:sz w:val="22"/>
+          <w:szCs w:val="22"/>
+        </w:rPr>
+      </w:pPr>
+      <w:r>
+        <w:rPr/>
       </w:r>
     </w:p>
     <w:sectPr>
-      <w:headerReference w:type="default" r:id="rId44"/>
-      <w:footerReference w:type="default" r:id="rId45"/>
+      <w:headerReference w:type="default" r:id="rId47"/>
+      <w:footerReference w:type="default" r:id="rId48"/>
       <w:type w:val="nextPage"/>
       <w:pgSz w:w="11906" w:h="16838"/>
       <w:pgMar w:left="1134" w:right="1134" w:header="708" w:top="1701" w:footer="708" w:bottom="1701" w:gutter="0"/>
@@ -3981,7 +4277,7 @@
     </w:r>
     <w:r>
       <w:rPr/>
-      <w:t>14</w:t>
+      <w:t>6</w:t>
     </w:r>
     <w:r>
       <w:rPr/>
@@ -4082,7 +4378,7 @@
     <w:pPr>
       <w:widowControl/>
       <w:suppressAutoHyphens w:val="true"/>
-      <w:overflowPunct w:val="false"/>
+      <w:overflowPunct w:val="true"/>
       <w:bidi w:val="0"/>
       <w:spacing w:lineRule="auto" w:line="259" w:before="0" w:after="160"/>
       <w:jc w:val="left"/>

</xml_diff>

<commit_message>
pdf created, removed unnecessary files
</commit_message>
<xml_diff>
--- a/Mandatory2/ai_automation_exam2.docx
+++ b/Mandatory2/ai_automation_exam2.docx
@@ -230,7 +230,7 @@
       <w:r>
         <w:rPr/>
         <w:drawing>
-          <wp:anchor behindDoc="0" distT="0" distB="0" distL="0" distR="0" simplePos="0" locked="0" layoutInCell="1" allowOverlap="1" relativeHeight="43">
+          <wp:anchor behindDoc="0" distT="0" distB="0" distL="0" distR="0" simplePos="0" locked="0" layoutInCell="1" allowOverlap="1" relativeHeight="41">
             <wp:simplePos x="0" y="0"/>
             <wp:positionH relativeFrom="column">
               <wp:posOffset>54610</wp:posOffset>
@@ -298,7 +298,7 @@
       <w:r>
         <w:rPr/>
         <w:drawing>
-          <wp:anchor behindDoc="0" distT="0" distB="0" distL="0" distR="0" simplePos="0" locked="0" layoutInCell="1" allowOverlap="1" relativeHeight="42">
+          <wp:anchor behindDoc="0" distT="0" distB="0" distL="0" distR="0" simplePos="0" locked="0" layoutInCell="1" allowOverlap="1" relativeHeight="40">
             <wp:simplePos x="0" y="0"/>
             <wp:positionH relativeFrom="column">
               <wp:posOffset>24130</wp:posOffset>
@@ -417,15 +417,7 @@
       </w:r>
       <w:r>
         <w:rPr/>
-        <w:t xml:space="preserve"> There is also other preprocessing done to the image such as downsampling the image and removing backgroudn and colour. It is not enough with only using 1 image since the neural net also needs to know the direction of the pong to determine whether the paddle should move up or down. So we are actually feeding the neural net the difference between the two frames. The input for the neural network is obtained through these lines </w:t>
-      </w:r>
-      <w:r>
-        <w:rPr/>
-        <w:t>(input is x)</w:t>
-      </w:r>
-      <w:r>
-        <w:rPr/>
-        <w:t>:</w:t>
+        <w:t xml:space="preserve"> There is also other preprocessing done to the image such as downsampling the image and removing backgroudn and colour. It is not enough with only using 1 image since the neural net also needs to know the direction of the pong to determine whether the paddle should move up or down. So we are actually feeding the neural net the difference between the two frames. The input for the neural network is obtained through these lines (input is x):</w:t>
       </w:r>
     </w:p>
     <w:p>
@@ -496,7 +488,7 @@
       </w:pPr>
       <w:r>
         <w:drawing>
-          <wp:anchor behindDoc="0" distT="0" distB="0" distL="0" distR="0" simplePos="0" locked="0" layoutInCell="1" allowOverlap="1" relativeHeight="46">
+          <wp:anchor behindDoc="0" distT="0" distB="0" distL="0" distR="0" simplePos="0" locked="0" layoutInCell="1" allowOverlap="1" relativeHeight="44">
             <wp:simplePos x="0" y="0"/>
             <wp:positionH relativeFrom="column">
               <wp:align>center</wp:align>
@@ -547,11 +539,7 @@
       </w:r>
       <w:r>
         <w:rPr/>
-        <w:t xml:space="preserve">he output of the neural net </w:t>
-      </w:r>
-      <w:r>
-        <w:rPr/>
-        <w:t xml:space="preserve">is achieved through the following line: </w:t>
+        <w:t xml:space="preserve">he output of the neural net is achieved through the following line: </w:t>
       </w:r>
     </w:p>
     <w:p>
@@ -562,7 +550,7 @@
       <w:r>
         <w:rPr/>
         <w:drawing>
-          <wp:anchor behindDoc="0" distT="0" distB="0" distL="0" distR="0" simplePos="0" locked="0" layoutInCell="1" allowOverlap="1" relativeHeight="44">
+          <wp:anchor behindDoc="0" distT="0" distB="0" distL="0" distR="0" simplePos="0" locked="0" layoutInCell="1" allowOverlap="1" relativeHeight="42">
             <wp:simplePos x="0" y="0"/>
             <wp:positionH relativeFrom="column">
               <wp:posOffset>29845</wp:posOffset>
@@ -626,7 +614,7 @@
       <w:r>
         <w:rPr/>
         <w:drawing>
-          <wp:anchor behindDoc="0" distT="0" distB="0" distL="0" distR="0" simplePos="0" locked="0" layoutInCell="1" allowOverlap="1" relativeHeight="45">
+          <wp:anchor behindDoc="0" distT="0" distB="0" distL="0" distR="0" simplePos="0" locked="0" layoutInCell="1" allowOverlap="1" relativeHeight="43">
             <wp:simplePos x="0" y="0"/>
             <wp:positionH relativeFrom="column">
               <wp:posOffset>0</wp:posOffset>
@@ -680,7 +668,9 @@
         </w:rPr>
       </w:pPr>
       <w:r>
-        <w:rPr/>
+        <w:rPr>
+          <w:lang w:val="en-US"/>
+        </w:rPr>
       </w:r>
       <w:r>
         <w:br w:type="page"/>
@@ -1174,18 +1164,11 @@
           <w:color w:val="000000"/>
           <w:lang w:val="en-US"/>
         </w:rPr>
-        <w:t xml:space="preserve">For some of my final experiments I tried changing the overall design of the neural net </w:t>
-      </w:r>
-      <w:r>
-        <w:rPr>
-          <w:color w:val="000000"/>
-          <w:lang w:val="en-US"/>
-        </w:rPr>
-        <w:t xml:space="preserve">to make it less complicated. I would want to try and remove a layer as well as some of the neurons on the layer, the single dropout layer will stay with the same ratio (0.5). But I will also let it run for a few more epochs (25) to see if there will be any </w:t>
+        <w:t xml:space="preserve">For some of my final experiments I tried changing the overall design of the neural net to make it less complicated. I would want to try and remove a layer as well as some of the neurons on the layer, the single dropout layer will stay with the same ratio (0.5). But I will also let it run for a few more epochs (25) to see if there will be any </w:t>
       </w:r>
       <w:r>
         <w:drawing>
-          <wp:anchor behindDoc="0" distT="0" distB="0" distL="0" distR="0" simplePos="0" locked="0" layoutInCell="1" allowOverlap="1" relativeHeight="37">
+          <wp:anchor behindDoc="0" distT="0" distB="0" distL="0" distR="0" simplePos="0" locked="0" layoutInCell="1" allowOverlap="1" relativeHeight="35">
             <wp:simplePos x="0" y="0"/>
             <wp:positionH relativeFrom="column">
               <wp:posOffset>-7620</wp:posOffset>
@@ -1254,7 +1237,7 @@
       </w:pPr>
       <w:r>
         <w:drawing>
-          <wp:anchor behindDoc="0" distT="0" distB="0" distL="0" distR="0" simplePos="0" locked="0" layoutInCell="1" allowOverlap="1" relativeHeight="38">
+          <wp:anchor behindDoc="0" distT="0" distB="0" distL="0" distR="0" simplePos="0" locked="0" layoutInCell="1" allowOverlap="1" relativeHeight="36">
             <wp:simplePos x="0" y="0"/>
             <wp:positionH relativeFrom="column">
               <wp:posOffset>-286385</wp:posOffset>
@@ -1754,7 +1737,39 @@
           <w:sz w:val="22"/>
           <w:szCs w:val="22"/>
         </w:rPr>
-        <w:t>pparently the negative sentences outweighed the positive sentences by a lot, causing the neural net to deem the review as negative.</w:t>
+        <w:t>pparently the negative sentences/</w:t>
+      </w:r>
+      <w:r>
+        <w:rPr>
+          <w:color w:val="000000"/>
+          <w:sz w:val="22"/>
+          <w:szCs w:val="22"/>
+        </w:rPr>
+        <w:t>words</w:t>
+      </w:r>
+      <w:r>
+        <w:rPr>
+          <w:color w:val="000000"/>
+          <w:sz w:val="22"/>
+          <w:szCs w:val="22"/>
+        </w:rPr>
+        <w:t xml:space="preserve"> outweighed the positive </w:t>
+      </w:r>
+      <w:r>
+        <w:rPr>
+          <w:color w:val="000000"/>
+          <w:sz w:val="22"/>
+          <w:szCs w:val="22"/>
+        </w:rPr>
+        <w:t>ones</w:t>
+      </w:r>
+      <w:r>
+        <w:rPr>
+          <w:color w:val="000000"/>
+          <w:sz w:val="22"/>
+          <w:szCs w:val="22"/>
+        </w:rPr>
+        <w:t xml:space="preserve"> by a lot, causing the neural net to deem the review as negative.</w:t>
       </w:r>
     </w:p>
     <w:p>
@@ -2886,7 +2901,7 @@
         <w:rPr>
           <w:lang w:val="en-US"/>
         </w:rPr>
-        <w:t>In another (failed) attempt to improve network I decreased the neurons (N) in each layer to 64 instead of 128 and decreased the dropout ratio from 0.5 to 0.2. The accuracy may have increased, but the validation accuracy took did not seem to improve.</w:t>
+        <w:t>In another attempt to improve network I decreased the neurons (N) in each layer to 64 instead of 128 and decreased the dropout ratio from 0.5 to 0.2. The accuracy may have increased, but the validation accuracy took did not seem to improve.</w:t>
       </w:r>
     </w:p>
     <w:p>
@@ -2958,7 +2973,19 @@
         <w:rPr>
           <w:lang w:val="en-US"/>
         </w:rPr>
-        <w:t>For my last experiment I wanted to see what would happen if we might make the network a little too complex. Here was the network I ended up with:</w:t>
+        <w:t xml:space="preserve">For my last experiment I wanted to see what would happen if we might make the network a little </w:t>
+      </w:r>
+      <w:r>
+        <w:rPr>
+          <w:lang w:val="en-US"/>
+        </w:rPr>
+        <w:t>more</w:t>
+      </w:r>
+      <w:r>
+        <w:rPr>
+          <w:lang w:val="en-US"/>
+        </w:rPr>
+        <w:t xml:space="preserve"> complex. Here was the network I ended up with:</w:t>
       </w:r>
     </w:p>
     <w:p>
@@ -3025,7 +3052,19 @@
         <w:rPr>
           <w:lang w:val="en-US"/>
         </w:rPr>
-        <w:t xml:space="preserve">ot too complex but quite a few neurons and layers compared to before (double the amount). </w:t>
+        <w:t xml:space="preserve">ot </w:t>
+      </w:r>
+      <w:r>
+        <w:rPr>
+          <w:lang w:val="en-US"/>
+        </w:rPr>
+        <w:t>very</w:t>
+      </w:r>
+      <w:r>
+        <w:rPr>
+          <w:lang w:val="en-US"/>
+        </w:rPr>
+        <w:t xml:space="preserve"> complex but quite a few neurons and layers compared to before (double the amount). </w:t>
       </w:r>
     </w:p>
     <w:p>
@@ -3551,87 +3590,7 @@
           <w:sz w:val="22"/>
           <w:szCs w:val="22"/>
         </w:rPr>
-        <w:t>This will return what type the word is, where "NOUN" for noun and "</w:t>
-      </w:r>
-      <w:r>
-        <w:rPr>
-          <w:b w:val="false"/>
-          <w:i w:val="false"/>
-          <w:color w:val="000000"/>
-          <w:sz w:val="22"/>
-          <w:szCs w:val="22"/>
-        </w:rPr>
-        <w:t>adj</w:t>
-      </w:r>
-      <w:r>
-        <w:rPr>
-          <w:b w:val="false"/>
-          <w:i w:val="false"/>
-          <w:color w:val="000000"/>
-          <w:sz w:val="22"/>
-          <w:szCs w:val="22"/>
-        </w:rPr>
-        <w:t xml:space="preserve">" for </w:t>
-      </w:r>
-      <w:r>
-        <w:rPr>
-          <w:b w:val="false"/>
-          <w:i w:val="false"/>
-          <w:color w:val="000000"/>
-          <w:sz w:val="22"/>
-          <w:szCs w:val="22"/>
-        </w:rPr>
-        <w:t>adjectives</w:t>
-      </w:r>
-      <w:r>
-        <w:rPr>
-          <w:b w:val="false"/>
-          <w:i w:val="false"/>
-          <w:color w:val="000000"/>
-          <w:sz w:val="22"/>
-          <w:szCs w:val="22"/>
-        </w:rPr>
-        <w:t xml:space="preserve">. After this it's simply just adding them to their own list. We can then see all the nouns and </w:t>
-      </w:r>
-      <w:r>
-        <w:rPr>
-          <w:b w:val="false"/>
-          <w:i w:val="false"/>
-          <w:color w:val="000000"/>
-          <w:sz w:val="22"/>
-          <w:szCs w:val="22"/>
-        </w:rPr>
-        <w:t xml:space="preserve">adjectives </w:t>
-      </w:r>
-      <w:r>
-        <w:rPr>
-          <w:b w:val="false"/>
-          <w:i w:val="false"/>
-          <w:color w:val="000000"/>
-          <w:sz w:val="22"/>
-          <w:szCs w:val="22"/>
-        </w:rPr>
-        <w:t xml:space="preserve">as well as getting the total amount of each, which is 126 nouns and 53 </w:t>
-      </w:r>
-      <w:r>
-        <w:rPr>
-          <w:b w:val="false"/>
-          <w:i w:val="false"/>
-          <w:color w:val="000000"/>
-          <w:sz w:val="22"/>
-          <w:szCs w:val="22"/>
-        </w:rPr>
-        <w:t>adjectives</w:t>
-      </w:r>
-      <w:r>
-        <w:rPr>
-          <w:b w:val="false"/>
-          <w:i w:val="false"/>
-          <w:color w:val="000000"/>
-          <w:sz w:val="22"/>
-          <w:szCs w:val="22"/>
-        </w:rPr>
-        <w:t>. The following code represents what is described:</w:t>
+        <w:t>This will return what type the word is, where "NOUN" for noun and "ADJ" for adjectives. After this it's simply just adding them to their own list. We can then see all the nouns and adjectives as well as getting the total amount of each, which is 126 nouns and 71 adjectives. The following code represents what is described:</w:t>
       </w:r>
     </w:p>
     <w:p>
@@ -3646,7 +3605,7 @@
           <w:lang w:val="en-US"/>
         </w:rPr>
         <w:drawing>
-          <wp:anchor behindDoc="0" distT="0" distB="0" distL="0" distR="0" simplePos="0" locked="0" layoutInCell="1" allowOverlap="1" relativeHeight="40">
+          <wp:anchor behindDoc="0" distT="0" distB="0" distL="0" distR="0" simplePos="0" locked="0" layoutInCell="1" allowOverlap="1" relativeHeight="38">
             <wp:simplePos x="0" y="0"/>
             <wp:positionH relativeFrom="column">
               <wp:posOffset>-10160</wp:posOffset>
@@ -3717,7 +3676,7 @@
           <w:lang w:val="en-US"/>
         </w:rPr>
         <w:drawing>
-          <wp:anchor behindDoc="0" distT="0" distB="0" distL="0" distR="0" simplePos="0" locked="0" layoutInCell="1" allowOverlap="1" relativeHeight="39">
+          <wp:anchor behindDoc="0" distT="0" distB="0" distL="0" distR="0" simplePos="0" locked="0" layoutInCell="1" allowOverlap="1" relativeHeight="37">
             <wp:simplePos x="0" y="0"/>
             <wp:positionH relativeFrom="column">
               <wp:posOffset>10160</wp:posOffset>
@@ -4068,19 +4027,14 @@
           <w:szCs w:val="22"/>
           <w:lang w:val="en-US"/>
         </w:rPr>
-        <w:t xml:space="preserve">The numbers in the text include primarily dates and some land area measured in km2. </w:t>
-      </w:r>
-      <w:r>
-        <w:rPr>
-          <w:b w:val="false"/>
-          <w:i w:val="false"/>
-          <w:color w:val="000000"/>
-          <w:sz w:val="22"/>
-          <w:szCs w:val="22"/>
-          <w:lang w:val="en-US"/>
-        </w:rPr>
-        <w:t>To find out more information about the numbers we can look at the entity labels with nlp. I found out that there are types “DATE”, “QUANTITY”, “MONEY”, and “CARDINAL”.</w:t>
-      </w:r>
+        <w:t>The numbers in the text include primarily dates and some land area measured in km2. To find out more information about the numbers we can look at the entity labels with nlp. I found out that there are types “DATE”, “QUANTITY”, “MONEY”, and “CARDINAL”.</w:t>
+      </w:r>
+    </w:p>
+    <w:p>
+      <w:pPr>
+        <w:pStyle w:val="Normal"/>
+        <w:rPr/>
+      </w:pPr>
       <w:r>
         <w:rPr>
           <w:color w:val="000000"/>
@@ -4089,12 +4043,6 @@
         </w:rPr>
         <w:br/>
       </w:r>
-    </w:p>
-    <w:p>
-      <w:pPr>
-        <w:pStyle w:val="Normal"/>
-        <w:rPr/>
-      </w:pPr>
       <w:r>
         <w:rPr>
           <w:b w:val="false"/>
@@ -4201,17 +4149,7 @@
           <w:sz w:val="22"/>
           <w:szCs w:val="22"/>
         </w:rPr>
-        <w:t xml:space="preserve">fter this we could look at the words close to the numbers, which are the most likely words that describe what the number is about </w:t>
-      </w:r>
-      <w:r>
-        <w:rPr>
-          <w:b w:val="false"/>
-          <w:i w:val="false"/>
-          <w:color w:val="000000"/>
-          <w:sz w:val="22"/>
-          <w:szCs w:val="22"/>
-        </w:rPr>
-        <w:t>(did not code this part).</w:t>
+        <w:t>fter this we could look at the words close to the numbers, which are the most likely words that describe what the number is about (did not code this part).</w:t>
       </w:r>
     </w:p>
     <w:p>
@@ -4236,47 +4174,7 @@
           <w:sz w:val="22"/>
           <w:szCs w:val="22"/>
         </w:rPr>
-        <w:t xml:space="preserve">Another way to find the important numbers for Denmark is by summarizing the text, in this experiment i did it with a ratio of 0.2, we look at the entities at the summarized text and find the numbers there. With a few lines of code we can see all the numbers </w:t>
-      </w:r>
-      <w:r>
-        <w:rPr>
-          <w:b w:val="false"/>
-          <w:i w:val="false"/>
-          <w:color w:val="000000"/>
-          <w:sz w:val="22"/>
-          <w:szCs w:val="22"/>
-        </w:rPr>
-        <w:t>along with their label</w:t>
-      </w:r>
-      <w:r>
-        <w:rPr>
-          <w:b w:val="false"/>
-          <w:i w:val="false"/>
-          <w:color w:val="000000"/>
-          <w:sz w:val="22"/>
-          <w:szCs w:val="22"/>
-        </w:rPr>
-        <w:t xml:space="preserve"> in </w:t>
-      </w:r>
-      <w:r>
-        <w:rPr>
-          <w:b w:val="false"/>
-          <w:i w:val="false"/>
-          <w:color w:val="000000"/>
-          <w:sz w:val="22"/>
-          <w:szCs w:val="22"/>
-        </w:rPr>
-        <w:t>list</w:t>
-      </w:r>
-      <w:r>
-        <w:rPr>
-          <w:b w:val="false"/>
-          <w:i w:val="false"/>
-          <w:color w:val="000000"/>
-          <w:sz w:val="22"/>
-          <w:szCs w:val="22"/>
-        </w:rPr>
-        <w:t xml:space="preserve">. </w:t>
+        <w:t xml:space="preserve">Another way to find the important numbers for Denmark is by summarizing the text, in this experiment i did it with a ratio of 0.2, we look at the entities at the summarized text and find the numbers there. With a few lines of code we can see all the numbers along with their label in list. </w:t>
       </w:r>
     </w:p>
     <w:p>
@@ -4294,9 +4192,15 @@
         </w:rPr>
       </w:pPr>
       <w:r>
-        <w:rPr/>
+        <w:rPr>
+          <w:b w:val="false"/>
+          <w:i w:val="false"/>
+          <w:color w:val="000000"/>
+          <w:sz w:val="22"/>
+          <w:szCs w:val="22"/>
+        </w:rPr>
         <w:drawing>
-          <wp:anchor behindDoc="0" distT="0" distB="0" distL="0" distR="0" simplePos="0" locked="0" layoutInCell="1" allowOverlap="1" relativeHeight="41">
+          <wp:anchor behindDoc="0" distT="0" distB="0" distL="0" distR="0" simplePos="0" locked="0" layoutInCell="1" allowOverlap="1" relativeHeight="39">
             <wp:simplePos x="0" y="0"/>
             <wp:positionH relativeFrom="column">
               <wp:posOffset>12065</wp:posOffset>
@@ -4357,6 +4261,78 @@
         </w:rPr>
       </w:pPr>
       <w:r>
+        <w:rPr>
+          <w:b w:val="false"/>
+          <w:i w:val="false"/>
+          <w:color w:val="000000"/>
+          <w:sz w:val="22"/>
+          <w:szCs w:val="22"/>
+        </w:rPr>
+      </w:r>
+    </w:p>
+    <w:p>
+      <w:pPr>
+        <w:pStyle w:val="Normal"/>
+        <w:spacing w:before="0" w:after="160"/>
+        <w:rPr>
+          <w:b w:val="false"/>
+          <w:b w:val="false"/>
+          <w:i w:val="false"/>
+          <w:i w:val="false"/>
+          <w:color w:val="000000"/>
+          <w:sz w:val="22"/>
+          <w:szCs w:val="22"/>
+        </w:rPr>
+      </w:pPr>
+      <w:r>
+        <w:rPr>
+          <w:b w:val="false"/>
+          <w:i w:val="false"/>
+          <w:color w:val="000000"/>
+          <w:sz w:val="22"/>
+          <w:szCs w:val="22"/>
+        </w:rPr>
+      </w:r>
+    </w:p>
+    <w:p>
+      <w:pPr>
+        <w:pStyle w:val="Normal"/>
+        <w:spacing w:before="0" w:after="160"/>
+        <w:rPr>
+          <w:b w:val="false"/>
+          <w:b w:val="false"/>
+          <w:i w:val="false"/>
+          <w:i w:val="false"/>
+          <w:color w:val="000000"/>
+          <w:sz w:val="22"/>
+          <w:szCs w:val="22"/>
+        </w:rPr>
+      </w:pPr>
+      <w:r>
+        <w:rPr>
+          <w:b w:val="false"/>
+          <w:i w:val="false"/>
+          <w:color w:val="000000"/>
+          <w:sz w:val="22"/>
+          <w:szCs w:val="22"/>
+        </w:rPr>
+      </w:r>
+    </w:p>
+    <w:p>
+      <w:pPr>
+        <w:pStyle w:val="Normal"/>
+        <w:spacing w:before="0" w:after="160"/>
+        <w:rPr>
+          <w:b w:val="false"/>
+          <w:b w:val="false"/>
+          <w:i w:val="false"/>
+          <w:i w:val="false"/>
+          <w:color w:val="000000"/>
+          <w:sz w:val="22"/>
+          <w:szCs w:val="22"/>
+        </w:rPr>
+      </w:pPr>
+      <w:r>
         <w:rPr/>
       </w:r>
     </w:p>
@@ -4397,7 +4373,7 @@
     </w:r>
     <w:r>
       <w:rPr/>
-      <w:t>15</w:t>
+      <w:t>14</w:t>
     </w:r>
     <w:r>
       <w:rPr/>
@@ -4498,7 +4474,7 @@
     <w:pPr>
       <w:widowControl/>
       <w:suppressAutoHyphens w:val="true"/>
-      <w:overflowPunct w:val="true"/>
+      <w:overflowPunct w:val="false"/>
       <w:bidi w:val="0"/>
       <w:spacing w:lineRule="auto" w:line="259" w:before="0" w:after="160"/>
       <w:jc w:val="left"/>

</xml_diff>